<commit_message>
Added review screens, first complete version
</commit_message>
<xml_diff>
--- a/docassemble/RentalRepairLetter/data/templates/rental_repair_letter.docx
+++ b/docassemble/RentalRepairLetter/data/templates/rental_repair_letter.docx
@@ -28,7 +28,21 @@
         <w:rPr>
           <w:color w:val="000000"/>
         </w:rPr>
-        <w:t xml:space="preserve"> != “” %}{{</w:t>
+        <w:t xml:space="preserve"> != “” </w:t>
+      </w:r>
+      <w:proofErr w:type="gramStart"/>
+      <w:r>
+        <w:rPr>
+          <w:color w:val="000000"/>
+        </w:rPr>
+        <w:t>%}{</w:t>
+      </w:r>
+      <w:proofErr w:type="gramEnd"/>
+      <w:r>
+        <w:rPr>
+          <w:color w:val="000000"/>
+        </w:rPr>
+        <w:t>{</w:t>
       </w:r>
       <w:proofErr w:type="spellStart"/>
       <w:r>
@@ -38,11 +52,19 @@
         <w:t>delivery_date</w:t>
       </w:r>
       <w:proofErr w:type="spellEnd"/>
-      <w:r>
-        <w:rPr>
-          <w:color w:val="000000"/>
-        </w:rPr>
-        <w:t>}}{% endif %}</w:t>
+      <w:proofErr w:type="gramStart"/>
+      <w:r>
+        <w:rPr>
+          <w:color w:val="000000"/>
+        </w:rPr>
+        <w:t>}}{</w:t>
+      </w:r>
+      <w:proofErr w:type="gramEnd"/>
+      <w:r>
+        <w:rPr>
+          <w:color w:val="000000"/>
+        </w:rPr>
+        <w:t>% endif %}</w:t>
       </w:r>
     </w:p>
     <w:p>
@@ -82,15 +104,30 @@
         <w:rPr>
           <w:color w:val="000000"/>
         </w:rPr>
-        <w:t xml:space="preserve"> %}</w:t>
-      </w:r>
-      <w:r>
-        <w:rPr>
-          <w:color w:val="000000"/>
-        </w:rPr>
-        <w:t>{{</w:t>
-      </w:r>
-      <w:proofErr w:type="spellStart"/>
+        <w:t xml:space="preserve"> </w:t>
+      </w:r>
+      <w:proofErr w:type="gramStart"/>
+      <w:r>
+        <w:rPr>
+          <w:color w:val="000000"/>
+        </w:rPr>
+        <w:t>%}</w:t>
+      </w:r>
+      <w:r>
+        <w:rPr>
+          <w:color w:val="000000"/>
+        </w:rPr>
+        <w:t>{</w:t>
+      </w:r>
+      <w:proofErr w:type="gramEnd"/>
+      <w:r>
+        <w:rPr>
+          <w:color w:val="000000"/>
+        </w:rPr>
+        <w:t>{</w:t>
+      </w:r>
+      <w:proofErr w:type="spellStart"/>
+      <w:proofErr w:type="gramStart"/>
       <w:r>
         <w:rPr>
           <w:color w:val="000000"/>
@@ -98,17 +135,32 @@
         <w:t>landlord.name.full</w:t>
       </w:r>
       <w:proofErr w:type="spellEnd"/>
-      <w:r>
-        <w:rPr>
-          <w:color w:val="000000"/>
-        </w:rPr>
-        <w:t>(middle=’full’)}}</w:t>
-      </w:r>
-      <w:r>
-        <w:rPr>
-          <w:color w:val="000000"/>
-        </w:rPr>
-        <w:t>{% endif %}</w:t>
+      <w:proofErr w:type="gramEnd"/>
+      <w:r>
+        <w:rPr>
+          <w:color w:val="000000"/>
+        </w:rPr>
+        <w:t>(middle=’full’)</w:t>
+      </w:r>
+      <w:proofErr w:type="gramStart"/>
+      <w:r>
+        <w:rPr>
+          <w:color w:val="000000"/>
+        </w:rPr>
+        <w:t>}}</w:t>
+      </w:r>
+      <w:r>
+        <w:rPr>
+          <w:color w:val="000000"/>
+        </w:rPr>
+        <w:t>{</w:t>
+      </w:r>
+      <w:proofErr w:type="gramEnd"/>
+      <w:r>
+        <w:rPr>
+          <w:color w:val="000000"/>
+        </w:rPr>
+        <w:t>% endif %}</w:t>
       </w:r>
     </w:p>
     <w:p>
@@ -138,33 +190,69 @@
         <w:rPr>
           <w:color w:val="000000"/>
         </w:rPr>
-        <w:t xml:space="preserve"> %}</w:t>
-      </w:r>
-      <w:r>
-        <w:rPr>
-          <w:color w:val="000000"/>
-        </w:rPr>
-        <w:t>{{</w:t>
-      </w:r>
-      <w:proofErr w:type="spellStart"/>
-      <w:r>
-        <w:rPr>
-          <w:color w:val="000000"/>
-        </w:rPr>
-        <w:t>landlord.address.line_one</w:t>
-      </w:r>
-      <w:proofErr w:type="spellEnd"/>
-      <w:r>
-        <w:rPr>
-          <w:color w:val="000000"/>
-        </w:rPr>
-        <w:t>(bare=True)}}</w:t>
-      </w:r>
-      <w:r>
-        <w:rPr>
-          <w:color w:val="000000"/>
-        </w:rPr>
-        <w:t>{% endif %}</w:t>
+        <w:t xml:space="preserve"> </w:t>
+      </w:r>
+      <w:proofErr w:type="gramStart"/>
+      <w:r>
+        <w:rPr>
+          <w:color w:val="000000"/>
+        </w:rPr>
+        <w:t>%}</w:t>
+      </w:r>
+      <w:r>
+        <w:rPr>
+          <w:color w:val="000000"/>
+        </w:rPr>
+        <w:t>{</w:t>
+      </w:r>
+      <w:proofErr w:type="gramEnd"/>
+      <w:r>
+        <w:rPr>
+          <w:color w:val="000000"/>
+        </w:rPr>
+        <w:t>{</w:t>
+      </w:r>
+      <w:proofErr w:type="spellStart"/>
+      <w:proofErr w:type="gramStart"/>
+      <w:r>
+        <w:rPr>
+          <w:color w:val="000000"/>
+        </w:rPr>
+        <w:t>landlord.address</w:t>
+      </w:r>
+      <w:proofErr w:type="gramEnd"/>
+      <w:r>
+        <w:rPr>
+          <w:color w:val="000000"/>
+        </w:rPr>
+        <w:t>.line_one</w:t>
+      </w:r>
+      <w:proofErr w:type="spellEnd"/>
+      <w:r>
+        <w:rPr>
+          <w:color w:val="000000"/>
+        </w:rPr>
+        <w:t>(bare=True)</w:t>
+      </w:r>
+      <w:proofErr w:type="gramStart"/>
+      <w:r>
+        <w:rPr>
+          <w:color w:val="000000"/>
+        </w:rPr>
+        <w:t>}}</w:t>
+      </w:r>
+      <w:r>
+        <w:rPr>
+          <w:color w:val="000000"/>
+        </w:rPr>
+        <w:t>{</w:t>
+      </w:r>
+      <w:proofErr w:type="gramEnd"/>
+      <w:r>
+        <w:rPr>
+          <w:color w:val="000000"/>
+        </w:rPr>
+        <w:t>% endif %}</w:t>
       </w:r>
     </w:p>
     <w:p>
@@ -194,33 +282,83 @@
         <w:rPr>
           <w:color w:val="000000"/>
         </w:rPr>
-        <w:t xml:space="preserve"> %}</w:t>
-      </w:r>
-      <w:r>
-        <w:rPr>
-          <w:color w:val="000000"/>
-        </w:rPr>
-        <w:t>{{</w:t>
-      </w:r>
-      <w:proofErr w:type="spellStart"/>
-      <w:r>
-        <w:rPr>
-          <w:color w:val="000000"/>
-        </w:rPr>
-        <w:t>landlord.address.line_two</w:t>
-      </w:r>
-      <w:proofErr w:type="spellEnd"/>
-      <w:r>
-        <w:rPr>
-          <w:color w:val="000000"/>
-        </w:rPr>
-        <w:t>()}}</w:t>
-      </w:r>
-      <w:r>
-        <w:rPr>
-          <w:color w:val="000000"/>
-        </w:rPr>
-        <w:t>{% endif %}</w:t>
+        <w:t xml:space="preserve"> </w:t>
+      </w:r>
+      <w:proofErr w:type="gramStart"/>
+      <w:r>
+        <w:rPr>
+          <w:color w:val="000000"/>
+        </w:rPr>
+        <w:t>%}</w:t>
+      </w:r>
+      <w:r>
+        <w:rPr>
+          <w:color w:val="000000"/>
+        </w:rPr>
+        <w:t>{</w:t>
+      </w:r>
+      <w:proofErr w:type="gramEnd"/>
+      <w:r>
+        <w:rPr>
+          <w:color w:val="000000"/>
+        </w:rPr>
+        <w:t>{</w:t>
+      </w:r>
+      <w:proofErr w:type="spellStart"/>
+      <w:proofErr w:type="gramStart"/>
+      <w:r>
+        <w:rPr>
+          <w:color w:val="000000"/>
+        </w:rPr>
+        <w:t>landlord.address</w:t>
+      </w:r>
+      <w:proofErr w:type="gramEnd"/>
+      <w:r>
+        <w:rPr>
+          <w:color w:val="000000"/>
+        </w:rPr>
+        <w:t>.line_</w:t>
+      </w:r>
+      <w:proofErr w:type="gramStart"/>
+      <w:r>
+        <w:rPr>
+          <w:color w:val="000000"/>
+        </w:rPr>
+        <w:t>two</w:t>
+      </w:r>
+      <w:proofErr w:type="spellEnd"/>
+      <w:r>
+        <w:rPr>
+          <w:color w:val="000000"/>
+        </w:rPr>
+        <w:t>(</w:t>
+      </w:r>
+      <w:proofErr w:type="gramEnd"/>
+      <w:r>
+        <w:rPr>
+          <w:color w:val="000000"/>
+        </w:rPr>
+        <w:t>)</w:t>
+      </w:r>
+      <w:proofErr w:type="gramStart"/>
+      <w:r>
+        <w:rPr>
+          <w:color w:val="000000"/>
+        </w:rPr>
+        <w:t>}}</w:t>
+      </w:r>
+      <w:r>
+        <w:rPr>
+          <w:color w:val="000000"/>
+        </w:rPr>
+        <w:t>{</w:t>
+      </w:r>
+      <w:proofErr w:type="gramEnd"/>
+      <w:r>
+        <w:rPr>
+          <w:color w:val="000000"/>
+        </w:rPr>
+        <w:t>% endif %}</w:t>
       </w:r>
     </w:p>
     <w:p>
@@ -292,29 +430,86 @@
         <w:rPr>
           <w:color w:val="000000"/>
         </w:rPr>
-        <w:t xml:space="preserve"> %}Landlord of {{</w:t>
-      </w:r>
-      <w:proofErr w:type="spellStart"/>
-      <w:r>
-        <w:rPr>
-          <w:color w:val="000000"/>
-        </w:rPr>
-        <w:t>rental_property.line_one</w:t>
-      </w:r>
-      <w:proofErr w:type="spellEnd"/>
-      <w:r>
-        <w:rPr>
-          <w:color w:val="000000"/>
-        </w:rPr>
-        <w:t>(bare=True)}}{% else %}</w:t>
-      </w:r>
-      <w:r>
-        <w:rPr>
-          <w:color w:val="000000"/>
-        </w:rPr>
-        <w:t>{{</w:t>
-      </w:r>
-      <w:proofErr w:type="spellStart"/>
+        <w:t xml:space="preserve"> </w:t>
+      </w:r>
+      <w:proofErr w:type="gramStart"/>
+      <w:r>
+        <w:rPr>
+          <w:color w:val="000000"/>
+        </w:rPr>
+        <w:t>%}Landlord</w:t>
+      </w:r>
+      <w:proofErr w:type="gramEnd"/>
+      <w:r>
+        <w:rPr>
+          <w:color w:val="000000"/>
+        </w:rPr>
+        <w:t xml:space="preserve"> of {{</w:t>
+      </w:r>
+      <w:proofErr w:type="spellStart"/>
+      <w:r>
+        <w:rPr>
+          <w:color w:val="000000"/>
+        </w:rPr>
+        <w:t>rental_</w:t>
+      </w:r>
+      <w:proofErr w:type="gramStart"/>
+      <w:r>
+        <w:rPr>
+          <w:color w:val="000000"/>
+        </w:rPr>
+        <w:t>property.line</w:t>
+      </w:r>
+      <w:proofErr w:type="gramEnd"/>
+      <w:r>
+        <w:rPr>
+          <w:color w:val="000000"/>
+        </w:rPr>
+        <w:t>_one</w:t>
+      </w:r>
+      <w:proofErr w:type="spellEnd"/>
+      <w:r>
+        <w:rPr>
+          <w:color w:val="000000"/>
+        </w:rPr>
+        <w:t>(bare=True)</w:t>
+      </w:r>
+      <w:proofErr w:type="gramStart"/>
+      <w:r>
+        <w:rPr>
+          <w:color w:val="000000"/>
+        </w:rPr>
+        <w:t>}}{</w:t>
+      </w:r>
+      <w:proofErr w:type="gramEnd"/>
+      <w:r>
+        <w:rPr>
+          <w:color w:val="000000"/>
+        </w:rPr>
+        <w:t xml:space="preserve">% else </w:t>
+      </w:r>
+      <w:proofErr w:type="gramStart"/>
+      <w:r>
+        <w:rPr>
+          <w:color w:val="000000"/>
+        </w:rPr>
+        <w:t>%}</w:t>
+      </w:r>
+      <w:r>
+        <w:rPr>
+          <w:color w:val="000000"/>
+        </w:rPr>
+        <w:t>{</w:t>
+      </w:r>
+      <w:proofErr w:type="gramEnd"/>
+      <w:r>
+        <w:rPr>
+          <w:color w:val="000000"/>
+        </w:rPr>
+        <w:t>{</w:t>
+      </w:r>
+      <w:proofErr w:type="spellStart"/>
+      <w:proofErr w:type="gramStart"/>
       <w:r>
         <w:rPr>
           <w:color w:val="000000"/>
@@ -322,17 +517,32 @@
         <w:t>landlord.name.full</w:t>
       </w:r>
       <w:proofErr w:type="spellEnd"/>
-      <w:r>
-        <w:rPr>
-          <w:color w:val="000000"/>
-        </w:rPr>
-        <w:t>(middle=’full’)}}</w:t>
-      </w:r>
-      <w:r>
-        <w:rPr>
-          <w:color w:val="000000"/>
-        </w:rPr>
-        <w:t>{% endif %}</w:t>
+      <w:proofErr w:type="gramEnd"/>
+      <w:r>
+        <w:rPr>
+          <w:color w:val="000000"/>
+        </w:rPr>
+        <w:t>(middle=’full’)</w:t>
+      </w:r>
+      <w:proofErr w:type="gramStart"/>
+      <w:r>
+        <w:rPr>
+          <w:color w:val="000000"/>
+        </w:rPr>
+        <w:t>}}</w:t>
+      </w:r>
+      <w:r>
+        <w:rPr>
+          <w:color w:val="000000"/>
+        </w:rPr>
+        <w:t>{</w:t>
+      </w:r>
+      <w:proofErr w:type="gramEnd"/>
+      <w:r>
+        <w:rPr>
+          <w:color w:val="000000"/>
+        </w:rPr>
+        <w:t>% endif %}</w:t>
       </w:r>
       <w:r>
         <w:rPr>
@@ -368,6 +578,7 @@
         <w:t>{{users[0].</w:t>
       </w:r>
       <w:proofErr w:type="spellStart"/>
+      <w:proofErr w:type="gramStart"/>
       <w:r>
         <w:rPr>
           <w:color w:val="000000"/>
@@ -375,12 +586,21 @@
         <w:t>name.full</w:t>
       </w:r>
       <w:proofErr w:type="spellEnd"/>
-      <w:r>
-        <w:rPr>
-          <w:color w:val="000000"/>
-        </w:rPr>
-        <w:t>(middle=’full’)}}</w:t>
-      </w:r>
+      <w:proofErr w:type="gramEnd"/>
+      <w:r>
+        <w:rPr>
+          <w:color w:val="000000"/>
+        </w:rPr>
+        <w:t>(middle=’full</w:t>
+      </w:r>
+      <w:proofErr w:type="gramStart"/>
+      <w:r>
+        <w:rPr>
+          <w:color w:val="000000"/>
+        </w:rPr>
+        <w:t>’)}}</w:t>
+      </w:r>
+      <w:proofErr w:type="gramEnd"/>
       <w:r>
         <w:rPr>
           <w:color w:val="000000"/>
@@ -398,15 +618,37 @@
         <w:rPr>
           <w:color w:val="000000"/>
         </w:rPr>
-        <w:t>rental_property.on_one_line</w:t>
-      </w:r>
-      <w:proofErr w:type="spellEnd"/>
-      <w:r>
-        <w:rPr>
-          <w:color w:val="000000"/>
-        </w:rPr>
-        <w:t>(bare=True)}}</w:t>
-      </w:r>
+        <w:t>rental_</w:t>
+      </w:r>
+      <w:proofErr w:type="gramStart"/>
+      <w:r>
+        <w:rPr>
+          <w:color w:val="000000"/>
+        </w:rPr>
+        <w:t>property.on</w:t>
+      </w:r>
+      <w:proofErr w:type="gramEnd"/>
+      <w:r>
+        <w:rPr>
+          <w:color w:val="000000"/>
+        </w:rPr>
+        <w:t>_one_line</w:t>
+      </w:r>
+      <w:proofErr w:type="spellEnd"/>
+      <w:r>
+        <w:rPr>
+          <w:color w:val="000000"/>
+        </w:rPr>
+        <w:t>(bare=</w:t>
+      </w:r>
+      <w:proofErr w:type="gramStart"/>
+      <w:r>
+        <w:rPr>
+          <w:color w:val="000000"/>
+        </w:rPr>
+        <w:t>True)}}</w:t>
+      </w:r>
+      <w:proofErr w:type="gramEnd"/>
       <w:r>
         <w:rPr>
           <w:color w:val="000000"/>
@@ -431,25 +673,67 @@
         <w:rPr>
           <w:color w:val="000000"/>
         </w:rPr>
-        <w:t xml:space="preserve"> %}</w:t>
-      </w:r>
-      <w:r>
-        <w:rPr>
-          <w:color w:val="000000"/>
-        </w:rPr>
-        <w:t>I am writing to notify you that a utility supplier is failing to provide essential services.</w:t>
-      </w:r>
-      <w:r>
-        <w:rPr>
-          <w:color w:val="000000"/>
-        </w:rPr>
-        <w:t>{% else %}</w:t>
-      </w:r>
-      <w:r>
-        <w:rPr>
-          <w:color w:val="000000"/>
-        </w:rPr>
-        <w:t>I am writing to notify you that the problem(s) listed below need to be repaired.</w:t>
+        <w:t xml:space="preserve"> </w:t>
+      </w:r>
+      <w:proofErr w:type="gramStart"/>
+      <w:r>
+        <w:rPr>
+          <w:color w:val="000000"/>
+        </w:rPr>
+        <w:t>%}</w:t>
+      </w:r>
+      <w:r>
+        <w:rPr>
+          <w:color w:val="000000"/>
+        </w:rPr>
+        <w:t>I</w:t>
+      </w:r>
+      <w:proofErr w:type="gramEnd"/>
+      <w:r>
+        <w:rPr>
+          <w:color w:val="000000"/>
+        </w:rPr>
+        <w:t xml:space="preserve"> am writing to notify you that a utility supplier is failing to provide essential </w:t>
+      </w:r>
+      <w:proofErr w:type="gramStart"/>
+      <w:r>
+        <w:rPr>
+          <w:color w:val="000000"/>
+        </w:rPr>
+        <w:t>services.</w:t>
+      </w:r>
+      <w:r>
+        <w:rPr>
+          <w:color w:val="000000"/>
+        </w:rPr>
+        <w:t>{</w:t>
+      </w:r>
+      <w:proofErr w:type="gramEnd"/>
+      <w:r>
+        <w:rPr>
+          <w:color w:val="000000"/>
+        </w:rPr>
+        <w:t xml:space="preserve">% else </w:t>
+      </w:r>
+      <w:proofErr w:type="gramStart"/>
+      <w:r>
+        <w:rPr>
+          <w:color w:val="000000"/>
+        </w:rPr>
+        <w:t>%}</w:t>
+      </w:r>
+      <w:r>
+        <w:rPr>
+          <w:color w:val="000000"/>
+        </w:rPr>
+        <w:t>I</w:t>
+      </w:r>
+      <w:proofErr w:type="gramEnd"/>
+      <w:r>
+        <w:rPr>
+          <w:color w:val="000000"/>
+        </w:rPr>
+        <w:t xml:space="preserve"> am writing to notify you that the problem(s) listed below need to be repaired.</w:t>
       </w:r>
       <w:r>
         <w:rPr>
@@ -517,7 +801,14 @@
         <w:rPr>
           <w:color w:val="000000"/>
         </w:rPr>
-        <w:t>The issue</w:t>
+        <w:t xml:space="preserve">The </w:t>
+      </w:r>
+      <w:proofErr w:type="gramStart"/>
+      <w:r>
+        <w:rPr>
+          <w:color w:val="000000"/>
+        </w:rPr>
+        <w:t>issue</w:t>
       </w:r>
       <w:r>
         <w:rPr>
@@ -525,6 +816,7 @@
         </w:rPr>
         <w:t>(s)</w:t>
       </w:r>
+      <w:proofErr w:type="gramEnd"/>
       <w:r>
         <w:rPr>
           <w:color w:val="000000"/>
@@ -541,6 +833,16 @@
           <w:color w:val="000000"/>
         </w:rPr>
       </w:pPr>
+    </w:p>
+    <w:p>
+      <w:pPr>
+        <w:pStyle w:val="NormalWeb"/>
+        <w:spacing w:before="0" w:beforeAutospacing="0" w:after="0" w:afterAutospacing="0"/>
+        <w:ind w:left="720"/>
+        <w:rPr>
+          <w:color w:val="000000"/>
+        </w:rPr>
+      </w:pPr>
       <w:r>
         <w:rPr>
           <w:color w:val="000000"/>
@@ -582,7 +884,14 @@
         <w:rPr>
           <w:color w:val="000000"/>
         </w:rPr>
-        <w:t>has_an_ordinance</w:t>
+        <w:t>has_an_</w:t>
+      </w:r>
+      <w:proofErr w:type="gramStart"/>
+      <w:r>
+        <w:rPr>
+          <w:color w:val="000000"/>
+        </w:rPr>
+        <w:t>ordinance</w:t>
       </w:r>
       <w:proofErr w:type="spellEnd"/>
       <w:r>
@@ -591,6 +900,7 @@
         </w:rPr>
         <w:t xml:space="preserve"> %}</w:t>
       </w:r>
+      <w:proofErr w:type="gramEnd"/>
     </w:p>
     <w:p>
       <w:pPr>
@@ -619,19 +929,47 @@
         <w:rPr>
           <w:color w:val="000000"/>
         </w:rPr>
-        <w:t xml:space="preserve"> %}</w:t>
-      </w:r>
-      <w:r>
-        <w:rPr>
-          <w:color w:val="000000"/>
-        </w:rPr>
-        <w:t>As the issue is a threat to life and safety,</w:t>
-      </w:r>
-      <w:r>
-        <w:rPr>
-          <w:color w:val="000000"/>
-        </w:rPr>
-        <w:t xml:space="preserve"> {% </w:t>
+        <w:t xml:space="preserve"> </w:t>
+      </w:r>
+      <w:proofErr w:type="gramStart"/>
+      <w:r>
+        <w:rPr>
+          <w:color w:val="000000"/>
+        </w:rPr>
+        <w:t>%}</w:t>
+      </w:r>
+      <w:r>
+        <w:rPr>
+          <w:color w:val="000000"/>
+        </w:rPr>
+        <w:t>As</w:t>
+      </w:r>
+      <w:proofErr w:type="gramEnd"/>
+      <w:r>
+        <w:rPr>
+          <w:color w:val="000000"/>
+        </w:rPr>
+        <w:t xml:space="preserve"> the issue is a threat to life and </w:t>
+      </w:r>
+      <w:proofErr w:type="gramStart"/>
+      <w:r>
+        <w:rPr>
+          <w:color w:val="000000"/>
+        </w:rPr>
+        <w:t>safety,</w:t>
+      </w:r>
+      <w:r>
+        <w:rPr>
+          <w:color w:val="000000"/>
+        </w:rPr>
+        <w:t xml:space="preserve"> {</w:t>
+      </w:r>
+      <w:proofErr w:type="gramEnd"/>
+      <w:r>
+        <w:rPr>
+          <w:color w:val="000000"/>
+        </w:rPr>
+        <w:t xml:space="preserve">% </w:t>
       </w:r>
       <w:proofErr w:type="spellStart"/>
       <w:r>
@@ -659,25 +997,74 @@
         <w:rPr>
           <w:color w:val="000000"/>
         </w:rPr>
-        <w:t xml:space="preserve"> %}</w:t>
-      </w:r>
-      <w:r>
-        <w:rPr>
-          <w:color w:val="000000"/>
-        </w:rPr>
-        <w:t>As the issue is a failure to provide essential services,</w:t>
-      </w:r>
-      <w:r>
-        <w:rPr>
-          <w:color w:val="000000"/>
-        </w:rPr>
-        <w:t xml:space="preserve"> {% endif %}</w:t>
-      </w:r>
-      <w:r>
-        <w:rPr>
-          <w:color w:val="000000"/>
-        </w:rPr>
-        <w:t xml:space="preserve">I am requesting that you fix the problem(s) </w:t>
+        <w:t xml:space="preserve"> </w:t>
+      </w:r>
+      <w:proofErr w:type="gramStart"/>
+      <w:r>
+        <w:rPr>
+          <w:color w:val="000000"/>
+        </w:rPr>
+        <w:t>%}</w:t>
+      </w:r>
+      <w:r>
+        <w:rPr>
+          <w:color w:val="000000"/>
+        </w:rPr>
+        <w:t>As</w:t>
+      </w:r>
+      <w:proofErr w:type="gramEnd"/>
+      <w:r>
+        <w:rPr>
+          <w:color w:val="000000"/>
+        </w:rPr>
+        <w:t xml:space="preserve"> the issue is a failure to provide essential </w:t>
+      </w:r>
+      <w:proofErr w:type="gramStart"/>
+      <w:r>
+        <w:rPr>
+          <w:color w:val="000000"/>
+        </w:rPr>
+        <w:t>services,</w:t>
+      </w:r>
+      <w:r>
+        <w:rPr>
+          <w:color w:val="000000"/>
+        </w:rPr>
+        <w:t xml:space="preserve"> {</w:t>
+      </w:r>
+      <w:proofErr w:type="gramEnd"/>
+      <w:r>
+        <w:rPr>
+          <w:color w:val="000000"/>
+        </w:rPr>
+        <w:t xml:space="preserve">% endif </w:t>
+      </w:r>
+      <w:proofErr w:type="gramStart"/>
+      <w:r>
+        <w:rPr>
+          <w:color w:val="000000"/>
+        </w:rPr>
+        <w:t>%}</w:t>
+      </w:r>
+      <w:r>
+        <w:rPr>
+          <w:color w:val="000000"/>
+        </w:rPr>
+        <w:t>I</w:t>
+      </w:r>
+      <w:proofErr w:type="gramEnd"/>
+      <w:r>
+        <w:rPr>
+          <w:color w:val="000000"/>
+        </w:rPr>
+        <w:t xml:space="preserve"> am requesting that you fix the problem(</w:t>
+      </w:r>
+      <w:proofErr w:type="gramStart"/>
+      <w:r>
+        <w:rPr>
+          <w:color w:val="000000"/>
+        </w:rPr>
+        <w:t xml:space="preserve">s) </w:t>
       </w:r>
       <w:r>
         <w:rPr>
@@ -686,11 +1073,19 @@
         <w:t>{{</w:t>
       </w:r>
       <w:proofErr w:type="spellStart"/>
-      <w:r>
-        <w:rPr>
-          <w:color w:val="000000"/>
-        </w:rPr>
-        <w:t>time_limit</w:t>
+      <w:proofErr w:type="gramEnd"/>
+      <w:r>
+        <w:rPr>
+          <w:color w:val="000000"/>
+        </w:rPr>
+        <w:t>time_</w:t>
+      </w:r>
+      <w:proofErr w:type="gramStart"/>
+      <w:r>
+        <w:rPr>
+          <w:color w:val="000000"/>
+        </w:rPr>
+        <w:t>limit</w:t>
       </w:r>
       <w:proofErr w:type="spellEnd"/>
       <w:r>
@@ -703,7 +1098,14 @@
         <w:rPr>
           <w:color w:val="000000"/>
         </w:rPr>
-        <w:t xml:space="preserve">. </w:t>
+        <w:t>.</w:t>
+      </w:r>
+      <w:proofErr w:type="gramEnd"/>
+      <w:r>
+        <w:rPr>
+          <w:color w:val="000000"/>
+        </w:rPr>
+        <w:t xml:space="preserve"> </w:t>
       </w:r>
       <w:r>
         <w:rPr>
@@ -754,6 +1156,7 @@
         <w:t xml:space="preserve">{% </w:t>
       </w:r>
       <w:proofErr w:type="spellStart"/>
+      <w:proofErr w:type="gramStart"/>
       <w:r>
         <w:rPr>
           <w:color w:val="000000"/>
@@ -765,14 +1168,28 @@
         <w:rPr>
           <w:color w:val="000000"/>
         </w:rPr>
-        <w:t xml:space="preserve">  not </w:t>
-      </w:r>
-      <w:proofErr w:type="spellStart"/>
-      <w:r>
-        <w:rPr>
-          <w:color w:val="000000"/>
-        </w:rPr>
-        <w:t>utility_issue</w:t>
+        <w:t xml:space="preserve">  not</w:t>
+      </w:r>
+      <w:proofErr w:type="gramEnd"/>
+      <w:r>
+        <w:rPr>
+          <w:color w:val="000000"/>
+        </w:rPr>
+        <w:t xml:space="preserve"> </w:t>
+      </w:r>
+      <w:proofErr w:type="spellStart"/>
+      <w:r>
+        <w:rPr>
+          <w:color w:val="000000"/>
+        </w:rPr>
+        <w:t>utility_</w:t>
+      </w:r>
+      <w:proofErr w:type="gramStart"/>
+      <w:r>
+        <w:rPr>
+          <w:color w:val="000000"/>
+        </w:rPr>
+        <w:t>issue</w:t>
       </w:r>
       <w:proofErr w:type="spellEnd"/>
       <w:r>
@@ -781,6 +1198,7 @@
         </w:rPr>
         <w:t xml:space="preserve"> %}</w:t>
       </w:r>
+      <w:proofErr w:type="gramEnd"/>
     </w:p>
     <w:p>
       <w:pPr>
@@ -809,125 +1227,287 @@
         <w:rPr>
           <w:color w:val="000000"/>
         </w:rPr>
+        <w:t xml:space="preserve"> </w:t>
+      </w:r>
+      <w:proofErr w:type="gramStart"/>
+      <w:r>
+        <w:rPr>
+          <w:color w:val="000000"/>
+        </w:rPr>
+        <w:t>%}</w:t>
+      </w:r>
+      <w:r>
+        <w:rPr>
+          <w:color w:val="000000"/>
+        </w:rPr>
+        <w:t>As</w:t>
+      </w:r>
+      <w:proofErr w:type="gramEnd"/>
+      <w:r>
+        <w:rPr>
+          <w:color w:val="000000"/>
+        </w:rPr>
+        <w:t xml:space="preserve"> the issue is a threat to life and </w:t>
+      </w:r>
+      <w:proofErr w:type="gramStart"/>
+      <w:r>
+        <w:rPr>
+          <w:color w:val="000000"/>
+        </w:rPr>
+        <w:t>safety,</w:t>
+      </w:r>
+      <w:r>
+        <w:rPr>
+          <w:color w:val="000000"/>
+        </w:rPr>
+        <w:t xml:space="preserve"> {</w:t>
+      </w:r>
+      <w:proofErr w:type="gramEnd"/>
+      <w:r>
+        <w:rPr>
+          <w:color w:val="000000"/>
+        </w:rPr>
+        <w:t xml:space="preserve">% </w:t>
+      </w:r>
+      <w:proofErr w:type="spellStart"/>
+      <w:r>
+        <w:rPr>
+          <w:color w:val="000000"/>
+        </w:rPr>
+        <w:t>elif</w:t>
+      </w:r>
+      <w:proofErr w:type="spellEnd"/>
+      <w:r>
+        <w:rPr>
+          <w:color w:val="000000"/>
+        </w:rPr>
+        <w:t xml:space="preserve"> </w:t>
+      </w:r>
+      <w:proofErr w:type="spellStart"/>
+      <w:r>
+        <w:rPr>
+          <w:color w:val="000000"/>
+        </w:rPr>
+        <w:t>essential_services</w:t>
+      </w:r>
+      <w:proofErr w:type="spellEnd"/>
+      <w:r>
+        <w:rPr>
+          <w:color w:val="000000"/>
+        </w:rPr>
+        <w:t xml:space="preserve"> </w:t>
+      </w:r>
+      <w:proofErr w:type="gramStart"/>
+      <w:r>
+        <w:rPr>
+          <w:color w:val="000000"/>
+        </w:rPr>
+        <w:t>%}</w:t>
+      </w:r>
+      <w:r>
+        <w:rPr>
+          <w:color w:val="000000"/>
+        </w:rPr>
+        <w:t>As</w:t>
+      </w:r>
+      <w:proofErr w:type="gramEnd"/>
+      <w:r>
+        <w:rPr>
+          <w:color w:val="000000"/>
+        </w:rPr>
+        <w:t xml:space="preserve"> the issue is a failure to provide essential </w:t>
+      </w:r>
+      <w:proofErr w:type="gramStart"/>
+      <w:r>
+        <w:rPr>
+          <w:color w:val="000000"/>
+        </w:rPr>
+        <w:t>services,</w:t>
+      </w:r>
+      <w:r>
+        <w:rPr>
+          <w:color w:val="000000"/>
+        </w:rPr>
+        <w:t xml:space="preserve"> {</w:t>
+      </w:r>
+      <w:proofErr w:type="gramEnd"/>
+      <w:r>
+        <w:rPr>
+          <w:color w:val="000000"/>
+        </w:rPr>
+        <w:t xml:space="preserve">% endif </w:t>
+      </w:r>
+      <w:proofErr w:type="gramStart"/>
+      <w:r>
+        <w:rPr>
+          <w:color w:val="000000"/>
+        </w:rPr>
+        <w:t>%}</w:t>
+      </w:r>
+      <w:r>
+        <w:rPr>
+          <w:color w:val="000000"/>
+        </w:rPr>
+        <w:t>I</w:t>
+      </w:r>
+      <w:proofErr w:type="gramEnd"/>
+      <w:r>
+        <w:rPr>
+          <w:color w:val="000000"/>
+        </w:rPr>
+        <w:t xml:space="preserve"> request that you address these </w:t>
+      </w:r>
+      <w:proofErr w:type="gramStart"/>
+      <w:r>
+        <w:rPr>
+          <w:color w:val="000000"/>
+        </w:rPr>
+        <w:t xml:space="preserve">issues </w:t>
+      </w:r>
+      <w:r>
+        <w:rPr>
+          <w:color w:val="000000"/>
+        </w:rPr>
+        <w:t>{%</w:t>
+      </w:r>
+      <w:proofErr w:type="gramEnd"/>
+      <w:r>
+        <w:rPr>
+          <w:color w:val="000000"/>
+        </w:rPr>
+        <w:t xml:space="preserve"> if </w:t>
+      </w:r>
+      <w:proofErr w:type="spellStart"/>
+      <w:r>
+        <w:rPr>
+          <w:color w:val="000000"/>
+        </w:rPr>
+        <w:t>emergency_check</w:t>
+      </w:r>
+      <w:proofErr w:type="spellEnd"/>
+      <w:r>
+        <w:rPr>
+          <w:color w:val="000000"/>
+        </w:rPr>
+        <w:t xml:space="preserve"> or </w:t>
+      </w:r>
+      <w:proofErr w:type="spellStart"/>
+      <w:r>
+        <w:rPr>
+          <w:color w:val="000000"/>
+        </w:rPr>
+        <w:t>essential_</w:t>
+      </w:r>
+      <w:proofErr w:type="gramStart"/>
+      <w:r>
+        <w:rPr>
+          <w:color w:val="000000"/>
+        </w:rPr>
+        <w:t>services</w:t>
+      </w:r>
+      <w:proofErr w:type="spellEnd"/>
+      <w:r>
+        <w:rPr>
+          <w:color w:val="000000"/>
+        </w:rPr>
         <w:t xml:space="preserve"> %}</w:t>
       </w:r>
-      <w:r>
-        <w:rPr>
-          <w:color w:val="000000"/>
-        </w:rPr>
-        <w:t>As the issue is a threat to life and safety,</w:t>
-      </w:r>
-      <w:r>
-        <w:rPr>
-          <w:color w:val="000000"/>
-        </w:rPr>
-        <w:t xml:space="preserve"> {% </w:t>
-      </w:r>
-      <w:proofErr w:type="spellStart"/>
-      <w:r>
-        <w:rPr>
-          <w:color w:val="000000"/>
-        </w:rPr>
-        <w:t>elif</w:t>
-      </w:r>
-      <w:proofErr w:type="spellEnd"/>
+      <w:proofErr w:type="gramEnd"/>
+      <w:r>
+        <w:rPr>
+          <w:color w:val="000000"/>
+        </w:rPr>
+        <w:t xml:space="preserve">as soon as </w:t>
+      </w:r>
+      <w:proofErr w:type="gramStart"/>
+      <w:r>
+        <w:rPr>
+          <w:color w:val="000000"/>
+        </w:rPr>
+        <w:t>possible{</w:t>
+      </w:r>
+      <w:proofErr w:type="gramEnd"/>
+      <w:r>
+        <w:rPr>
+          <w:color w:val="000000"/>
+        </w:rPr>
+        <w:t xml:space="preserve">% else </w:t>
+      </w:r>
+      <w:proofErr w:type="gramStart"/>
+      <w:r>
+        <w:rPr>
+          <w:color w:val="000000"/>
+        </w:rPr>
+        <w:t>%}promptly</w:t>
+      </w:r>
+      <w:proofErr w:type="gramEnd"/>
+      <w:r>
+        <w:rPr>
+          <w:color w:val="000000"/>
+        </w:rPr>
+        <w:t xml:space="preserve">{% </w:t>
+      </w:r>
+      <w:proofErr w:type="gramStart"/>
+      <w:r>
+        <w:rPr>
+          <w:color w:val="000000"/>
+        </w:rPr>
+        <w:t>endif %}</w:t>
+      </w:r>
+      <w:proofErr w:type="gramEnd"/>
+      <w:r>
+        <w:rPr>
+          <w:color w:val="000000"/>
+        </w:rPr>
+        <w:t xml:space="preserve">. Under the law, Illinois tenants have a right to habitable housing. Additionally, if you do not make necessary repairs, you may be in violation of our lease </w:t>
+      </w:r>
+      <w:proofErr w:type="gramStart"/>
+      <w:r>
+        <w:rPr>
+          <w:color w:val="000000"/>
+        </w:rPr>
+        <w:t>agreement.</w:t>
+      </w:r>
+      <w:r>
+        <w:rPr>
+          <w:color w:val="000000"/>
+        </w:rPr>
+        <w:t>{</w:t>
+      </w:r>
+      <w:proofErr w:type="gramEnd"/>
+      <w:r>
+        <w:rPr>
+          <w:color w:val="000000"/>
+        </w:rPr>
+        <w:t xml:space="preserve">% if </w:t>
+      </w:r>
+      <w:proofErr w:type="spellStart"/>
+      <w:r>
+        <w:rPr>
+          <w:color w:val="000000"/>
+        </w:rPr>
+        <w:t>essential_</w:t>
+      </w:r>
+      <w:proofErr w:type="gramStart"/>
+      <w:r>
+        <w:rPr>
+          <w:color w:val="000000"/>
+        </w:rPr>
+        <w:t>services</w:t>
+      </w:r>
+      <w:proofErr w:type="spellEnd"/>
+      <w:r>
+        <w:rPr>
+          <w:color w:val="000000"/>
+        </w:rPr>
+        <w:t xml:space="preserve"> %}</w:t>
+      </w:r>
+      <w:proofErr w:type="gramEnd"/>
       <w:r>
         <w:rPr>
           <w:color w:val="000000"/>
         </w:rPr>
         <w:t xml:space="preserve"> </w:t>
-      </w:r>
-      <w:proofErr w:type="spellStart"/>
-      <w:r>
-        <w:rPr>
-          <w:color w:val="000000"/>
-        </w:rPr>
-        <w:t>essential_services</w:t>
-      </w:r>
-      <w:proofErr w:type="spellEnd"/>
-      <w:r>
-        <w:rPr>
-          <w:color w:val="000000"/>
-        </w:rPr>
-        <w:t xml:space="preserve"> %}</w:t>
-      </w:r>
-      <w:r>
-        <w:rPr>
-          <w:color w:val="000000"/>
-        </w:rPr>
-        <w:t>As the issue is a failure to provide essential services,</w:t>
-      </w:r>
-      <w:r>
-        <w:rPr>
-          <w:color w:val="000000"/>
-        </w:rPr>
-        <w:t xml:space="preserve"> {% endif %}</w:t>
-      </w:r>
-      <w:r>
-        <w:rPr>
-          <w:color w:val="000000"/>
-        </w:rPr>
-        <w:t xml:space="preserve">I request that you address these issues </w:t>
-      </w:r>
-      <w:r>
-        <w:rPr>
-          <w:color w:val="000000"/>
-        </w:rPr>
-        <w:t xml:space="preserve">{% if </w:t>
-      </w:r>
-      <w:proofErr w:type="spellStart"/>
-      <w:r>
-        <w:rPr>
-          <w:color w:val="000000"/>
-        </w:rPr>
-        <w:t>emergency_check</w:t>
-      </w:r>
-      <w:proofErr w:type="spellEnd"/>
-      <w:r>
-        <w:rPr>
-          <w:color w:val="000000"/>
-        </w:rPr>
-        <w:t xml:space="preserve"> or </w:t>
-      </w:r>
-      <w:proofErr w:type="spellStart"/>
-      <w:r>
-        <w:rPr>
-          <w:color w:val="000000"/>
-        </w:rPr>
-        <w:t>essential_services</w:t>
-      </w:r>
-      <w:proofErr w:type="spellEnd"/>
-      <w:r>
-        <w:rPr>
-          <w:color w:val="000000"/>
-        </w:rPr>
-        <w:t xml:space="preserve"> %}as soon as possible{% else %}promptly{% endif %}</w:t>
-      </w:r>
-      <w:r>
-        <w:rPr>
-          <w:color w:val="000000"/>
-        </w:rPr>
-        <w:t>. Under the law, Illinois tenants have a right to habitable housing. Additionally, if you do not make necessary repairs, you may be in violation of our lease agreement.</w:t>
-      </w:r>
-      <w:r>
-        <w:rPr>
-          <w:color w:val="000000"/>
-        </w:rPr>
-        <w:t xml:space="preserve">{% if </w:t>
-      </w:r>
-      <w:proofErr w:type="spellStart"/>
-      <w:r>
-        <w:rPr>
-          <w:color w:val="000000"/>
-        </w:rPr>
-        <w:t>essential_services</w:t>
-      </w:r>
-      <w:proofErr w:type="spellEnd"/>
-      <w:r>
-        <w:rPr>
-          <w:color w:val="000000"/>
-        </w:rPr>
-        <w:t xml:space="preserve"> %} </w:t>
       </w:r>
       <w:r>
         <w:rPr>
@@ -951,6 +1531,48 @@
           <w:color w:val="000000"/>
         </w:rPr>
       </w:pPr>
+      <w:r>
+        <w:rPr>
+          <w:color w:val="000000"/>
+        </w:rPr>
+        <w:t xml:space="preserve">{% </w:t>
+      </w:r>
+      <w:proofErr w:type="spellStart"/>
+      <w:r>
+        <w:rPr>
+          <w:color w:val="000000"/>
+        </w:rPr>
+        <w:t>elif</w:t>
+      </w:r>
+      <w:proofErr w:type="spellEnd"/>
+      <w:r>
+        <w:rPr>
+          <w:color w:val="000000"/>
+        </w:rPr>
+        <w:t xml:space="preserve"> </w:t>
+      </w:r>
+      <w:proofErr w:type="spellStart"/>
+      <w:r>
+        <w:rPr>
+          <w:color w:val="000000"/>
+        </w:rPr>
+        <w:t>utility_</w:t>
+      </w:r>
+      <w:proofErr w:type="gramStart"/>
+      <w:r>
+        <w:rPr>
+          <w:color w:val="000000"/>
+        </w:rPr>
+        <w:t>issue</w:t>
+      </w:r>
+      <w:proofErr w:type="spellEnd"/>
+      <w:r>
+        <w:rPr>
+          <w:color w:val="000000"/>
+        </w:rPr>
+        <w:t xml:space="preserve"> %}</w:t>
+      </w:r>
+      <w:proofErr w:type="gramEnd"/>
     </w:p>
     <w:p>
       <w:pPr>
@@ -965,36 +1587,466 @@
         <w:rPr>
           <w:color w:val="000000"/>
         </w:rPr>
-        <w:t xml:space="preserve">{% </w:t>
-      </w:r>
-      <w:proofErr w:type="spellStart"/>
-      <w:r>
-        <w:rPr>
-          <w:color w:val="000000"/>
-        </w:rPr>
-        <w:t>elif</w:t>
-      </w:r>
-      <w:proofErr w:type="spellEnd"/>
+        <w:t xml:space="preserve">I request that you contact the utility supplier as soon as possible to resolve this issue. Under the law, Illinois tenants have a right to habitable housing. </w:t>
+      </w:r>
+      <w:r>
+        <w:rPr>
+          <w:color w:val="000000"/>
+        </w:rPr>
+        <w:t xml:space="preserve">As this issue is a disruption of essential services, I may contact the local building </w:t>
+      </w:r>
+      <w:proofErr w:type="gramStart"/>
+      <w:r>
+        <w:rPr>
+          <w:color w:val="000000"/>
+        </w:rPr>
+        <w:t>department.</w:t>
+      </w:r>
+      <w:r>
+        <w:rPr>
+          <w:color w:val="000000"/>
+        </w:rPr>
+        <w:t>{</w:t>
+      </w:r>
+      <w:proofErr w:type="gramEnd"/>
+      <w:r>
+        <w:rPr>
+          <w:color w:val="000000"/>
+        </w:rPr>
+        <w:t xml:space="preserve">% endif </w:t>
+      </w:r>
+      <w:proofErr w:type="gramStart"/>
+      <w:r>
+        <w:rPr>
+          <w:color w:val="000000"/>
+        </w:rPr>
+        <w:t>%}</w:t>
+      </w:r>
+      <w:r>
+        <w:rPr>
+          <w:color w:val="000000"/>
+        </w:rPr>
+        <w:t>{</w:t>
+      </w:r>
+      <w:proofErr w:type="gramEnd"/>
+      <w:r>
+        <w:rPr>
+          <w:color w:val="000000"/>
+        </w:rPr>
+        <w:t xml:space="preserve">% if </w:t>
+      </w:r>
+      <w:proofErr w:type="spellStart"/>
+      <w:r>
+        <w:rPr>
+          <w:color w:val="000000"/>
+        </w:rPr>
+        <w:t>repair_or_inspect_text</w:t>
+      </w:r>
+      <w:proofErr w:type="spellEnd"/>
+      <w:r>
+        <w:rPr>
+          <w:color w:val="000000"/>
+        </w:rPr>
+        <w:t xml:space="preserve"> != “” %}</w:t>
+      </w:r>
+    </w:p>
+    <w:p>
+      <w:pPr>
+        <w:pStyle w:val="NormalWeb"/>
+        <w:spacing w:before="0" w:beforeAutospacing="0" w:after="0" w:afterAutospacing="0"/>
+        <w:ind w:left="720" w:right="515"/>
+        <w:rPr>
+          <w:color w:val="000000"/>
+        </w:rPr>
+      </w:pPr>
+      <w:r>
+        <w:rPr>
+          <w:color w:val="000000"/>
+        </w:rPr>
+        <w:t>•</w:t>
+      </w:r>
       <w:r>
         <w:rPr>
           <w:color w:val="000000"/>
         </w:rPr>
         <w:t xml:space="preserve"> </w:t>
       </w:r>
-      <w:proofErr w:type="spellStart"/>
-      <w:r>
-        <w:rPr>
-          <w:color w:val="000000"/>
-        </w:rPr>
-        <w:t>utility_issue</w:t>
-      </w:r>
-      <w:proofErr w:type="spellEnd"/>
-      <w:r>
-        <w:rPr>
-          <w:color w:val="000000"/>
-        </w:rPr>
-        <w:t xml:space="preserve"> %}</w:t>
-      </w:r>
+      <w:r>
+        <w:rPr>
+          <w:color w:val="000000"/>
+        </w:rPr>
+        <w:t>{{</w:t>
+      </w:r>
+      <w:proofErr w:type="spellStart"/>
+      <w:r>
+        <w:rPr>
+          <w:color w:val="000000"/>
+        </w:rPr>
+        <w:t>repair_or_inspect_text</w:t>
+      </w:r>
+      <w:proofErr w:type="spellEnd"/>
+      <w:proofErr w:type="gramStart"/>
+      <w:r>
+        <w:rPr>
+          <w:color w:val="000000"/>
+        </w:rPr>
+        <w:t>}}{</w:t>
+      </w:r>
+      <w:proofErr w:type="gramEnd"/>
+      <w:r>
+        <w:rPr>
+          <w:color w:val="000000"/>
+        </w:rPr>
+        <w:t xml:space="preserve">% endif </w:t>
+      </w:r>
+      <w:proofErr w:type="gramStart"/>
+      <w:r>
+        <w:rPr>
+          <w:color w:val="000000"/>
+        </w:rPr>
+        <w:t>%}</w:t>
+      </w:r>
+      <w:r>
+        <w:rPr>
+          <w:color w:val="000000"/>
+        </w:rPr>
+        <w:t>{</w:t>
+      </w:r>
+      <w:proofErr w:type="gramEnd"/>
+      <w:r>
+        <w:rPr>
+          <w:color w:val="000000"/>
+        </w:rPr>
+        <w:t xml:space="preserve">% if </w:t>
+      </w:r>
+      <w:proofErr w:type="spellStart"/>
+      <w:r>
+        <w:rPr>
+          <w:color w:val="000000"/>
+        </w:rPr>
+        <w:t>reduced_value_</w:t>
+      </w:r>
+      <w:proofErr w:type="gramStart"/>
+      <w:r>
+        <w:rPr>
+          <w:color w:val="000000"/>
+        </w:rPr>
+        <w:t>text</w:t>
+      </w:r>
+      <w:proofErr w:type="spellEnd"/>
+      <w:r>
+        <w:rPr>
+          <w:color w:val="000000"/>
+        </w:rPr>
+        <w:t xml:space="preserve">  !</w:t>
+      </w:r>
+      <w:proofErr w:type="gramEnd"/>
+      <w:r>
+        <w:rPr>
+          <w:color w:val="000000"/>
+        </w:rPr>
+        <w:t xml:space="preserve">= </w:t>
+      </w:r>
+      <w:proofErr w:type="gramStart"/>
+      <w:r>
+        <w:rPr>
+          <w:color w:val="000000"/>
+        </w:rPr>
+        <w:t>“”%</w:t>
+      </w:r>
+      <w:proofErr w:type="gramEnd"/>
+      <w:r>
+        <w:rPr>
+          <w:color w:val="000000"/>
+        </w:rPr>
+        <w:t>}</w:t>
+      </w:r>
+    </w:p>
+    <w:p>
+      <w:pPr>
+        <w:pStyle w:val="NormalWeb"/>
+        <w:spacing w:before="0" w:beforeAutospacing="0" w:after="0" w:afterAutospacing="0"/>
+        <w:ind w:left="720" w:right="515"/>
+        <w:rPr>
+          <w:color w:val="000000"/>
+        </w:rPr>
+      </w:pPr>
+    </w:p>
+    <w:p>
+      <w:pPr>
+        <w:pStyle w:val="NormalWeb"/>
+        <w:spacing w:before="0" w:beforeAutospacing="0" w:after="0" w:afterAutospacing="0"/>
+        <w:ind w:left="720" w:right="515"/>
+        <w:rPr>
+          <w:color w:val="000000"/>
+        </w:rPr>
+      </w:pPr>
+      <w:r>
+        <w:rPr>
+          <w:color w:val="000000"/>
+        </w:rPr>
+        <w:t>•</w:t>
+      </w:r>
+      <w:r>
+        <w:rPr>
+          <w:color w:val="000000"/>
+        </w:rPr>
+        <w:t xml:space="preserve"> </w:t>
+      </w:r>
+      <w:proofErr w:type="gramStart"/>
+      <w:r>
+        <w:rPr>
+          <w:color w:val="000000"/>
+        </w:rPr>
+        <w:t xml:space="preserve">{{ </w:t>
+      </w:r>
+      <w:proofErr w:type="spellStart"/>
+      <w:r>
+        <w:rPr>
+          <w:color w:val="000000"/>
+        </w:rPr>
+        <w:t>reduced</w:t>
+      </w:r>
+      <w:proofErr w:type="gramEnd"/>
+      <w:r>
+        <w:rPr>
+          <w:color w:val="000000"/>
+        </w:rPr>
+        <w:t>_value_text</w:t>
+      </w:r>
+      <w:proofErr w:type="spellEnd"/>
+      <w:proofErr w:type="gramStart"/>
+      <w:r>
+        <w:rPr>
+          <w:color w:val="000000"/>
+        </w:rPr>
+        <w:t>}}{</w:t>
+      </w:r>
+      <w:proofErr w:type="gramEnd"/>
+      <w:r>
+        <w:rPr>
+          <w:color w:val="000000"/>
+        </w:rPr>
+        <w:t xml:space="preserve">% endif </w:t>
+      </w:r>
+      <w:proofErr w:type="gramStart"/>
+      <w:r>
+        <w:rPr>
+          <w:color w:val="000000"/>
+        </w:rPr>
+        <w:t>%}</w:t>
+      </w:r>
+      <w:r>
+        <w:rPr>
+          <w:color w:val="000000"/>
+        </w:rPr>
+        <w:t>{</w:t>
+      </w:r>
+      <w:proofErr w:type="gramEnd"/>
+      <w:r>
+        <w:rPr>
+          <w:color w:val="000000"/>
+        </w:rPr>
+        <w:t xml:space="preserve">% if </w:t>
+      </w:r>
+      <w:proofErr w:type="spellStart"/>
+      <w:r>
+        <w:rPr>
+          <w:color w:val="000000"/>
+        </w:rPr>
+        <w:t>sub_housing_</w:t>
+      </w:r>
+      <w:proofErr w:type="gramStart"/>
+      <w:r>
+        <w:rPr>
+          <w:color w:val="000000"/>
+        </w:rPr>
+        <w:t>text</w:t>
+      </w:r>
+      <w:proofErr w:type="spellEnd"/>
+      <w:r>
+        <w:rPr>
+          <w:color w:val="000000"/>
+        </w:rPr>
+        <w:t xml:space="preserve"> !</w:t>
+      </w:r>
+      <w:proofErr w:type="gramEnd"/>
+      <w:r>
+        <w:rPr>
+          <w:color w:val="000000"/>
+        </w:rPr>
+        <w:t>= “” %}</w:t>
+      </w:r>
+    </w:p>
+    <w:p>
+      <w:pPr>
+        <w:pStyle w:val="NormalWeb"/>
+        <w:spacing w:before="0" w:beforeAutospacing="0" w:after="0" w:afterAutospacing="0"/>
+        <w:ind w:left="720" w:right="515"/>
+        <w:rPr>
+          <w:color w:val="000000"/>
+        </w:rPr>
+      </w:pPr>
+    </w:p>
+    <w:p>
+      <w:pPr>
+        <w:pStyle w:val="NormalWeb"/>
+        <w:spacing w:before="0" w:beforeAutospacing="0" w:after="0" w:afterAutospacing="0"/>
+        <w:ind w:left="720" w:right="515"/>
+        <w:rPr>
+          <w:color w:val="000000"/>
+        </w:rPr>
+      </w:pPr>
+      <w:r>
+        <w:rPr>
+          <w:color w:val="000000"/>
+        </w:rPr>
+        <w:t>•</w:t>
+      </w:r>
+      <w:r>
+        <w:rPr>
+          <w:color w:val="000000"/>
+        </w:rPr>
+        <w:t xml:space="preserve"> </w:t>
+      </w:r>
+      <w:r>
+        <w:rPr>
+          <w:color w:val="000000"/>
+        </w:rPr>
+        <w:t>{{</w:t>
+      </w:r>
+      <w:proofErr w:type="spellStart"/>
+      <w:r>
+        <w:rPr>
+          <w:color w:val="000000"/>
+        </w:rPr>
+        <w:t>sub_housing_text</w:t>
+      </w:r>
+      <w:proofErr w:type="spellEnd"/>
+      <w:proofErr w:type="gramStart"/>
+      <w:r>
+        <w:rPr>
+          <w:color w:val="000000"/>
+        </w:rPr>
+        <w:t>}}{</w:t>
+      </w:r>
+      <w:proofErr w:type="gramEnd"/>
+      <w:r>
+        <w:rPr>
+          <w:color w:val="000000"/>
+        </w:rPr>
+        <w:t xml:space="preserve">% endif </w:t>
+      </w:r>
+      <w:proofErr w:type="gramStart"/>
+      <w:r>
+        <w:rPr>
+          <w:color w:val="000000"/>
+        </w:rPr>
+        <w:t>%}</w:t>
+      </w:r>
+      <w:r>
+        <w:rPr>
+          <w:color w:val="000000"/>
+        </w:rPr>
+        <w:t>{</w:t>
+      </w:r>
+      <w:proofErr w:type="gramEnd"/>
+      <w:r>
+        <w:rPr>
+          <w:color w:val="000000"/>
+        </w:rPr>
+        <w:t xml:space="preserve">% if </w:t>
+      </w:r>
+      <w:proofErr w:type="spellStart"/>
+      <w:r>
+        <w:rPr>
+          <w:color w:val="000000"/>
+        </w:rPr>
+        <w:t>termination_</w:t>
+      </w:r>
+      <w:proofErr w:type="gramStart"/>
+      <w:r>
+        <w:rPr>
+          <w:color w:val="000000"/>
+        </w:rPr>
+        <w:t>text</w:t>
+      </w:r>
+      <w:proofErr w:type="spellEnd"/>
+      <w:r>
+        <w:rPr>
+          <w:color w:val="000000"/>
+        </w:rPr>
+        <w:t xml:space="preserve"> !</w:t>
+      </w:r>
+      <w:proofErr w:type="gramEnd"/>
+      <w:r>
+        <w:rPr>
+          <w:color w:val="000000"/>
+        </w:rPr>
+        <w:t>= “” %}</w:t>
+      </w:r>
+    </w:p>
+    <w:p>
+      <w:pPr>
+        <w:pStyle w:val="NormalWeb"/>
+        <w:spacing w:before="0" w:beforeAutospacing="0" w:after="0" w:afterAutospacing="0"/>
+        <w:ind w:left="720" w:right="515"/>
+        <w:rPr>
+          <w:color w:val="000000"/>
+        </w:rPr>
+      </w:pPr>
+    </w:p>
+    <w:p>
+      <w:pPr>
+        <w:pStyle w:val="NormalWeb"/>
+        <w:spacing w:before="0" w:beforeAutospacing="0" w:after="0" w:afterAutospacing="0"/>
+        <w:ind w:left="720" w:right="515"/>
+      </w:pPr>
+      <w:r>
+        <w:rPr>
+          <w:color w:val="000000"/>
+        </w:rPr>
+        <w:t>•</w:t>
+      </w:r>
+      <w:r>
+        <w:rPr>
+          <w:color w:val="000000"/>
+        </w:rPr>
+        <w:t xml:space="preserve"> </w:t>
+      </w:r>
+      <w:r>
+        <w:rPr>
+          <w:color w:val="000000"/>
+        </w:rPr>
+        <w:t>{{</w:t>
+      </w:r>
+      <w:proofErr w:type="spellStart"/>
+      <w:r>
+        <w:rPr>
+          <w:color w:val="000000"/>
+        </w:rPr>
+        <w:t>termination_text</w:t>
+      </w:r>
+      <w:proofErr w:type="spellEnd"/>
+      <w:proofErr w:type="gramStart"/>
+      <w:r>
+        <w:rPr>
+          <w:color w:val="000000"/>
+        </w:rPr>
+        <w:t>}}</w:t>
+      </w:r>
+      <w:r>
+        <w:t>{</w:t>
+      </w:r>
+      <w:proofErr w:type="gramEnd"/>
+      <w:r>
+        <w:t xml:space="preserve">% </w:t>
+      </w:r>
+      <w:proofErr w:type="gramStart"/>
+      <w:r>
+        <w:t>endif %}</w:t>
+      </w:r>
+      <w:proofErr w:type="gramEnd"/>
     </w:p>
     <w:p>
       <w:pPr>
@@ -1005,24 +2057,6 @@
           <w:color w:val="000000"/>
         </w:rPr>
       </w:pPr>
-      <w:r>
-        <w:rPr>
-          <w:color w:val="000000"/>
-        </w:rPr>
-        <w:t xml:space="preserve">I request that you contact the utility supplier as soon as possible to resolve this issue. Under the law, Illinois tenants have a right to habitable housing. </w:t>
-      </w:r>
-      <w:r>
-        <w:rPr>
-          <w:color w:val="000000"/>
-        </w:rPr>
-        <w:t>As this issue is a disruption of essential services, I may contact the local building department.</w:t>
-      </w:r>
-      <w:r>
-        <w:rPr>
-          <w:color w:val="000000"/>
-        </w:rPr>
-        <w:t xml:space="preserve"> </w:t>
-      </w:r>
     </w:p>
     <w:p>
       <w:pPr>
@@ -1033,6 +2067,12 @@
           <w:color w:val="000000"/>
         </w:rPr>
       </w:pPr>
+      <w:r>
+        <w:rPr>
+          <w:color w:val="000000"/>
+        </w:rPr>
+        <w:t>Please let me know if you need more information. Thank you for your assistance with this issue.</w:t>
+      </w:r>
     </w:p>
     <w:p>
       <w:pPr>
@@ -1043,427 +2083,52 @@
           <w:color w:val="000000"/>
         </w:rPr>
       </w:pPr>
-      <w:r>
-        <w:rPr>
-          <w:color w:val="000000"/>
-        </w:rPr>
-        <w:t>{% endif %}</w:t>
-      </w:r>
     </w:p>
     <w:p>
       <w:pPr>
         <w:pStyle w:val="NormalWeb"/>
+        <w:keepNext/>
         <w:spacing w:before="0" w:beforeAutospacing="0" w:after="0" w:afterAutospacing="0"/>
-        <w:ind w:right="515"/>
-        <w:rPr>
-          <w:color w:val="000000"/>
-        </w:rPr>
-      </w:pPr>
-      <w:r>
-        <w:rPr>
-          <w:color w:val="000000"/>
-        </w:rPr>
-        <w:t xml:space="preserve">{% if </w:t>
-      </w:r>
-      <w:proofErr w:type="spellStart"/>
-      <w:r>
-        <w:rPr>
-          <w:color w:val="000000"/>
-        </w:rPr>
-        <w:t>repair_or_inspect_text</w:t>
-      </w:r>
-      <w:proofErr w:type="spellEnd"/>
-      <w:r>
-        <w:rPr>
-          <w:color w:val="000000"/>
-        </w:rPr>
-        <w:t xml:space="preserve"> != “” %}</w:t>
+        <w:ind w:right="518"/>
+        <w:rPr>
+          <w:color w:val="000000"/>
+        </w:rPr>
+      </w:pPr>
+      <w:r>
+        <w:rPr>
+          <w:color w:val="000000"/>
+        </w:rPr>
+        <w:t>Sincerely, </w:t>
       </w:r>
     </w:p>
     <w:p>
       <w:pPr>
         <w:pStyle w:val="NormalWeb"/>
+        <w:keepNext/>
         <w:spacing w:before="0" w:beforeAutospacing="0" w:after="0" w:afterAutospacing="0"/>
-        <w:ind w:right="515"/>
-        <w:rPr>
-          <w:color w:val="000000"/>
-        </w:rPr>
-      </w:pPr>
-      <w:r>
-        <w:rPr>
-          <w:color w:val="000000"/>
-        </w:rPr>
-        <w:t>•</w:t>
-      </w:r>
-      <w:r>
-        <w:rPr>
-          <w:color w:val="000000"/>
-        </w:rPr>
-        <w:t xml:space="preserve"> </w:t>
-      </w:r>
-      <w:r>
-        <w:rPr>
-          <w:color w:val="000000"/>
-        </w:rPr>
-        <w:t>{{</w:t>
-      </w:r>
-      <w:proofErr w:type="spellStart"/>
-      <w:r>
-        <w:rPr>
-          <w:color w:val="000000"/>
-        </w:rPr>
-        <w:t>repair_or_inspect_text</w:t>
-      </w:r>
-      <w:proofErr w:type="spellEnd"/>
-      <w:r>
-        <w:rPr>
-          <w:color w:val="000000"/>
-        </w:rPr>
-        <w:t>}}</w:t>
-      </w:r>
+        <w:ind w:right="518"/>
+        <w:rPr>
+          <w:color w:val="000000"/>
+        </w:rPr>
+      </w:pPr>
     </w:p>
     <w:p>
       <w:pPr>
         <w:pStyle w:val="NormalWeb"/>
+        <w:keepNext/>
         <w:spacing w:before="0" w:beforeAutospacing="0" w:after="0" w:afterAutospacing="0"/>
-        <w:ind w:right="515"/>
-        <w:rPr>
-          <w:color w:val="000000"/>
-        </w:rPr>
-      </w:pPr>
-      <w:r>
-        <w:rPr>
-          <w:color w:val="000000"/>
-        </w:rPr>
-        <w:t>{% endif %}</w:t>
-      </w:r>
+        <w:ind w:right="518"/>
+        <w:rPr>
+          <w:color w:val="000000"/>
+        </w:rPr>
+      </w:pPr>
     </w:p>
     <w:p>
       <w:pPr>
         <w:pStyle w:val="NormalWeb"/>
+        <w:keepNext/>
         <w:spacing w:before="0" w:beforeAutospacing="0" w:after="0" w:afterAutospacing="0"/>
-        <w:ind w:right="515"/>
-        <w:rPr>
-          <w:color w:val="000000"/>
-        </w:rPr>
-      </w:pPr>
-      <w:r>
-        <w:rPr>
-          <w:color w:val="000000"/>
-        </w:rPr>
-        <w:t xml:space="preserve">{% if </w:t>
-      </w:r>
-      <w:proofErr w:type="spellStart"/>
-      <w:r>
-        <w:rPr>
-          <w:color w:val="000000"/>
-        </w:rPr>
-        <w:t>reduced_value_text</w:t>
-      </w:r>
-      <w:proofErr w:type="spellEnd"/>
-      <w:r>
-        <w:rPr>
-          <w:color w:val="000000"/>
-        </w:rPr>
-        <w:t xml:space="preserve">  != “”%}</w:t>
-      </w:r>
-    </w:p>
-    <w:p>
-      <w:pPr>
-        <w:pStyle w:val="NormalWeb"/>
-        <w:spacing w:before="0" w:beforeAutospacing="0" w:after="0" w:afterAutospacing="0"/>
-        <w:ind w:right="515"/>
-        <w:rPr>
-          <w:color w:val="000000"/>
-        </w:rPr>
-      </w:pPr>
-      <w:r>
-        <w:rPr>
-          <w:color w:val="000000"/>
-        </w:rPr>
-        <w:t>•</w:t>
-      </w:r>
-      <w:r>
-        <w:rPr>
-          <w:color w:val="000000"/>
-        </w:rPr>
-        <w:t xml:space="preserve"> </w:t>
-      </w:r>
-      <w:r>
-        <w:rPr>
-          <w:color w:val="000000"/>
-        </w:rPr>
-        <w:t xml:space="preserve">{{ </w:t>
-      </w:r>
-      <w:proofErr w:type="spellStart"/>
-      <w:r>
-        <w:rPr>
-          <w:color w:val="000000"/>
-        </w:rPr>
-        <w:t>reduced_value_text</w:t>
-      </w:r>
-      <w:proofErr w:type="spellEnd"/>
-      <w:r>
-        <w:rPr>
-          <w:color w:val="000000"/>
-        </w:rPr>
-        <w:t>}}</w:t>
-      </w:r>
-    </w:p>
-    <w:p>
-      <w:pPr>
-        <w:pStyle w:val="NormalWeb"/>
-        <w:spacing w:before="0" w:beforeAutospacing="0" w:after="0" w:afterAutospacing="0"/>
-        <w:ind w:right="515"/>
-        <w:rPr>
-          <w:color w:val="000000"/>
-        </w:rPr>
-      </w:pPr>
-      <w:r>
-        <w:rPr>
-          <w:color w:val="000000"/>
-        </w:rPr>
-        <w:t>{% endif %}</w:t>
-      </w:r>
-    </w:p>
-    <w:p>
-      <w:pPr>
-        <w:pStyle w:val="NormalWeb"/>
-        <w:spacing w:before="0" w:beforeAutospacing="0" w:after="0" w:afterAutospacing="0"/>
-        <w:ind w:right="515"/>
-        <w:rPr>
-          <w:color w:val="000000"/>
-        </w:rPr>
-      </w:pPr>
-      <w:r>
-        <w:rPr>
-          <w:color w:val="000000"/>
-        </w:rPr>
-        <w:lastRenderedPageBreak/>
-        <w:t xml:space="preserve">{% if </w:t>
-      </w:r>
-      <w:proofErr w:type="spellStart"/>
-      <w:r>
-        <w:rPr>
-          <w:color w:val="000000"/>
-        </w:rPr>
-        <w:t>sub_housing_text</w:t>
-      </w:r>
-      <w:proofErr w:type="spellEnd"/>
-      <w:r>
-        <w:rPr>
-          <w:color w:val="000000"/>
-        </w:rPr>
-        <w:t xml:space="preserve"> != “” %}</w:t>
-      </w:r>
-    </w:p>
-    <w:p>
-      <w:pPr>
-        <w:pStyle w:val="NormalWeb"/>
-        <w:spacing w:before="0" w:beforeAutospacing="0" w:after="0" w:afterAutospacing="0"/>
-        <w:ind w:right="515"/>
-        <w:rPr>
-          <w:color w:val="000000"/>
-        </w:rPr>
-      </w:pPr>
-      <w:r>
-        <w:rPr>
-          <w:color w:val="000000"/>
-        </w:rPr>
-        <w:t>•</w:t>
-      </w:r>
-      <w:r>
-        <w:rPr>
-          <w:color w:val="000000"/>
-        </w:rPr>
-        <w:t xml:space="preserve"> </w:t>
-      </w:r>
-      <w:r>
-        <w:rPr>
-          <w:color w:val="000000"/>
-        </w:rPr>
-        <w:t>{{</w:t>
-      </w:r>
-      <w:proofErr w:type="spellStart"/>
-      <w:r>
-        <w:rPr>
-          <w:color w:val="000000"/>
-        </w:rPr>
-        <w:t>sub_housing_text</w:t>
-      </w:r>
-      <w:proofErr w:type="spellEnd"/>
-      <w:r>
-        <w:rPr>
-          <w:color w:val="000000"/>
-        </w:rPr>
-        <w:t>}}</w:t>
-      </w:r>
-    </w:p>
-    <w:p>
-      <w:pPr>
-        <w:pStyle w:val="NormalWeb"/>
-        <w:spacing w:before="0" w:beforeAutospacing="0" w:after="0" w:afterAutospacing="0"/>
-        <w:ind w:right="515"/>
-        <w:rPr>
-          <w:color w:val="000000"/>
-        </w:rPr>
-      </w:pPr>
-      <w:r>
-        <w:rPr>
-          <w:color w:val="000000"/>
-        </w:rPr>
-        <w:t>{% endif %}</w:t>
-      </w:r>
-    </w:p>
-    <w:p>
-      <w:pPr>
-        <w:pStyle w:val="NormalWeb"/>
-        <w:spacing w:before="0" w:beforeAutospacing="0" w:after="0" w:afterAutospacing="0"/>
-        <w:ind w:right="515"/>
-        <w:rPr>
-          <w:color w:val="000000"/>
-        </w:rPr>
-      </w:pPr>
-      <w:r>
-        <w:rPr>
-          <w:color w:val="000000"/>
-        </w:rPr>
-        <w:t xml:space="preserve">{% if </w:t>
-      </w:r>
-      <w:proofErr w:type="spellStart"/>
-      <w:r>
-        <w:rPr>
-          <w:color w:val="000000"/>
-        </w:rPr>
-        <w:t>termination_text</w:t>
-      </w:r>
-      <w:proofErr w:type="spellEnd"/>
-      <w:r>
-        <w:rPr>
-          <w:color w:val="000000"/>
-        </w:rPr>
-        <w:t xml:space="preserve"> != “” %}</w:t>
-      </w:r>
-    </w:p>
-    <w:p>
-      <w:pPr>
-        <w:pStyle w:val="NormalWeb"/>
-        <w:spacing w:before="0" w:beforeAutospacing="0" w:after="0" w:afterAutospacing="0"/>
-        <w:ind w:right="515"/>
-        <w:rPr>
-          <w:color w:val="000000"/>
-        </w:rPr>
-      </w:pPr>
-      <w:r>
-        <w:rPr>
-          <w:color w:val="000000"/>
-        </w:rPr>
-        <w:t>•</w:t>
-      </w:r>
-      <w:r>
-        <w:rPr>
-          <w:color w:val="000000"/>
-        </w:rPr>
-        <w:t xml:space="preserve"> </w:t>
-      </w:r>
-      <w:r>
-        <w:rPr>
-          <w:color w:val="000000"/>
-        </w:rPr>
-        <w:t>{{</w:t>
-      </w:r>
-      <w:proofErr w:type="spellStart"/>
-      <w:r>
-        <w:rPr>
-          <w:color w:val="000000"/>
-        </w:rPr>
-        <w:t>termination_text</w:t>
-      </w:r>
-      <w:proofErr w:type="spellEnd"/>
-      <w:r>
-        <w:rPr>
-          <w:color w:val="000000"/>
-        </w:rPr>
-        <w:t>}}</w:t>
-      </w:r>
-    </w:p>
-    <w:p>
-      <w:pPr>
-        <w:pStyle w:val="NormalWeb"/>
-        <w:spacing w:before="0" w:beforeAutospacing="0" w:after="0" w:afterAutospacing="0"/>
-        <w:ind w:right="515"/>
-      </w:pPr>
-      <w:r>
-        <w:t>{% endif %}</w:t>
-      </w:r>
-    </w:p>
-    <w:p>
-      <w:pPr>
-        <w:pStyle w:val="NormalWeb"/>
-        <w:spacing w:before="0" w:beforeAutospacing="0" w:after="0" w:afterAutospacing="0"/>
-        <w:ind w:right="515"/>
-        <w:rPr>
-          <w:color w:val="000000"/>
-        </w:rPr>
-      </w:pPr>
-      <w:r>
-        <w:rPr>
-          <w:color w:val="000000"/>
-        </w:rPr>
-        <w:t>Please let me know if you need more information. Thank you for your assistance with this issue.</w:t>
-      </w:r>
-    </w:p>
-    <w:p>
-      <w:pPr>
-        <w:pStyle w:val="NormalWeb"/>
-        <w:spacing w:before="0" w:beforeAutospacing="0" w:after="0" w:afterAutospacing="0"/>
-        <w:ind w:right="515"/>
-        <w:rPr>
-          <w:color w:val="000000"/>
-        </w:rPr>
-      </w:pPr>
-    </w:p>
-    <w:p>
-      <w:pPr>
-        <w:pStyle w:val="NormalWeb"/>
-        <w:spacing w:before="0" w:beforeAutospacing="0" w:after="0" w:afterAutospacing="0"/>
-        <w:ind w:right="515"/>
-        <w:rPr>
-          <w:color w:val="000000"/>
-        </w:rPr>
-      </w:pPr>
-      <w:r>
-        <w:rPr>
-          <w:color w:val="000000"/>
-        </w:rPr>
-        <w:t>Sincerely, </w:t>
-      </w:r>
-    </w:p>
-    <w:p>
-      <w:pPr>
-        <w:pStyle w:val="NormalWeb"/>
-        <w:spacing w:before="0" w:beforeAutospacing="0" w:after="0" w:afterAutospacing="0"/>
-        <w:ind w:right="515"/>
-        <w:rPr>
-          <w:color w:val="000000"/>
-        </w:rPr>
-      </w:pPr>
-    </w:p>
-    <w:p>
-      <w:pPr>
-        <w:pStyle w:val="NormalWeb"/>
-        <w:spacing w:before="0" w:beforeAutospacing="0" w:after="0" w:afterAutospacing="0"/>
-        <w:ind w:right="515"/>
-        <w:rPr>
-          <w:color w:val="000000"/>
-        </w:rPr>
-      </w:pPr>
-    </w:p>
-    <w:p>
-      <w:pPr>
-        <w:pStyle w:val="NormalWeb"/>
-        <w:spacing w:before="0" w:beforeAutospacing="0" w:after="0" w:afterAutospacing="0"/>
-        <w:ind w:right="515"/>
+        <w:ind w:right="518"/>
       </w:pPr>
       <w:r>
         <w:rPr>
@@ -1492,6 +2157,7 @@
         <w:t>{{users[0].</w:t>
       </w:r>
       <w:proofErr w:type="spellStart"/>
+      <w:proofErr w:type="gramStart"/>
       <w:r>
         <w:rPr>
           <w:rFonts w:ascii="Times New Roman" w:hAnsi="Times New Roman" w:cs="Times New Roman"/>
@@ -1502,6 +2168,7 @@
         <w:t>name.full</w:t>
       </w:r>
       <w:proofErr w:type="spellEnd"/>
+      <w:proofErr w:type="gramEnd"/>
       <w:r>
         <w:rPr>
           <w:rFonts w:ascii="Times New Roman" w:hAnsi="Times New Roman" w:cs="Times New Roman"/>
@@ -1509,29 +2176,30 @@
           <w:sz w:val="24"/>
           <w:szCs w:val="24"/>
         </w:rPr>
-        <w:t>(middle=’full’)}}</w:t>
-      </w:r>
-    </w:p>
-    <w:p>
-      <w:pPr>
-        <w:spacing w:after="0" w:line="240" w:lineRule="auto"/>
+        <w:t>(middle=’full</w:t>
+      </w:r>
+      <w:proofErr w:type="gramStart"/>
+      <w:r>
         <w:rPr>
           <w:rFonts w:ascii="Times New Roman" w:hAnsi="Times New Roman" w:cs="Times New Roman"/>
           <w:color w:val="000000"/>
           <w:sz w:val="24"/>
           <w:szCs w:val="24"/>
         </w:rPr>
-      </w:pPr>
-      <w:r>
+        <w:t>’)}}</w:t>
+      </w:r>
+      <w:proofErr w:type="gramEnd"/>
+    </w:p>
+    <w:p>
+      <w:pPr>
+        <w:spacing w:after="0" w:line="240" w:lineRule="auto"/>
         <w:rPr>
           <w:rFonts w:ascii="Times New Roman" w:hAnsi="Times New Roman" w:cs="Times New Roman"/>
           <w:color w:val="000000"/>
           <w:sz w:val="24"/>
           <w:szCs w:val="24"/>
         </w:rPr>
-        <w:t>{% if users[0].</w:t>
-      </w:r>
-      <w:proofErr w:type="spellStart"/>
+      </w:pPr>
       <w:r>
         <w:rPr>
           <w:rFonts w:ascii="Times New Roman" w:hAnsi="Times New Roman" w:cs="Times New Roman"/>
@@ -1539,9 +2207,9 @@
           <w:sz w:val="24"/>
           <w:szCs w:val="24"/>
         </w:rPr>
-        <w:t>phone_number</w:t>
-      </w:r>
-      <w:proofErr w:type="spellEnd"/>
+        <w:t xml:space="preserve">{% if </w:t>
+      </w:r>
+      <w:proofErr w:type="gramStart"/>
       <w:r>
         <w:rPr>
           <w:rFonts w:ascii="Times New Roman" w:hAnsi="Times New Roman" w:cs="Times New Roman"/>
@@ -1549,19 +2217,19 @@
           <w:sz w:val="24"/>
           <w:szCs w:val="24"/>
         </w:rPr>
-        <w:t xml:space="preserve"> != “” %}</w:t>
-      </w:r>
-    </w:p>
-    <w:p>
-      <w:pPr>
-        <w:spacing w:after="0" w:line="240" w:lineRule="auto"/>
+        <w:t>users[</w:t>
+      </w:r>
+      <w:proofErr w:type="gramEnd"/>
+      <w:r>
         <w:rPr>
           <w:rFonts w:ascii="Times New Roman" w:hAnsi="Times New Roman" w:cs="Times New Roman"/>
           <w:color w:val="000000"/>
           <w:sz w:val="24"/>
           <w:szCs w:val="24"/>
         </w:rPr>
-      </w:pPr>
+        <w:t>0</w:t>
+      </w:r>
+      <w:proofErr w:type="gramStart"/>
       <w:r>
         <w:rPr>
           <w:rFonts w:ascii="Times New Roman" w:hAnsi="Times New Roman" w:cs="Times New Roman"/>
@@ -1569,7 +2237,7 @@
           <w:sz w:val="24"/>
           <w:szCs w:val="24"/>
         </w:rPr>
-        <w:t>{{</w:t>
+        <w:t>].</w:t>
       </w:r>
       <w:proofErr w:type="spellStart"/>
       <w:r>
@@ -1579,9 +2247,9 @@
           <w:sz w:val="24"/>
           <w:szCs w:val="24"/>
         </w:rPr>
-        <w:t>phone_number_formatted</w:t>
-      </w:r>
-      <w:proofErr w:type="spellEnd"/>
+        <w:t>phone</w:t>
+      </w:r>
+      <w:proofErr w:type="gramEnd"/>
       <w:r>
         <w:rPr>
           <w:rFonts w:ascii="Times New Roman" w:hAnsi="Times New Roman" w:cs="Times New Roman"/>
@@ -1589,9 +2257,9 @@
           <w:sz w:val="24"/>
           <w:szCs w:val="24"/>
         </w:rPr>
-        <w:t>(users[0].</w:t>
-      </w:r>
-      <w:proofErr w:type="spellStart"/>
+        <w:t>_</w:t>
+      </w:r>
+      <w:proofErr w:type="gramStart"/>
       <w:r>
         <w:rPr>
           <w:rFonts w:ascii="Times New Roman" w:hAnsi="Times New Roman" w:cs="Times New Roman"/>
@@ -1599,7 +2267,7 @@
           <w:sz w:val="24"/>
           <w:szCs w:val="24"/>
         </w:rPr>
-        <w:t>phone_number</w:t>
+        <w:t>number</w:t>
       </w:r>
       <w:proofErr w:type="spellEnd"/>
       <w:r>
@@ -1609,39 +2277,39 @@
           <w:sz w:val="24"/>
           <w:szCs w:val="24"/>
         </w:rPr>
-        <w:t>)}}</w:t>
-      </w:r>
-    </w:p>
-    <w:p>
-      <w:pPr>
-        <w:spacing w:after="0" w:line="240" w:lineRule="auto"/>
+        <w:t xml:space="preserve"> !</w:t>
+      </w:r>
+      <w:proofErr w:type="gramEnd"/>
+      <w:r>
         <w:rPr>
           <w:rFonts w:ascii="Times New Roman" w:hAnsi="Times New Roman" w:cs="Times New Roman"/>
           <w:color w:val="000000"/>
           <w:sz w:val="24"/>
           <w:szCs w:val="24"/>
         </w:rPr>
-      </w:pPr>
-      <w:r>
+        <w:t>= “” %}</w:t>
+      </w:r>
+    </w:p>
+    <w:p>
+      <w:pPr>
+        <w:spacing w:after="0" w:line="240" w:lineRule="auto"/>
         <w:rPr>
           <w:rFonts w:ascii="Times New Roman" w:hAnsi="Times New Roman" w:cs="Times New Roman"/>
           <w:color w:val="000000"/>
           <w:sz w:val="24"/>
           <w:szCs w:val="24"/>
         </w:rPr>
-        <w:t>{% endif %}</w:t>
-      </w:r>
-    </w:p>
-    <w:p>
-      <w:pPr>
-        <w:spacing w:after="0" w:line="240" w:lineRule="auto"/>
+      </w:pPr>
+      <w:r>
         <w:rPr>
           <w:rFonts w:ascii="Times New Roman" w:hAnsi="Times New Roman" w:cs="Times New Roman"/>
           <w:color w:val="000000"/>
           <w:sz w:val="24"/>
           <w:szCs w:val="24"/>
         </w:rPr>
-      </w:pPr>
+        <w:t>{{</w:t>
+      </w:r>
+      <w:proofErr w:type="spellStart"/>
       <w:r>
         <w:rPr>
           <w:rFonts w:ascii="Times New Roman" w:hAnsi="Times New Roman" w:cs="Times New Roman"/>
@@ -1649,19 +2317,19 @@
           <w:sz w:val="24"/>
           <w:szCs w:val="24"/>
         </w:rPr>
-        <w:t>{% if users[0].email != “” %}</w:t>
-      </w:r>
-    </w:p>
-    <w:p>
-      <w:pPr>
-        <w:spacing w:after="0" w:line="240" w:lineRule="auto"/>
+        <w:t>phone_number_formatted</w:t>
+      </w:r>
+      <w:proofErr w:type="spellEnd"/>
+      <w:r>
         <w:rPr>
           <w:rFonts w:ascii="Times New Roman" w:hAnsi="Times New Roman" w:cs="Times New Roman"/>
           <w:color w:val="000000"/>
           <w:sz w:val="24"/>
           <w:szCs w:val="24"/>
         </w:rPr>
-      </w:pPr>
+        <w:t>(users[0</w:t>
+      </w:r>
+      <w:proofErr w:type="gramStart"/>
       <w:r>
         <w:rPr>
           <w:rFonts w:ascii="Times New Roman" w:hAnsi="Times New Roman" w:cs="Times New Roman"/>
@@ -1669,8 +2337,9 @@
           <w:sz w:val="24"/>
           <w:szCs w:val="24"/>
         </w:rPr>
-        <w:t>{{users[0].email}}</w:t>
-      </w:r>
+        <w:t>].</w:t>
+      </w:r>
+      <w:proofErr w:type="spellStart"/>
       <w:r>
         <w:rPr>
           <w:rFonts w:ascii="Times New Roman" w:hAnsi="Times New Roman" w:cs="Times New Roman"/>
@@ -1678,8 +2347,179 @@
           <w:sz w:val="24"/>
           <w:szCs w:val="24"/>
         </w:rPr>
+        <w:t>phone</w:t>
+      </w:r>
+      <w:proofErr w:type="gramEnd"/>
+      <w:r>
+        <w:rPr>
+          <w:rFonts w:ascii="Times New Roman" w:hAnsi="Times New Roman" w:cs="Times New Roman"/>
+          <w:color w:val="000000"/>
+          <w:sz w:val="24"/>
+          <w:szCs w:val="24"/>
+        </w:rPr>
+        <w:t>_</w:t>
+      </w:r>
+      <w:proofErr w:type="gramStart"/>
+      <w:r>
+        <w:rPr>
+          <w:rFonts w:ascii="Times New Roman" w:hAnsi="Times New Roman" w:cs="Times New Roman"/>
+          <w:color w:val="000000"/>
+          <w:sz w:val="24"/>
+          <w:szCs w:val="24"/>
+        </w:rPr>
+        <w:t>number</w:t>
+      </w:r>
+      <w:proofErr w:type="spellEnd"/>
+      <w:r>
+        <w:rPr>
+          <w:rFonts w:ascii="Times New Roman" w:hAnsi="Times New Roman" w:cs="Times New Roman"/>
+          <w:color w:val="000000"/>
+          <w:sz w:val="24"/>
+          <w:szCs w:val="24"/>
+        </w:rPr>
+        <w:t>)}}</w:t>
+      </w:r>
+      <w:proofErr w:type="gramEnd"/>
+    </w:p>
+    <w:p>
+      <w:pPr>
+        <w:spacing w:after="0" w:line="240" w:lineRule="auto"/>
+        <w:rPr>
+          <w:rFonts w:ascii="Times New Roman" w:hAnsi="Times New Roman" w:cs="Times New Roman"/>
+          <w:color w:val="000000"/>
+          <w:sz w:val="24"/>
+          <w:szCs w:val="24"/>
+        </w:rPr>
+      </w:pPr>
+      <w:r>
+        <w:rPr>
+          <w:rFonts w:ascii="Times New Roman" w:hAnsi="Times New Roman" w:cs="Times New Roman"/>
+          <w:color w:val="000000"/>
+          <w:sz w:val="24"/>
+          <w:szCs w:val="24"/>
+        </w:rPr>
         <w:t>{% endif %}</w:t>
       </w:r>
+    </w:p>
+    <w:p>
+      <w:pPr>
+        <w:spacing w:after="0" w:line="240" w:lineRule="auto"/>
+        <w:rPr>
+          <w:rFonts w:ascii="Times New Roman" w:hAnsi="Times New Roman" w:cs="Times New Roman"/>
+          <w:color w:val="000000"/>
+          <w:sz w:val="24"/>
+          <w:szCs w:val="24"/>
+        </w:rPr>
+      </w:pPr>
+      <w:r>
+        <w:rPr>
+          <w:rFonts w:ascii="Times New Roman" w:hAnsi="Times New Roman" w:cs="Times New Roman"/>
+          <w:color w:val="000000"/>
+          <w:sz w:val="24"/>
+          <w:szCs w:val="24"/>
+        </w:rPr>
+        <w:t xml:space="preserve">{% if </w:t>
+      </w:r>
+      <w:proofErr w:type="gramStart"/>
+      <w:r>
+        <w:rPr>
+          <w:rFonts w:ascii="Times New Roman" w:hAnsi="Times New Roman" w:cs="Times New Roman"/>
+          <w:color w:val="000000"/>
+          <w:sz w:val="24"/>
+          <w:szCs w:val="24"/>
+        </w:rPr>
+        <w:t>users[</w:t>
+      </w:r>
+      <w:proofErr w:type="gramEnd"/>
+      <w:r>
+        <w:rPr>
+          <w:rFonts w:ascii="Times New Roman" w:hAnsi="Times New Roman" w:cs="Times New Roman"/>
+          <w:color w:val="000000"/>
+          <w:sz w:val="24"/>
+          <w:szCs w:val="24"/>
+        </w:rPr>
+        <w:t>0</w:t>
+      </w:r>
+      <w:proofErr w:type="gramStart"/>
+      <w:r>
+        <w:rPr>
+          <w:rFonts w:ascii="Times New Roman" w:hAnsi="Times New Roman" w:cs="Times New Roman"/>
+          <w:color w:val="000000"/>
+          <w:sz w:val="24"/>
+          <w:szCs w:val="24"/>
+        </w:rPr>
+        <w:t>].email !=</w:t>
+      </w:r>
+      <w:proofErr w:type="gramEnd"/>
+      <w:r>
+        <w:rPr>
+          <w:rFonts w:ascii="Times New Roman" w:hAnsi="Times New Roman" w:cs="Times New Roman"/>
+          <w:color w:val="000000"/>
+          <w:sz w:val="24"/>
+          <w:szCs w:val="24"/>
+        </w:rPr>
+        <w:t xml:space="preserve"> “” %}</w:t>
+      </w:r>
+    </w:p>
+    <w:p>
+      <w:pPr>
+        <w:spacing w:after="0" w:line="240" w:lineRule="auto"/>
+        <w:rPr>
+          <w:rFonts w:ascii="Times New Roman" w:hAnsi="Times New Roman" w:cs="Times New Roman"/>
+          <w:color w:val="000000"/>
+          <w:sz w:val="24"/>
+          <w:szCs w:val="24"/>
+        </w:rPr>
+      </w:pPr>
+      <w:r>
+        <w:rPr>
+          <w:rFonts w:ascii="Times New Roman" w:hAnsi="Times New Roman" w:cs="Times New Roman"/>
+          <w:color w:val="000000"/>
+          <w:sz w:val="24"/>
+          <w:szCs w:val="24"/>
+        </w:rPr>
+        <w:t>{{users[0</w:t>
+      </w:r>
+      <w:proofErr w:type="gramStart"/>
+      <w:r>
+        <w:rPr>
+          <w:rFonts w:ascii="Times New Roman" w:hAnsi="Times New Roman" w:cs="Times New Roman"/>
+          <w:color w:val="000000"/>
+          <w:sz w:val="24"/>
+          <w:szCs w:val="24"/>
+        </w:rPr>
+        <w:t>].email}}</w:t>
+      </w:r>
+      <w:r>
+        <w:rPr>
+          <w:rFonts w:ascii="Times New Roman" w:hAnsi="Times New Roman" w:cs="Times New Roman"/>
+          <w:color w:val="000000"/>
+          <w:sz w:val="24"/>
+          <w:szCs w:val="24"/>
+        </w:rPr>
+        <w:t>{</w:t>
+      </w:r>
+      <w:proofErr w:type="gramEnd"/>
+      <w:r>
+        <w:rPr>
+          <w:rFonts w:ascii="Times New Roman" w:hAnsi="Times New Roman" w:cs="Times New Roman"/>
+          <w:color w:val="000000"/>
+          <w:sz w:val="24"/>
+          <w:szCs w:val="24"/>
+        </w:rPr>
+        <w:t xml:space="preserve">% </w:t>
+      </w:r>
+      <w:proofErr w:type="gramStart"/>
+      <w:r>
+        <w:rPr>
+          <w:rFonts w:ascii="Times New Roman" w:hAnsi="Times New Roman" w:cs="Times New Roman"/>
+          <w:color w:val="000000"/>
+          <w:sz w:val="24"/>
+          <w:szCs w:val="24"/>
+        </w:rPr>
+        <w:t>endif %}</w:t>
+      </w:r>
+      <w:proofErr w:type="gramEnd"/>
     </w:p>
     <w:sectPr>
       <w:pgSz w:w="12240" w:h="15840"/>

</xml_diff>

<commit_message>
Implemented July 3 2025 feedback
</commit_message>
<xml_diff>
--- a/docassemble/RentalRepairLetter/data/templates/rental_repair_letter.docx
+++ b/docassemble/RentalRepairLetter/data/templates/rental_repair_letter.docx
@@ -21,14 +21,28 @@
         <w:rPr>
           <w:color w:val="000000"/>
         </w:rPr>
-        <w:t>delivery_date</w:t>
-      </w:r>
-      <w:proofErr w:type="spellEnd"/>
-      <w:r>
-        <w:rPr>
-          <w:color w:val="000000"/>
-        </w:rPr>
-        <w:t xml:space="preserve"> != “” </w:t>
+        <w:t>delivery_</w:t>
+      </w:r>
+      <w:proofErr w:type="gramStart"/>
+      <w:r>
+        <w:rPr>
+          <w:color w:val="000000"/>
+        </w:rPr>
+        <w:t>date</w:t>
+      </w:r>
+      <w:proofErr w:type="spellEnd"/>
+      <w:r>
+        <w:rPr>
+          <w:color w:val="000000"/>
+        </w:rPr>
+        <w:t xml:space="preserve"> !</w:t>
+      </w:r>
+      <w:proofErr w:type="gramEnd"/>
+      <w:r>
+        <w:rPr>
+          <w:color w:val="000000"/>
+        </w:rPr>
+        <w:t xml:space="preserve">= “” </w:t>
       </w:r>
       <w:proofErr w:type="gramStart"/>
       <w:r>
@@ -127,20 +141,38 @@
         <w:t>{</w:t>
       </w:r>
       <w:proofErr w:type="spellStart"/>
-      <w:proofErr w:type="gramStart"/>
-      <w:r>
-        <w:rPr>
-          <w:color w:val="000000"/>
-        </w:rPr>
-        <w:t>landlord.name.full</w:t>
-      </w:r>
-      <w:proofErr w:type="spellEnd"/>
-      <w:proofErr w:type="gramEnd"/>
-      <w:r>
-        <w:rPr>
-          <w:color w:val="000000"/>
-        </w:rPr>
-        <w:t>(middle=’full’)</w:t>
+      <w:r>
+        <w:rPr>
+          <w:color w:val="000000"/>
+        </w:rPr>
+        <w:t>landlord.</w:t>
+      </w:r>
+      <w:r>
+        <w:rPr>
+          <w:color w:val="000000"/>
+        </w:rPr>
+        <w:t>name_</w:t>
+      </w:r>
+      <w:proofErr w:type="gramStart"/>
+      <w:r>
+        <w:rPr>
+          <w:color w:val="000000"/>
+        </w:rPr>
+        <w:t>full</w:t>
+      </w:r>
+      <w:proofErr w:type="spellEnd"/>
+      <w:r>
+        <w:rPr>
+          <w:color w:val="000000"/>
+        </w:rPr>
+        <w:t>(</w:t>
+      </w:r>
+      <w:proofErr w:type="gramEnd"/>
+      <w:r>
+        <w:rPr>
+          <w:color w:val="000000"/>
+        </w:rPr>
+        <w:t>)</w:t>
       </w:r>
       <w:proofErr w:type="gramStart"/>
       <w:r>
@@ -509,20 +541,38 @@
         <w:t>{</w:t>
       </w:r>
       <w:proofErr w:type="spellStart"/>
-      <w:proofErr w:type="gramStart"/>
-      <w:r>
-        <w:rPr>
-          <w:color w:val="000000"/>
-        </w:rPr>
-        <w:t>landlord.name.full</w:t>
-      </w:r>
-      <w:proofErr w:type="spellEnd"/>
-      <w:proofErr w:type="gramEnd"/>
-      <w:r>
-        <w:rPr>
-          <w:color w:val="000000"/>
-        </w:rPr>
-        <w:t>(middle=’full’)</w:t>
+      <w:r>
+        <w:rPr>
+          <w:color w:val="000000"/>
+        </w:rPr>
+        <w:t>landlord.</w:t>
+      </w:r>
+      <w:r>
+        <w:rPr>
+          <w:color w:val="000000"/>
+        </w:rPr>
+        <w:t>name_</w:t>
+      </w:r>
+      <w:proofErr w:type="gramStart"/>
+      <w:r>
+        <w:rPr>
+          <w:color w:val="000000"/>
+        </w:rPr>
+        <w:t>full</w:t>
+      </w:r>
+      <w:proofErr w:type="spellEnd"/>
+      <w:r>
+        <w:rPr>
+          <w:color w:val="000000"/>
+        </w:rPr>
+        <w:t>(</w:t>
+      </w:r>
+      <w:proofErr w:type="gramEnd"/>
+      <w:r>
+        <w:rPr>
+          <w:color w:val="000000"/>
+        </w:rPr>
+        <w:t>)</w:t>
       </w:r>
       <w:proofErr w:type="gramStart"/>
       <w:r>
@@ -578,29 +628,39 @@
         <w:t>{{users[0].</w:t>
       </w:r>
       <w:proofErr w:type="spellStart"/>
-      <w:proofErr w:type="gramStart"/>
-      <w:r>
-        <w:rPr>
-          <w:color w:val="000000"/>
-        </w:rPr>
-        <w:t>name.full</w:t>
-      </w:r>
-      <w:proofErr w:type="spellEnd"/>
-      <w:proofErr w:type="gramEnd"/>
-      <w:r>
-        <w:rPr>
-          <w:color w:val="000000"/>
-        </w:rPr>
-        <w:t>(middle=’full</w:t>
-      </w:r>
-      <w:proofErr w:type="gramStart"/>
-      <w:r>
-        <w:rPr>
-          <w:color w:val="000000"/>
-        </w:rPr>
-        <w:t>’)}}</w:t>
-      </w:r>
-      <w:proofErr w:type="gramEnd"/>
+      <w:r>
+        <w:rPr>
+          <w:color w:val="000000"/>
+        </w:rPr>
+        <w:t>name_</w:t>
+      </w:r>
+      <w:proofErr w:type="gramStart"/>
+      <w:r>
+        <w:rPr>
+          <w:color w:val="000000"/>
+        </w:rPr>
+        <w:t>full</w:t>
+      </w:r>
+      <w:proofErr w:type="spellEnd"/>
+      <w:r>
+        <w:rPr>
+          <w:color w:val="000000"/>
+        </w:rPr>
+        <w:t>(</w:t>
+      </w:r>
+      <w:proofErr w:type="gramEnd"/>
+      <w:r>
+        <w:rPr>
+          <w:color w:val="000000"/>
+        </w:rPr>
+        <w:t>)</w:t>
+      </w:r>
+      <w:r>
+        <w:rPr>
+          <w:color w:val="000000"/>
+        </w:rPr>
+        <w:t>}}</w:t>
+      </w:r>
       <w:r>
         <w:rPr>
           <w:color w:val="000000"/>
@@ -673,67 +733,25 @@
         <w:rPr>
           <w:color w:val="000000"/>
         </w:rPr>
-        <w:t xml:space="preserve"> </w:t>
-      </w:r>
-      <w:proofErr w:type="gramStart"/>
-      <w:r>
-        <w:rPr>
-          <w:color w:val="000000"/>
-        </w:rPr>
-        <w:t>%}</w:t>
-      </w:r>
-      <w:r>
-        <w:rPr>
-          <w:color w:val="000000"/>
-        </w:rPr>
-        <w:t>I</w:t>
-      </w:r>
-      <w:proofErr w:type="gramEnd"/>
-      <w:r>
-        <w:rPr>
-          <w:color w:val="000000"/>
-        </w:rPr>
-        <w:t xml:space="preserve"> am writing to notify you that a utility supplier is failing to provide essential </w:t>
-      </w:r>
-      <w:proofErr w:type="gramStart"/>
-      <w:r>
-        <w:rPr>
-          <w:color w:val="000000"/>
-        </w:rPr>
-        <w:t>services.</w:t>
-      </w:r>
-      <w:r>
-        <w:rPr>
-          <w:color w:val="000000"/>
-        </w:rPr>
-        <w:t>{</w:t>
-      </w:r>
-      <w:proofErr w:type="gramEnd"/>
-      <w:r>
-        <w:rPr>
-          <w:color w:val="000000"/>
-        </w:rPr>
-        <w:t xml:space="preserve">% else </w:t>
-      </w:r>
-      <w:proofErr w:type="gramStart"/>
-      <w:r>
-        <w:rPr>
-          <w:color w:val="000000"/>
-        </w:rPr>
-        <w:t>%}</w:t>
-      </w:r>
-      <w:r>
-        <w:rPr>
-          <w:color w:val="000000"/>
-        </w:rPr>
-        <w:t>I</w:t>
-      </w:r>
-      <w:proofErr w:type="gramEnd"/>
-      <w:r>
-        <w:rPr>
-          <w:color w:val="000000"/>
-        </w:rPr>
-        <w:t xml:space="preserve"> am writing to notify you that the problem(s) listed below need to be repaired.</w:t>
+        <w:t xml:space="preserve"> %}</w:t>
+      </w:r>
+      <w:r>
+        <w:rPr>
+          <w:color w:val="000000"/>
+        </w:rPr>
+        <w:t>I am writing to notify you that a utility supplier is failing to provide essential services.</w:t>
+      </w:r>
+      <w:r>
+        <w:rPr>
+          <w:color w:val="000000"/>
+        </w:rPr>
+        <w:t>{% else %}</w:t>
+      </w:r>
+      <w:r>
+        <w:rPr>
+          <w:color w:val="000000"/>
+        </w:rPr>
+        <w:t>I am writing to notify you that the problem(s) listed below need to be repaired.</w:t>
       </w:r>
       <w:r>
         <w:rPr>
@@ -1486,41 +1504,49 @@
         <w:rPr>
           <w:color w:val="000000"/>
         </w:rPr>
-        <w:t>essential_</w:t>
-      </w:r>
-      <w:proofErr w:type="gramStart"/>
-      <w:r>
-        <w:rPr>
-          <w:color w:val="000000"/>
-        </w:rPr>
-        <w:t>services</w:t>
-      </w:r>
-      <w:proofErr w:type="spellEnd"/>
-      <w:r>
-        <w:rPr>
-          <w:color w:val="000000"/>
-        </w:rPr>
-        <w:t xml:space="preserve"> %}</w:t>
-      </w:r>
-      <w:proofErr w:type="gramEnd"/>
-      <w:r>
-        <w:rPr>
-          <w:color w:val="000000"/>
-        </w:rPr>
-        <w:t xml:space="preserve"> </w:t>
-      </w:r>
-      <w:r>
-        <w:rPr>
-          <w:color w:val="000000"/>
-        </w:rPr>
-        <w:t>As this issue is a disruption of essential services, I may contact the local building department.</w:t>
-      </w:r>
-      <w:r>
-        <w:rPr>
-          <w:color w:val="000000"/>
-        </w:rPr>
-        <w:t>{% endif %}</w:t>
-      </w:r>
+        <w:t>essential_services</w:t>
+      </w:r>
+      <w:proofErr w:type="spellEnd"/>
+      <w:r>
+        <w:rPr>
+          <w:color w:val="000000"/>
+        </w:rPr>
+        <w:t xml:space="preserve"> %} </w:t>
+      </w:r>
+      <w:r>
+        <w:rPr>
+          <w:color w:val="000000"/>
+        </w:rPr>
+        <w:t xml:space="preserve">As this issue is a disruption of essential services, I may contact the local building </w:t>
+      </w:r>
+      <w:proofErr w:type="gramStart"/>
+      <w:r>
+        <w:rPr>
+          <w:color w:val="000000"/>
+        </w:rPr>
+        <w:t>department.</w:t>
+      </w:r>
+      <w:r>
+        <w:rPr>
+          <w:color w:val="000000"/>
+        </w:rPr>
+        <w:t>{</w:t>
+      </w:r>
+      <w:proofErr w:type="gramEnd"/>
+      <w:r>
+        <w:rPr>
+          <w:color w:val="000000"/>
+        </w:rPr>
+        <w:t xml:space="preserve">% </w:t>
+      </w:r>
+      <w:proofErr w:type="gramStart"/>
+      <w:r>
+        <w:rPr>
+          <w:color w:val="000000"/>
+        </w:rPr>
+        <w:t>endif %}</w:t>
+      </w:r>
+      <w:proofErr w:type="gramEnd"/>
     </w:p>
     <w:p>
       <w:pPr>
@@ -1640,14 +1666,28 @@
         <w:rPr>
           <w:color w:val="000000"/>
         </w:rPr>
-        <w:t>repair_or_inspect_text</w:t>
-      </w:r>
-      <w:proofErr w:type="spellEnd"/>
-      <w:r>
-        <w:rPr>
-          <w:color w:val="000000"/>
-        </w:rPr>
-        <w:t xml:space="preserve"> != “” %}</w:t>
+        <w:t>repair_or_inspect_</w:t>
+      </w:r>
+      <w:proofErr w:type="gramStart"/>
+      <w:r>
+        <w:rPr>
+          <w:color w:val="000000"/>
+        </w:rPr>
+        <w:t>text</w:t>
+      </w:r>
+      <w:proofErr w:type="spellEnd"/>
+      <w:r>
+        <w:rPr>
+          <w:color w:val="000000"/>
+        </w:rPr>
+        <w:t xml:space="preserve"> !</w:t>
+      </w:r>
+      <w:proofErr w:type="gramEnd"/>
+      <w:r>
+        <w:rPr>
+          <w:color w:val="000000"/>
+        </w:rPr>
+        <w:t>= “” %}</w:t>
       </w:r>
     </w:p>
     <w:p>
@@ -2157,7 +2197,6 @@
         <w:t>{{users[0].</w:t>
       </w:r>
       <w:proofErr w:type="spellStart"/>
-      <w:proofErr w:type="gramStart"/>
       <w:r>
         <w:rPr>
           <w:rFonts w:ascii="Times New Roman" w:hAnsi="Times New Roman" w:cs="Times New Roman"/>
@@ -2165,10 +2204,9 @@
           <w:sz w:val="24"/>
           <w:szCs w:val="24"/>
         </w:rPr>
-        <w:t>name.full</w:t>
-      </w:r>
-      <w:proofErr w:type="spellEnd"/>
-      <w:proofErr w:type="gramEnd"/>
+        <w:t>name_</w:t>
+      </w:r>
+      <w:proofErr w:type="gramStart"/>
       <w:r>
         <w:rPr>
           <w:rFonts w:ascii="Times New Roman" w:hAnsi="Times New Roman" w:cs="Times New Roman"/>
@@ -2176,9 +2214,9 @@
           <w:sz w:val="24"/>
           <w:szCs w:val="24"/>
         </w:rPr>
-        <w:t>(middle=’full</w:t>
-      </w:r>
-      <w:proofErr w:type="gramStart"/>
+        <w:t>full</w:t>
+      </w:r>
+      <w:proofErr w:type="spellEnd"/>
       <w:r>
         <w:rPr>
           <w:rFonts w:ascii="Times New Roman" w:hAnsi="Times New Roman" w:cs="Times New Roman"/>
@@ -2186,20 +2224,18 @@
           <w:sz w:val="24"/>
           <w:szCs w:val="24"/>
         </w:rPr>
-        <w:t>’)}}</w:t>
-      </w:r>
-      <w:proofErr w:type="gramEnd"/>
-    </w:p>
-    <w:p>
-      <w:pPr>
-        <w:spacing w:after="0" w:line="240" w:lineRule="auto"/>
+        <w:t>(</w:t>
+      </w:r>
+      <w:proofErr w:type="gramEnd"/>
+      <w:r>
         <w:rPr>
           <w:rFonts w:ascii="Times New Roman" w:hAnsi="Times New Roman" w:cs="Times New Roman"/>
           <w:color w:val="000000"/>
           <w:sz w:val="24"/>
           <w:szCs w:val="24"/>
         </w:rPr>
-      </w:pPr>
+        <w:t>)</w:t>
+      </w:r>
       <w:r>
         <w:rPr>
           <w:rFonts w:ascii="Times New Roman" w:hAnsi="Times New Roman" w:cs="Times New Roman"/>
@@ -2207,19 +2243,19 @@
           <w:sz w:val="24"/>
           <w:szCs w:val="24"/>
         </w:rPr>
-        <w:t xml:space="preserve">{% if </w:t>
-      </w:r>
-      <w:proofErr w:type="gramStart"/>
-      <w:r>
+        <w:t>}}</w:t>
+      </w:r>
+    </w:p>
+    <w:p>
+      <w:pPr>
+        <w:spacing w:after="0" w:line="240" w:lineRule="auto"/>
         <w:rPr>
           <w:rFonts w:ascii="Times New Roman" w:hAnsi="Times New Roman" w:cs="Times New Roman"/>
           <w:color w:val="000000"/>
           <w:sz w:val="24"/>
           <w:szCs w:val="24"/>
         </w:rPr>
-        <w:t>users[</w:t>
-      </w:r>
-      <w:proofErr w:type="gramEnd"/>
+      </w:pPr>
       <w:r>
         <w:rPr>
           <w:rFonts w:ascii="Times New Roman" w:hAnsi="Times New Roman" w:cs="Times New Roman"/>
@@ -2227,7 +2263,7 @@
           <w:sz w:val="24"/>
           <w:szCs w:val="24"/>
         </w:rPr>
-        <w:t>0</w:t>
+        <w:t xml:space="preserve">{% if </w:t>
       </w:r>
       <w:proofErr w:type="gramStart"/>
       <w:r>
@@ -2237,9 +2273,9 @@
           <w:sz w:val="24"/>
           <w:szCs w:val="24"/>
         </w:rPr>
-        <w:t>].</w:t>
-      </w:r>
-      <w:proofErr w:type="spellStart"/>
+        <w:t>users[</w:t>
+      </w:r>
+      <w:proofErr w:type="gramEnd"/>
       <w:r>
         <w:rPr>
           <w:rFonts w:ascii="Times New Roman" w:hAnsi="Times New Roman" w:cs="Times New Roman"/>
@@ -2247,9 +2283,9 @@
           <w:sz w:val="24"/>
           <w:szCs w:val="24"/>
         </w:rPr>
-        <w:t>phone</w:t>
-      </w:r>
-      <w:proofErr w:type="gramEnd"/>
+        <w:t>0</w:t>
+      </w:r>
+      <w:proofErr w:type="gramStart"/>
       <w:r>
         <w:rPr>
           <w:rFonts w:ascii="Times New Roman" w:hAnsi="Times New Roman" w:cs="Times New Roman"/>
@@ -2257,9 +2293,9 @@
           <w:sz w:val="24"/>
           <w:szCs w:val="24"/>
         </w:rPr>
-        <w:t>_</w:t>
-      </w:r>
-      <w:proofErr w:type="gramStart"/>
+        <w:t>].</w:t>
+      </w:r>
+      <w:proofErr w:type="spellStart"/>
       <w:r>
         <w:rPr>
           <w:rFonts w:ascii="Times New Roman" w:hAnsi="Times New Roman" w:cs="Times New Roman"/>
@@ -2267,9 +2303,9 @@
           <w:sz w:val="24"/>
           <w:szCs w:val="24"/>
         </w:rPr>
-        <w:t>number</w:t>
-      </w:r>
-      <w:proofErr w:type="spellEnd"/>
+        <w:t>phone</w:t>
+      </w:r>
+      <w:proofErr w:type="gramEnd"/>
       <w:r>
         <w:rPr>
           <w:rFonts w:ascii="Times New Roman" w:hAnsi="Times New Roman" w:cs="Times New Roman"/>
@@ -2277,9 +2313,9 @@
           <w:sz w:val="24"/>
           <w:szCs w:val="24"/>
         </w:rPr>
-        <w:t xml:space="preserve"> !</w:t>
-      </w:r>
-      <w:proofErr w:type="gramEnd"/>
+        <w:t>_</w:t>
+      </w:r>
+      <w:proofErr w:type="gramStart"/>
       <w:r>
         <w:rPr>
           <w:rFonts w:ascii="Times New Roman" w:hAnsi="Times New Roman" w:cs="Times New Roman"/>
@@ -2287,19 +2323,19 @@
           <w:sz w:val="24"/>
           <w:szCs w:val="24"/>
         </w:rPr>
-        <w:t>= “” %}</w:t>
-      </w:r>
-    </w:p>
-    <w:p>
-      <w:pPr>
-        <w:spacing w:after="0" w:line="240" w:lineRule="auto"/>
+        <w:t>number</w:t>
+      </w:r>
+      <w:proofErr w:type="spellEnd"/>
+      <w:r>
         <w:rPr>
           <w:rFonts w:ascii="Times New Roman" w:hAnsi="Times New Roman" w:cs="Times New Roman"/>
           <w:color w:val="000000"/>
           <w:sz w:val="24"/>
           <w:szCs w:val="24"/>
         </w:rPr>
-      </w:pPr>
+        <w:t xml:space="preserve"> !</w:t>
+      </w:r>
+      <w:proofErr w:type="gramEnd"/>
       <w:r>
         <w:rPr>
           <w:rFonts w:ascii="Times New Roman" w:hAnsi="Times New Roman" w:cs="Times New Roman"/>
@@ -2307,9 +2343,9 @@
           <w:sz w:val="24"/>
           <w:szCs w:val="24"/>
         </w:rPr>
-        <w:t>{{</w:t>
-      </w:r>
-      <w:proofErr w:type="spellStart"/>
+        <w:t xml:space="preserve">= “” </w:t>
+      </w:r>
+      <w:proofErr w:type="gramStart"/>
       <w:r>
         <w:rPr>
           <w:rFonts w:ascii="Times New Roman" w:hAnsi="Times New Roman" w:cs="Times New Roman"/>
@@ -2317,9 +2353,9 @@
           <w:sz w:val="24"/>
           <w:szCs w:val="24"/>
         </w:rPr>
-        <w:t>phone_number_formatted</w:t>
-      </w:r>
-      <w:proofErr w:type="spellEnd"/>
+        <w:t>%}{</w:t>
+      </w:r>
+      <w:proofErr w:type="gramEnd"/>
       <w:r>
         <w:rPr>
           <w:rFonts w:ascii="Times New Roman" w:hAnsi="Times New Roman" w:cs="Times New Roman"/>
@@ -2327,9 +2363,9 @@
           <w:sz w:val="24"/>
           <w:szCs w:val="24"/>
         </w:rPr>
-        <w:t>(users[0</w:t>
-      </w:r>
-      <w:proofErr w:type="gramStart"/>
+        <w:t>{</w:t>
+      </w:r>
+      <w:proofErr w:type="spellStart"/>
       <w:r>
         <w:rPr>
           <w:rFonts w:ascii="Times New Roman" w:hAnsi="Times New Roman" w:cs="Times New Roman"/>
@@ -2337,9 +2373,9 @@
           <w:sz w:val="24"/>
           <w:szCs w:val="24"/>
         </w:rPr>
-        <w:t>].</w:t>
-      </w:r>
-      <w:proofErr w:type="spellStart"/>
+        <w:t>phone_number_formatted</w:t>
+      </w:r>
+      <w:proofErr w:type="spellEnd"/>
       <w:r>
         <w:rPr>
           <w:rFonts w:ascii="Times New Roman" w:hAnsi="Times New Roman" w:cs="Times New Roman"/>
@@ -2347,9 +2383,9 @@
           <w:sz w:val="24"/>
           <w:szCs w:val="24"/>
         </w:rPr>
-        <w:t>phone</w:t>
-      </w:r>
-      <w:proofErr w:type="gramEnd"/>
+        <w:t>(users[0</w:t>
+      </w:r>
+      <w:proofErr w:type="gramStart"/>
       <w:r>
         <w:rPr>
           <w:rFonts w:ascii="Times New Roman" w:hAnsi="Times New Roman" w:cs="Times New Roman"/>
@@ -2357,9 +2393,9 @@
           <w:sz w:val="24"/>
           <w:szCs w:val="24"/>
         </w:rPr>
-        <w:t>_</w:t>
-      </w:r>
-      <w:proofErr w:type="gramStart"/>
+        <w:t>].</w:t>
+      </w:r>
+      <w:proofErr w:type="spellStart"/>
       <w:r>
         <w:rPr>
           <w:rFonts w:ascii="Times New Roman" w:hAnsi="Times New Roman" w:cs="Times New Roman"/>
@@ -2367,9 +2403,9 @@
           <w:sz w:val="24"/>
           <w:szCs w:val="24"/>
         </w:rPr>
-        <w:t>number</w:t>
-      </w:r>
-      <w:proofErr w:type="spellEnd"/>
+        <w:t>phone</w:t>
+      </w:r>
+      <w:proofErr w:type="gramEnd"/>
       <w:r>
         <w:rPr>
           <w:rFonts w:ascii="Times New Roman" w:hAnsi="Times New Roman" w:cs="Times New Roman"/>
@@ -2377,40 +2413,39 @@
           <w:sz w:val="24"/>
           <w:szCs w:val="24"/>
         </w:rPr>
-        <w:t>)}}</w:t>
-      </w:r>
-      <w:proofErr w:type="gramEnd"/>
-    </w:p>
-    <w:p>
-      <w:pPr>
-        <w:spacing w:after="0" w:line="240" w:lineRule="auto"/>
+        <w:t>_number</w:t>
+      </w:r>
+      <w:proofErr w:type="spellEnd"/>
+      <w:r>
         <w:rPr>
           <w:rFonts w:ascii="Times New Roman" w:hAnsi="Times New Roman" w:cs="Times New Roman"/>
           <w:color w:val="000000"/>
           <w:sz w:val="24"/>
           <w:szCs w:val="24"/>
         </w:rPr>
-      </w:pPr>
-      <w:r>
+        <w:t>)}}</w:t>
+      </w:r>
+    </w:p>
+    <w:p>
+      <w:pPr>
+        <w:spacing w:after="0" w:line="240" w:lineRule="auto"/>
         <w:rPr>
           <w:rFonts w:ascii="Times New Roman" w:hAnsi="Times New Roman" w:cs="Times New Roman"/>
           <w:color w:val="000000"/>
           <w:sz w:val="24"/>
           <w:szCs w:val="24"/>
         </w:rPr>
-        <w:t>{% endif %}</w:t>
-      </w:r>
-    </w:p>
-    <w:p>
-      <w:pPr>
-        <w:spacing w:after="0" w:line="240" w:lineRule="auto"/>
+      </w:pPr>
+      <w:r>
         <w:rPr>
           <w:rFonts w:ascii="Times New Roman" w:hAnsi="Times New Roman" w:cs="Times New Roman"/>
           <w:color w:val="000000"/>
           <w:sz w:val="24"/>
           <w:szCs w:val="24"/>
         </w:rPr>
-      </w:pPr>
+        <w:t xml:space="preserve">{% endif </w:t>
+      </w:r>
+      <w:proofErr w:type="gramStart"/>
       <w:r>
         <w:rPr>
           <w:rFonts w:ascii="Times New Roman" w:hAnsi="Times New Roman" w:cs="Times New Roman"/>
@@ -2418,9 +2453,9 @@
           <w:sz w:val="24"/>
           <w:szCs w:val="24"/>
         </w:rPr>
-        <w:t xml:space="preserve">{% if </w:t>
-      </w:r>
-      <w:proofErr w:type="gramStart"/>
+        <w:t>%}{</w:t>
+      </w:r>
+      <w:proofErr w:type="gramEnd"/>
       <w:r>
         <w:rPr>
           <w:rFonts w:ascii="Times New Roman" w:hAnsi="Times New Roman" w:cs="Times New Roman"/>
@@ -2428,9 +2463,9 @@
           <w:sz w:val="24"/>
           <w:szCs w:val="24"/>
         </w:rPr>
-        <w:t>users[</w:t>
-      </w:r>
-      <w:proofErr w:type="gramEnd"/>
+        <w:t xml:space="preserve">% if </w:t>
+      </w:r>
+      <w:proofErr w:type="gramStart"/>
       <w:r>
         <w:rPr>
           <w:rFonts w:ascii="Times New Roman" w:hAnsi="Times New Roman" w:cs="Times New Roman"/>
@@ -2438,9 +2473,9 @@
           <w:sz w:val="24"/>
           <w:szCs w:val="24"/>
         </w:rPr>
-        <w:t>0</w:t>
-      </w:r>
-      <w:proofErr w:type="gramStart"/>
+        <w:t>users[</w:t>
+      </w:r>
+      <w:proofErr w:type="gramEnd"/>
       <w:r>
         <w:rPr>
           <w:rFonts w:ascii="Times New Roman" w:hAnsi="Times New Roman" w:cs="Times New Roman"/>
@@ -2448,9 +2483,9 @@
           <w:sz w:val="24"/>
           <w:szCs w:val="24"/>
         </w:rPr>
-        <w:t>].email !=</w:t>
-      </w:r>
-      <w:proofErr w:type="gramEnd"/>
+        <w:t>0</w:t>
+      </w:r>
+      <w:proofErr w:type="gramStart"/>
       <w:r>
         <w:rPr>
           <w:rFonts w:ascii="Times New Roman" w:hAnsi="Times New Roman" w:cs="Times New Roman"/>
@@ -2458,29 +2493,29 @@
           <w:sz w:val="24"/>
           <w:szCs w:val="24"/>
         </w:rPr>
-        <w:t xml:space="preserve"> “” %}</w:t>
-      </w:r>
-    </w:p>
-    <w:p>
-      <w:pPr>
-        <w:spacing w:after="0" w:line="240" w:lineRule="auto"/>
+        <w:t>].email !=</w:t>
+      </w:r>
+      <w:proofErr w:type="gramEnd"/>
+      <w:r>
         <w:rPr>
           <w:rFonts w:ascii="Times New Roman" w:hAnsi="Times New Roman" w:cs="Times New Roman"/>
           <w:color w:val="000000"/>
           <w:sz w:val="24"/>
           <w:szCs w:val="24"/>
         </w:rPr>
-      </w:pPr>
-      <w:r>
+        <w:t xml:space="preserve"> “” %}</w:t>
+      </w:r>
+    </w:p>
+    <w:p>
+      <w:pPr>
+        <w:spacing w:after="0" w:line="240" w:lineRule="auto"/>
         <w:rPr>
           <w:rFonts w:ascii="Times New Roman" w:hAnsi="Times New Roman" w:cs="Times New Roman"/>
           <w:color w:val="000000"/>
           <w:sz w:val="24"/>
           <w:szCs w:val="24"/>
         </w:rPr>
-        <w:t>{{users[0</w:t>
-      </w:r>
-      <w:proofErr w:type="gramStart"/>
+      </w:pPr>
       <w:r>
         <w:rPr>
           <w:rFonts w:ascii="Times New Roman" w:hAnsi="Times New Roman" w:cs="Times New Roman"/>
@@ -2488,8 +2523,9 @@
           <w:sz w:val="24"/>
           <w:szCs w:val="24"/>
         </w:rPr>
-        <w:t>].email}}</w:t>
-      </w:r>
+        <w:t>{{users[0</w:t>
+      </w:r>
+      <w:proofErr w:type="gramStart"/>
       <w:r>
         <w:rPr>
           <w:rFonts w:ascii="Times New Roman" w:hAnsi="Times New Roman" w:cs="Times New Roman"/>
@@ -2497,9 +2533,8 @@
           <w:sz w:val="24"/>
           <w:szCs w:val="24"/>
         </w:rPr>
-        <w:t>{</w:t>
-      </w:r>
-      <w:proofErr w:type="gramEnd"/>
+        <w:t>].email}}</w:t>
+      </w:r>
       <w:r>
         <w:rPr>
           <w:rFonts w:ascii="Times New Roman" w:hAnsi="Times New Roman" w:cs="Times New Roman"/>
@@ -2507,9 +2542,9 @@
           <w:sz w:val="24"/>
           <w:szCs w:val="24"/>
         </w:rPr>
-        <w:t xml:space="preserve">% </w:t>
-      </w:r>
-      <w:proofErr w:type="gramStart"/>
+        <w:t>{</w:t>
+      </w:r>
+      <w:proofErr w:type="gramEnd"/>
       <w:r>
         <w:rPr>
           <w:rFonts w:ascii="Times New Roman" w:hAnsi="Times New Roman" w:cs="Times New Roman"/>
@@ -2517,11 +2552,27 @@
           <w:sz w:val="24"/>
           <w:szCs w:val="24"/>
         </w:rPr>
+        <w:t xml:space="preserve">% </w:t>
+      </w:r>
+      <w:proofErr w:type="gramStart"/>
+      <w:r>
+        <w:rPr>
+          <w:rFonts w:ascii="Times New Roman" w:hAnsi="Times New Roman" w:cs="Times New Roman"/>
+          <w:color w:val="000000"/>
+          <w:sz w:val="24"/>
+          <w:szCs w:val="24"/>
+        </w:rPr>
         <w:t>endif %}</w:t>
       </w:r>
       <w:proofErr w:type="gramEnd"/>
     </w:p>
     <w:sectPr>
+      <w:headerReference w:type="even" r:id="rId6"/>
+      <w:headerReference w:type="default" r:id="rId7"/>
+      <w:footerReference w:type="even" r:id="rId8"/>
+      <w:footerReference w:type="default" r:id="rId9"/>
+      <w:headerReference w:type="first" r:id="rId10"/>
+      <w:footerReference w:type="first" r:id="rId11"/>
       <w:pgSz w:w="12240" w:h="15840"/>
       <w:pgMar w:top="1440" w:right="1440" w:bottom="1440" w:left="1440" w:header="720" w:footer="720" w:gutter="0"/>
       <w:cols w:space="720"/>
@@ -2529,6 +2580,257 @@
     </w:sectPr>
   </w:body>
 </w:document>
+</file>
+
+<file path=word/endnotes.xml><?xml version="1.0" encoding="utf-8"?>
+<w:endnotes xmlns:wpc="http://schemas.microsoft.com/office/word/2010/wordprocessingCanvas" xmlns:cx="http://schemas.microsoft.com/office/drawing/2014/chartex" xmlns:cx1="http://schemas.microsoft.com/office/drawing/2015/9/8/chartex" xmlns:cx2="http://schemas.microsoft.com/office/drawing/2015/10/21/chartex" xmlns:cx3="http://schemas.microsoft.com/office/drawing/2016/5/9/chartex" xmlns:cx4="http://schemas.microsoft.com/office/drawing/2016/5/10/chartex" xmlns:cx5="http://schemas.microsoft.com/office/drawing/2016/5/11/chartex" xmlns:cx6="http://schemas.microsoft.com/office/drawing/2016/5/12/chartex" xmlns:cx7="http://schemas.microsoft.com/office/drawing/2016/5/13/chartex" xmlns:cx8="http://schemas.microsoft.com/office/drawing/2016/5/14/chartex" xmlns:mc="http://schemas.openxmlformats.org/markup-compatibility/2006" xmlns:aink="http://schemas.microsoft.com/office/drawing/2016/ink" xmlns:am3d="http://schemas.microsoft.com/office/drawing/2017/model3d" xmlns:o="urn:schemas-microsoft-com:office:office" xmlns:oel="http://schemas.microsoft.com/office/2019/extlst" xmlns:r="http://schemas.openxmlformats.org/officeDocument/2006/relationships" xmlns:m="http://schemas.openxmlformats.org/officeDocument/2006/math" xmlns:v="urn:schemas-microsoft-com:vml" xmlns:wp14="http://schemas.microsoft.com/office/word/2010/wordprocessingDrawing" xmlns:wp="http://schemas.openxmlformats.org/drawingml/2006/wordprocessingDrawing" xmlns:w10="urn:schemas-microsoft-com:office:word" xmlns:w="http://schemas.openxmlformats.org/wordprocessingml/2006/main" xmlns:w14="http://schemas.microsoft.com/office/word/2010/wordml" xmlns:w15="http://schemas.microsoft.com/office/word/2012/wordml" xmlns:w16cex="http://schemas.microsoft.com/office/word/2018/wordml/cex" xmlns:w16cid="http://schemas.microsoft.com/office/word/2016/wordml/cid" xmlns:w16="http://schemas.microsoft.com/office/word/2018/wordml" xmlns:w16du="http://schemas.microsoft.com/office/word/2023/wordml/word16du" xmlns:w16sdtdh="http://schemas.microsoft.com/office/word/2020/wordml/sdtdatahash" xmlns:w16sdtfl="http://schemas.microsoft.com/office/word/2024/wordml/sdtformatlock" xmlns:w16se="http://schemas.microsoft.com/office/word/2015/wordml/symex" xmlns:wpg="http://schemas.microsoft.com/office/word/2010/wordprocessingGroup" xmlns:wpi="http://schemas.microsoft.com/office/word/2010/wordprocessingInk" xmlns:wne="http://schemas.microsoft.com/office/word/2006/wordml" xmlns:wps="http://schemas.microsoft.com/office/word/2010/wordprocessingShape" mc:Ignorable="w14 w15 w16se w16cid w16 w16cex w16sdtdh w16sdtfl w16du wp14">
+  <w:endnote w:type="separator" w:id="-1">
+    <w:p>
+      <w:pPr>
+        <w:spacing w:after="0" w:line="240" w:lineRule="auto"/>
+      </w:pPr>
+      <w:r>
+        <w:separator/>
+      </w:r>
+    </w:p>
+  </w:endnote>
+  <w:endnote w:type="continuationSeparator" w:id="0">
+    <w:p>
+      <w:pPr>
+        <w:spacing w:after="0" w:line="240" w:lineRule="auto"/>
+      </w:pPr>
+      <w:r>
+        <w:continuationSeparator/>
+      </w:r>
+    </w:p>
+  </w:endnote>
+</w:endnotes>
+</file>
+
+<file path=word/footer1.xml><?xml version="1.0" encoding="utf-8"?>
+<w:ftr xmlns:wpc="http://schemas.microsoft.com/office/word/2010/wordprocessingCanvas" xmlns:cx="http://schemas.microsoft.com/office/drawing/2014/chartex" xmlns:cx1="http://schemas.microsoft.com/office/drawing/2015/9/8/chartex" xmlns:cx2="http://schemas.microsoft.com/office/drawing/2015/10/21/chartex" xmlns:cx3="http://schemas.microsoft.com/office/drawing/2016/5/9/chartex" xmlns:cx4="http://schemas.microsoft.com/office/drawing/2016/5/10/chartex" xmlns:cx5="http://schemas.microsoft.com/office/drawing/2016/5/11/chartex" xmlns:cx6="http://schemas.microsoft.com/office/drawing/2016/5/12/chartex" xmlns:cx7="http://schemas.microsoft.com/office/drawing/2016/5/13/chartex" xmlns:cx8="http://schemas.microsoft.com/office/drawing/2016/5/14/chartex" xmlns:mc="http://schemas.openxmlformats.org/markup-compatibility/2006" xmlns:aink="http://schemas.microsoft.com/office/drawing/2016/ink" xmlns:am3d="http://schemas.microsoft.com/office/drawing/2017/model3d" xmlns:o="urn:schemas-microsoft-com:office:office" xmlns:oel="http://schemas.microsoft.com/office/2019/extlst" xmlns:r="http://schemas.openxmlformats.org/officeDocument/2006/relationships" xmlns:m="http://schemas.openxmlformats.org/officeDocument/2006/math" xmlns:v="urn:schemas-microsoft-com:vml" xmlns:wp14="http://schemas.microsoft.com/office/word/2010/wordprocessingDrawing" xmlns:wp="http://schemas.openxmlformats.org/drawingml/2006/wordprocessingDrawing" xmlns:w10="urn:schemas-microsoft-com:office:word" xmlns:w="http://schemas.openxmlformats.org/wordprocessingml/2006/main" xmlns:w14="http://schemas.microsoft.com/office/word/2010/wordml" xmlns:w15="http://schemas.microsoft.com/office/word/2012/wordml" xmlns:w16cex="http://schemas.microsoft.com/office/word/2018/wordml/cex" xmlns:w16cid="http://schemas.microsoft.com/office/word/2016/wordml/cid" xmlns:w16="http://schemas.microsoft.com/office/word/2018/wordml" xmlns:w16du="http://schemas.microsoft.com/office/word/2023/wordml/word16du" xmlns:w16sdtdh="http://schemas.microsoft.com/office/word/2020/wordml/sdtdatahash" xmlns:w16sdtfl="http://schemas.microsoft.com/office/word/2024/wordml/sdtformatlock" xmlns:w16se="http://schemas.microsoft.com/office/word/2015/wordml/symex" xmlns:wpg="http://schemas.microsoft.com/office/word/2010/wordprocessingGroup" xmlns:wpi="http://schemas.microsoft.com/office/word/2010/wordprocessingInk" xmlns:wne="http://schemas.microsoft.com/office/word/2006/wordml" xmlns:wps="http://schemas.microsoft.com/office/word/2010/wordprocessingShape" mc:Ignorable="w14 w15 w16se w16cid w16 w16cex w16sdtdh w16sdtfl w16du wp14">
+  <w:p>
+    <w:pPr>
+      <w:pStyle w:val="Footer"/>
+    </w:pPr>
+  </w:p>
+</w:ftr>
+</file>
+
+<file path=word/footer2.xml><?xml version="1.0" encoding="utf-8"?>
+<w:ftr xmlns:wpc="http://schemas.microsoft.com/office/word/2010/wordprocessingCanvas" xmlns:cx="http://schemas.microsoft.com/office/drawing/2014/chartex" xmlns:cx1="http://schemas.microsoft.com/office/drawing/2015/9/8/chartex" xmlns:cx2="http://schemas.microsoft.com/office/drawing/2015/10/21/chartex" xmlns:cx3="http://schemas.microsoft.com/office/drawing/2016/5/9/chartex" xmlns:cx4="http://schemas.microsoft.com/office/drawing/2016/5/10/chartex" xmlns:cx5="http://schemas.microsoft.com/office/drawing/2016/5/11/chartex" xmlns:cx6="http://schemas.microsoft.com/office/drawing/2016/5/12/chartex" xmlns:cx7="http://schemas.microsoft.com/office/drawing/2016/5/13/chartex" xmlns:cx8="http://schemas.microsoft.com/office/drawing/2016/5/14/chartex" xmlns:mc="http://schemas.openxmlformats.org/markup-compatibility/2006" xmlns:aink="http://schemas.microsoft.com/office/drawing/2016/ink" xmlns:am3d="http://schemas.microsoft.com/office/drawing/2017/model3d" xmlns:o="urn:schemas-microsoft-com:office:office" xmlns:oel="http://schemas.microsoft.com/office/2019/extlst" xmlns:r="http://schemas.openxmlformats.org/officeDocument/2006/relationships" xmlns:m="http://schemas.openxmlformats.org/officeDocument/2006/math" xmlns:v="urn:schemas-microsoft-com:vml" xmlns:wp14="http://schemas.microsoft.com/office/word/2010/wordprocessingDrawing" xmlns:wp="http://schemas.openxmlformats.org/drawingml/2006/wordprocessingDrawing" xmlns:w10="urn:schemas-microsoft-com:office:word" xmlns:w="http://schemas.openxmlformats.org/wordprocessingml/2006/main" xmlns:w14="http://schemas.microsoft.com/office/word/2010/wordml" xmlns:w15="http://schemas.microsoft.com/office/word/2012/wordml" xmlns:w16cex="http://schemas.microsoft.com/office/word/2018/wordml/cex" xmlns:w16cid="http://schemas.microsoft.com/office/word/2016/wordml/cid" xmlns:w16="http://schemas.microsoft.com/office/word/2018/wordml" xmlns:w16du="http://schemas.microsoft.com/office/word/2023/wordml/word16du" xmlns:w16sdtdh="http://schemas.microsoft.com/office/word/2020/wordml/sdtdatahash" xmlns:w16sdtfl="http://schemas.microsoft.com/office/word/2024/wordml/sdtformatlock" xmlns:w16se="http://schemas.microsoft.com/office/word/2015/wordml/symex" xmlns:wpg="http://schemas.microsoft.com/office/word/2010/wordprocessingGroup" xmlns:wpi="http://schemas.microsoft.com/office/word/2010/wordprocessingInk" xmlns:wne="http://schemas.microsoft.com/office/word/2006/wordml" xmlns:wps="http://schemas.microsoft.com/office/word/2010/wordprocessingShape" mc:Ignorable="w14 w15 w16se w16cid w16 w16cex w16sdtdh w16sdtfl w16du wp14">
+  <w:sdt>
+    <w:sdtPr>
+      <w:rPr>
+        <w:rFonts w:ascii="Times New Roman" w:hAnsi="Times New Roman" w:cs="Times New Roman"/>
+        <w:sz w:val="24"/>
+        <w:szCs w:val="24"/>
+      </w:rPr>
+      <w:id w:val="-1962490253"/>
+      <w:docPartObj>
+        <w:docPartGallery w:val="Page Numbers (Bottom of Page)"/>
+        <w:docPartUnique/>
+      </w:docPartObj>
+    </w:sdtPr>
+    <w:sdtContent>
+      <w:sdt>
+        <w:sdtPr>
+          <w:rPr>
+            <w:rFonts w:ascii="Times New Roman" w:hAnsi="Times New Roman" w:cs="Times New Roman"/>
+            <w:sz w:val="24"/>
+            <w:szCs w:val="24"/>
+          </w:rPr>
+          <w:id w:val="1728636285"/>
+          <w:docPartObj>
+            <w:docPartGallery w:val="Page Numbers (Top of Page)"/>
+            <w:docPartUnique/>
+          </w:docPartObj>
+        </w:sdtPr>
+        <w:sdtContent>
+          <w:p>
+            <w:pPr>
+              <w:pStyle w:val="Footer"/>
+              <w:jc w:val="center"/>
+              <w:rPr>
+                <w:rFonts w:ascii="Times New Roman" w:hAnsi="Times New Roman" w:cs="Times New Roman"/>
+                <w:sz w:val="24"/>
+                <w:szCs w:val="24"/>
+              </w:rPr>
+            </w:pPr>
+            <w:r>
+              <w:rPr>
+                <w:rFonts w:ascii="Times New Roman" w:hAnsi="Times New Roman" w:cs="Times New Roman"/>
+                <w:sz w:val="24"/>
+                <w:szCs w:val="24"/>
+              </w:rPr>
+              <w:t xml:space="preserve">Page </w:t>
+            </w:r>
+            <w:r>
+              <w:rPr>
+                <w:rFonts w:ascii="Times New Roman" w:hAnsi="Times New Roman" w:cs="Times New Roman"/>
+                <w:sz w:val="24"/>
+                <w:szCs w:val="24"/>
+              </w:rPr>
+              <w:fldChar w:fldCharType="begin"/>
+            </w:r>
+            <w:r>
+              <w:rPr>
+                <w:rFonts w:ascii="Times New Roman" w:hAnsi="Times New Roman" w:cs="Times New Roman"/>
+                <w:sz w:val="24"/>
+                <w:szCs w:val="24"/>
+              </w:rPr>
+              <w:instrText xml:space="preserve"> PAGE </w:instrText>
+            </w:r>
+            <w:r>
+              <w:rPr>
+                <w:rFonts w:ascii="Times New Roman" w:hAnsi="Times New Roman" w:cs="Times New Roman"/>
+                <w:sz w:val="24"/>
+                <w:szCs w:val="24"/>
+              </w:rPr>
+              <w:fldChar w:fldCharType="separate"/>
+            </w:r>
+            <w:r>
+              <w:rPr>
+                <w:rFonts w:ascii="Times New Roman" w:hAnsi="Times New Roman" w:cs="Times New Roman"/>
+                <w:noProof/>
+                <w:sz w:val="24"/>
+                <w:szCs w:val="24"/>
+              </w:rPr>
+              <w:t>2</w:t>
+            </w:r>
+            <w:r>
+              <w:rPr>
+                <w:rFonts w:ascii="Times New Roman" w:hAnsi="Times New Roman" w:cs="Times New Roman"/>
+                <w:sz w:val="24"/>
+                <w:szCs w:val="24"/>
+              </w:rPr>
+              <w:fldChar w:fldCharType="end"/>
+            </w:r>
+            <w:r>
+              <w:rPr>
+                <w:rFonts w:ascii="Times New Roman" w:hAnsi="Times New Roman" w:cs="Times New Roman"/>
+                <w:sz w:val="24"/>
+                <w:szCs w:val="24"/>
+              </w:rPr>
+              <w:t xml:space="preserve"> of </w:t>
+            </w:r>
+            <w:r>
+              <w:rPr>
+                <w:rFonts w:ascii="Times New Roman" w:hAnsi="Times New Roman" w:cs="Times New Roman"/>
+                <w:sz w:val="24"/>
+                <w:szCs w:val="24"/>
+              </w:rPr>
+              <w:fldChar w:fldCharType="begin"/>
+            </w:r>
+            <w:r>
+              <w:rPr>
+                <w:rFonts w:ascii="Times New Roman" w:hAnsi="Times New Roman" w:cs="Times New Roman"/>
+                <w:sz w:val="24"/>
+                <w:szCs w:val="24"/>
+              </w:rPr>
+              <w:instrText xml:space="preserve"> NUMPAGES  </w:instrText>
+            </w:r>
+            <w:r>
+              <w:rPr>
+                <w:rFonts w:ascii="Times New Roman" w:hAnsi="Times New Roman" w:cs="Times New Roman"/>
+                <w:sz w:val="24"/>
+                <w:szCs w:val="24"/>
+              </w:rPr>
+              <w:fldChar w:fldCharType="separate"/>
+            </w:r>
+            <w:r>
+              <w:rPr>
+                <w:rFonts w:ascii="Times New Roman" w:hAnsi="Times New Roman" w:cs="Times New Roman"/>
+                <w:noProof/>
+                <w:sz w:val="24"/>
+                <w:szCs w:val="24"/>
+              </w:rPr>
+              <w:t>2</w:t>
+            </w:r>
+            <w:r>
+              <w:rPr>
+                <w:rFonts w:ascii="Times New Roman" w:hAnsi="Times New Roman" w:cs="Times New Roman"/>
+                <w:sz w:val="24"/>
+                <w:szCs w:val="24"/>
+              </w:rPr>
+              <w:fldChar w:fldCharType="end"/>
+            </w:r>
+          </w:p>
+        </w:sdtContent>
+      </w:sdt>
+    </w:sdtContent>
+  </w:sdt>
+  <w:p>
+    <w:pPr>
+      <w:pStyle w:val="Footer"/>
+    </w:pPr>
+  </w:p>
+</w:ftr>
+</file>
+
+<file path=word/footer3.xml><?xml version="1.0" encoding="utf-8"?>
+<w:ftr xmlns:wpc="http://schemas.microsoft.com/office/word/2010/wordprocessingCanvas" xmlns:cx="http://schemas.microsoft.com/office/drawing/2014/chartex" xmlns:cx1="http://schemas.microsoft.com/office/drawing/2015/9/8/chartex" xmlns:cx2="http://schemas.microsoft.com/office/drawing/2015/10/21/chartex" xmlns:cx3="http://schemas.microsoft.com/office/drawing/2016/5/9/chartex" xmlns:cx4="http://schemas.microsoft.com/office/drawing/2016/5/10/chartex" xmlns:cx5="http://schemas.microsoft.com/office/drawing/2016/5/11/chartex" xmlns:cx6="http://schemas.microsoft.com/office/drawing/2016/5/12/chartex" xmlns:cx7="http://schemas.microsoft.com/office/drawing/2016/5/13/chartex" xmlns:cx8="http://schemas.microsoft.com/office/drawing/2016/5/14/chartex" xmlns:mc="http://schemas.openxmlformats.org/markup-compatibility/2006" xmlns:aink="http://schemas.microsoft.com/office/drawing/2016/ink" xmlns:am3d="http://schemas.microsoft.com/office/drawing/2017/model3d" xmlns:o="urn:schemas-microsoft-com:office:office" xmlns:oel="http://schemas.microsoft.com/office/2019/extlst" xmlns:r="http://schemas.openxmlformats.org/officeDocument/2006/relationships" xmlns:m="http://schemas.openxmlformats.org/officeDocument/2006/math" xmlns:v="urn:schemas-microsoft-com:vml" xmlns:wp14="http://schemas.microsoft.com/office/word/2010/wordprocessingDrawing" xmlns:wp="http://schemas.openxmlformats.org/drawingml/2006/wordprocessingDrawing" xmlns:w10="urn:schemas-microsoft-com:office:word" xmlns:w="http://schemas.openxmlformats.org/wordprocessingml/2006/main" xmlns:w14="http://schemas.microsoft.com/office/word/2010/wordml" xmlns:w15="http://schemas.microsoft.com/office/word/2012/wordml" xmlns:w16cex="http://schemas.microsoft.com/office/word/2018/wordml/cex" xmlns:w16cid="http://schemas.microsoft.com/office/word/2016/wordml/cid" xmlns:w16="http://schemas.microsoft.com/office/word/2018/wordml" xmlns:w16du="http://schemas.microsoft.com/office/word/2023/wordml/word16du" xmlns:w16sdtdh="http://schemas.microsoft.com/office/word/2020/wordml/sdtdatahash" xmlns:w16sdtfl="http://schemas.microsoft.com/office/word/2024/wordml/sdtformatlock" xmlns:w16se="http://schemas.microsoft.com/office/word/2015/wordml/symex" xmlns:wpg="http://schemas.microsoft.com/office/word/2010/wordprocessingGroup" xmlns:wpi="http://schemas.microsoft.com/office/word/2010/wordprocessingInk" xmlns:wne="http://schemas.microsoft.com/office/word/2006/wordml" xmlns:wps="http://schemas.microsoft.com/office/word/2010/wordprocessingShape" mc:Ignorable="w14 w15 w16se w16cid w16 w16cex w16sdtdh w16sdtfl w16du wp14">
+  <w:p>
+    <w:pPr>
+      <w:pStyle w:val="Footer"/>
+    </w:pPr>
+  </w:p>
+</w:ftr>
+</file>
+
+<file path=word/footnotes.xml><?xml version="1.0" encoding="utf-8"?>
+<w:footnotes xmlns:wpc="http://schemas.microsoft.com/office/word/2010/wordprocessingCanvas" xmlns:cx="http://schemas.microsoft.com/office/drawing/2014/chartex" xmlns:cx1="http://schemas.microsoft.com/office/drawing/2015/9/8/chartex" xmlns:cx2="http://schemas.microsoft.com/office/drawing/2015/10/21/chartex" xmlns:cx3="http://schemas.microsoft.com/office/drawing/2016/5/9/chartex" xmlns:cx4="http://schemas.microsoft.com/office/drawing/2016/5/10/chartex" xmlns:cx5="http://schemas.microsoft.com/office/drawing/2016/5/11/chartex" xmlns:cx6="http://schemas.microsoft.com/office/drawing/2016/5/12/chartex" xmlns:cx7="http://schemas.microsoft.com/office/drawing/2016/5/13/chartex" xmlns:cx8="http://schemas.microsoft.com/office/drawing/2016/5/14/chartex" xmlns:mc="http://schemas.openxmlformats.org/markup-compatibility/2006" xmlns:aink="http://schemas.microsoft.com/office/drawing/2016/ink" xmlns:am3d="http://schemas.microsoft.com/office/drawing/2017/model3d" xmlns:o="urn:schemas-microsoft-com:office:office" xmlns:oel="http://schemas.microsoft.com/office/2019/extlst" xmlns:r="http://schemas.openxmlformats.org/officeDocument/2006/relationships" xmlns:m="http://schemas.openxmlformats.org/officeDocument/2006/math" xmlns:v="urn:schemas-microsoft-com:vml" xmlns:wp14="http://schemas.microsoft.com/office/word/2010/wordprocessingDrawing" xmlns:wp="http://schemas.openxmlformats.org/drawingml/2006/wordprocessingDrawing" xmlns:w10="urn:schemas-microsoft-com:office:word" xmlns:w="http://schemas.openxmlformats.org/wordprocessingml/2006/main" xmlns:w14="http://schemas.microsoft.com/office/word/2010/wordml" xmlns:w15="http://schemas.microsoft.com/office/word/2012/wordml" xmlns:w16cex="http://schemas.microsoft.com/office/word/2018/wordml/cex" xmlns:w16cid="http://schemas.microsoft.com/office/word/2016/wordml/cid" xmlns:w16="http://schemas.microsoft.com/office/word/2018/wordml" xmlns:w16du="http://schemas.microsoft.com/office/word/2023/wordml/word16du" xmlns:w16sdtdh="http://schemas.microsoft.com/office/word/2020/wordml/sdtdatahash" xmlns:w16sdtfl="http://schemas.microsoft.com/office/word/2024/wordml/sdtformatlock" xmlns:w16se="http://schemas.microsoft.com/office/word/2015/wordml/symex" xmlns:wpg="http://schemas.microsoft.com/office/word/2010/wordprocessingGroup" xmlns:wpi="http://schemas.microsoft.com/office/word/2010/wordprocessingInk" xmlns:wne="http://schemas.microsoft.com/office/word/2006/wordml" xmlns:wps="http://schemas.microsoft.com/office/word/2010/wordprocessingShape" mc:Ignorable="w14 w15 w16se w16cid w16 w16cex w16sdtdh w16sdtfl w16du wp14">
+  <w:footnote w:type="separator" w:id="-1">
+    <w:p>
+      <w:pPr>
+        <w:spacing w:after="0" w:line="240" w:lineRule="auto"/>
+      </w:pPr>
+      <w:r>
+        <w:separator/>
+      </w:r>
+    </w:p>
+  </w:footnote>
+  <w:footnote w:type="continuationSeparator" w:id="0">
+    <w:p>
+      <w:pPr>
+        <w:spacing w:after="0" w:line="240" w:lineRule="auto"/>
+      </w:pPr>
+      <w:r>
+        <w:continuationSeparator/>
+      </w:r>
+    </w:p>
+  </w:footnote>
+</w:footnotes>
+</file>
+
+<file path=word/header1.xml><?xml version="1.0" encoding="utf-8"?>
+<w:hdr xmlns:wpc="http://schemas.microsoft.com/office/word/2010/wordprocessingCanvas" xmlns:cx="http://schemas.microsoft.com/office/drawing/2014/chartex" xmlns:cx1="http://schemas.microsoft.com/office/drawing/2015/9/8/chartex" xmlns:cx2="http://schemas.microsoft.com/office/drawing/2015/10/21/chartex" xmlns:cx3="http://schemas.microsoft.com/office/drawing/2016/5/9/chartex" xmlns:cx4="http://schemas.microsoft.com/office/drawing/2016/5/10/chartex" xmlns:cx5="http://schemas.microsoft.com/office/drawing/2016/5/11/chartex" xmlns:cx6="http://schemas.microsoft.com/office/drawing/2016/5/12/chartex" xmlns:cx7="http://schemas.microsoft.com/office/drawing/2016/5/13/chartex" xmlns:cx8="http://schemas.microsoft.com/office/drawing/2016/5/14/chartex" xmlns:mc="http://schemas.openxmlformats.org/markup-compatibility/2006" xmlns:aink="http://schemas.microsoft.com/office/drawing/2016/ink" xmlns:am3d="http://schemas.microsoft.com/office/drawing/2017/model3d" xmlns:o="urn:schemas-microsoft-com:office:office" xmlns:oel="http://schemas.microsoft.com/office/2019/extlst" xmlns:r="http://schemas.openxmlformats.org/officeDocument/2006/relationships" xmlns:m="http://schemas.openxmlformats.org/officeDocument/2006/math" xmlns:v="urn:schemas-microsoft-com:vml" xmlns:wp14="http://schemas.microsoft.com/office/word/2010/wordprocessingDrawing" xmlns:wp="http://schemas.openxmlformats.org/drawingml/2006/wordprocessingDrawing" xmlns:w10="urn:schemas-microsoft-com:office:word" xmlns:w="http://schemas.openxmlformats.org/wordprocessingml/2006/main" xmlns:w14="http://schemas.microsoft.com/office/word/2010/wordml" xmlns:w15="http://schemas.microsoft.com/office/word/2012/wordml" xmlns:w16cex="http://schemas.microsoft.com/office/word/2018/wordml/cex" xmlns:w16cid="http://schemas.microsoft.com/office/word/2016/wordml/cid" xmlns:w16="http://schemas.microsoft.com/office/word/2018/wordml" xmlns:w16du="http://schemas.microsoft.com/office/word/2023/wordml/word16du" xmlns:w16sdtdh="http://schemas.microsoft.com/office/word/2020/wordml/sdtdatahash" xmlns:w16sdtfl="http://schemas.microsoft.com/office/word/2024/wordml/sdtformatlock" xmlns:w16se="http://schemas.microsoft.com/office/word/2015/wordml/symex" xmlns:wpg="http://schemas.microsoft.com/office/word/2010/wordprocessingGroup" xmlns:wpi="http://schemas.microsoft.com/office/word/2010/wordprocessingInk" xmlns:wne="http://schemas.microsoft.com/office/word/2006/wordml" xmlns:wps="http://schemas.microsoft.com/office/word/2010/wordprocessingShape" mc:Ignorable="w14 w15 w16se w16cid w16 w16cex w16sdtdh w16sdtfl w16du wp14">
+  <w:p>
+    <w:pPr>
+      <w:pStyle w:val="Header"/>
+    </w:pPr>
+  </w:p>
+</w:hdr>
+</file>
+
+<file path=word/header2.xml><?xml version="1.0" encoding="utf-8"?>
+<w:hdr xmlns:wpc="http://schemas.microsoft.com/office/word/2010/wordprocessingCanvas" xmlns:cx="http://schemas.microsoft.com/office/drawing/2014/chartex" xmlns:cx1="http://schemas.microsoft.com/office/drawing/2015/9/8/chartex" xmlns:cx2="http://schemas.microsoft.com/office/drawing/2015/10/21/chartex" xmlns:cx3="http://schemas.microsoft.com/office/drawing/2016/5/9/chartex" xmlns:cx4="http://schemas.microsoft.com/office/drawing/2016/5/10/chartex" xmlns:cx5="http://schemas.microsoft.com/office/drawing/2016/5/11/chartex" xmlns:cx6="http://schemas.microsoft.com/office/drawing/2016/5/12/chartex" xmlns:cx7="http://schemas.microsoft.com/office/drawing/2016/5/13/chartex" xmlns:cx8="http://schemas.microsoft.com/office/drawing/2016/5/14/chartex" xmlns:mc="http://schemas.openxmlformats.org/markup-compatibility/2006" xmlns:aink="http://schemas.microsoft.com/office/drawing/2016/ink" xmlns:am3d="http://schemas.microsoft.com/office/drawing/2017/model3d" xmlns:o="urn:schemas-microsoft-com:office:office" xmlns:oel="http://schemas.microsoft.com/office/2019/extlst" xmlns:r="http://schemas.openxmlformats.org/officeDocument/2006/relationships" xmlns:m="http://schemas.openxmlformats.org/officeDocument/2006/math" xmlns:v="urn:schemas-microsoft-com:vml" xmlns:wp14="http://schemas.microsoft.com/office/word/2010/wordprocessingDrawing" xmlns:wp="http://schemas.openxmlformats.org/drawingml/2006/wordprocessingDrawing" xmlns:w10="urn:schemas-microsoft-com:office:word" xmlns:w="http://schemas.openxmlformats.org/wordprocessingml/2006/main" xmlns:w14="http://schemas.microsoft.com/office/word/2010/wordml" xmlns:w15="http://schemas.microsoft.com/office/word/2012/wordml" xmlns:w16cex="http://schemas.microsoft.com/office/word/2018/wordml/cex" xmlns:w16cid="http://schemas.microsoft.com/office/word/2016/wordml/cid" xmlns:w16="http://schemas.microsoft.com/office/word/2018/wordml" xmlns:w16du="http://schemas.microsoft.com/office/word/2023/wordml/word16du" xmlns:w16sdtdh="http://schemas.microsoft.com/office/word/2020/wordml/sdtdatahash" xmlns:w16sdtfl="http://schemas.microsoft.com/office/word/2024/wordml/sdtformatlock" xmlns:w16se="http://schemas.microsoft.com/office/word/2015/wordml/symex" xmlns:wpg="http://schemas.microsoft.com/office/word/2010/wordprocessingGroup" xmlns:wpi="http://schemas.microsoft.com/office/word/2010/wordprocessingInk" xmlns:wne="http://schemas.microsoft.com/office/word/2006/wordml" xmlns:wps="http://schemas.microsoft.com/office/word/2010/wordprocessingShape" mc:Ignorable="w14 w15 w16se w16cid w16 w16cex w16sdtdh w16sdtfl w16du wp14">
+  <w:p>
+    <w:pPr>
+      <w:pStyle w:val="Header"/>
+    </w:pPr>
+  </w:p>
+</w:hdr>
+</file>
+
+<file path=word/header3.xml><?xml version="1.0" encoding="utf-8"?>
+<w:hdr xmlns:wpc="http://schemas.microsoft.com/office/word/2010/wordprocessingCanvas" xmlns:cx="http://schemas.microsoft.com/office/drawing/2014/chartex" xmlns:cx1="http://schemas.microsoft.com/office/drawing/2015/9/8/chartex" xmlns:cx2="http://schemas.microsoft.com/office/drawing/2015/10/21/chartex" xmlns:cx3="http://schemas.microsoft.com/office/drawing/2016/5/9/chartex" xmlns:cx4="http://schemas.microsoft.com/office/drawing/2016/5/10/chartex" xmlns:cx5="http://schemas.microsoft.com/office/drawing/2016/5/11/chartex" xmlns:cx6="http://schemas.microsoft.com/office/drawing/2016/5/12/chartex" xmlns:cx7="http://schemas.microsoft.com/office/drawing/2016/5/13/chartex" xmlns:cx8="http://schemas.microsoft.com/office/drawing/2016/5/14/chartex" xmlns:mc="http://schemas.openxmlformats.org/markup-compatibility/2006" xmlns:aink="http://schemas.microsoft.com/office/drawing/2016/ink" xmlns:am3d="http://schemas.microsoft.com/office/drawing/2017/model3d" xmlns:o="urn:schemas-microsoft-com:office:office" xmlns:oel="http://schemas.microsoft.com/office/2019/extlst" xmlns:r="http://schemas.openxmlformats.org/officeDocument/2006/relationships" xmlns:m="http://schemas.openxmlformats.org/officeDocument/2006/math" xmlns:v="urn:schemas-microsoft-com:vml" xmlns:wp14="http://schemas.microsoft.com/office/word/2010/wordprocessingDrawing" xmlns:wp="http://schemas.openxmlformats.org/drawingml/2006/wordprocessingDrawing" xmlns:w10="urn:schemas-microsoft-com:office:word" xmlns:w="http://schemas.openxmlformats.org/wordprocessingml/2006/main" xmlns:w14="http://schemas.microsoft.com/office/word/2010/wordml" xmlns:w15="http://schemas.microsoft.com/office/word/2012/wordml" xmlns:w16cex="http://schemas.microsoft.com/office/word/2018/wordml/cex" xmlns:w16cid="http://schemas.microsoft.com/office/word/2016/wordml/cid" xmlns:w16="http://schemas.microsoft.com/office/word/2018/wordml" xmlns:w16du="http://schemas.microsoft.com/office/word/2023/wordml/word16du" xmlns:w16sdtdh="http://schemas.microsoft.com/office/word/2020/wordml/sdtdatahash" xmlns:w16sdtfl="http://schemas.microsoft.com/office/word/2024/wordml/sdtformatlock" xmlns:w16se="http://schemas.microsoft.com/office/word/2015/wordml/symex" xmlns:wpg="http://schemas.microsoft.com/office/word/2010/wordprocessingGroup" xmlns:wpi="http://schemas.microsoft.com/office/word/2010/wordprocessingInk" xmlns:wne="http://schemas.microsoft.com/office/word/2006/wordml" xmlns:wps="http://schemas.microsoft.com/office/word/2010/wordprocessingShape" mc:Ignorable="w14 w15 w16se w16cid w16 w16cex w16sdtdh w16sdtfl w16du wp14">
+  <w:p>
+    <w:pPr>
+      <w:pStyle w:val="Header"/>
+    </w:pPr>
+  </w:p>
+</w:hdr>
 </file>
 
 <file path=word/styles.xml><?xml version="1.0" encoding="utf-8"?>
@@ -3174,6 +3476,7 @@
   <w:style w:type="character" w:default="1" w:styleId="DefaultParagraphFont">
     <w:name w:val="Default Paragraph Font"/>
     <w:uiPriority w:val="1"/>
+    <w:semiHidden/>
     <w:unhideWhenUsed/>
   </w:style>
   <w:style w:type="table" w:default="1" w:styleId="TableNormal">
@@ -3521,6 +3824,62 @@
       <w:szCs w:val="24"/>
     </w:rPr>
   </w:style>
+  <w:style w:type="paragraph" w:styleId="Header">
+    <w:name w:val="header"/>
+    <w:basedOn w:val="Normal"/>
+    <w:link w:val="HeaderChar"/>
+    <w:uiPriority w:val="99"/>
+    <w:unhideWhenUsed/>
+    <w:rsid w:val="004F0531"/>
+    <w:pPr>
+      <w:tabs>
+        <w:tab w:val="center" w:pos="4680"/>
+        <w:tab w:val="right" w:pos="9360"/>
+      </w:tabs>
+      <w:spacing w:after="0" w:line="240" w:lineRule="auto"/>
+    </w:pPr>
+  </w:style>
+  <w:style w:type="character" w:customStyle="1" w:styleId="HeaderChar">
+    <w:name w:val="Header Char"/>
+    <w:basedOn w:val="DefaultParagraphFont"/>
+    <w:link w:val="Header"/>
+    <w:uiPriority w:val="99"/>
+    <w:rsid w:val="004F0531"/>
+    <w:rPr>
+      <w:kern w:val="0"/>
+      <w:sz w:val="22"/>
+      <w:szCs w:val="22"/>
+      <w14:ligatures w14:val="none"/>
+    </w:rPr>
+  </w:style>
+  <w:style w:type="paragraph" w:styleId="Footer">
+    <w:name w:val="footer"/>
+    <w:basedOn w:val="Normal"/>
+    <w:link w:val="FooterChar"/>
+    <w:uiPriority w:val="99"/>
+    <w:unhideWhenUsed/>
+    <w:rsid w:val="004F0531"/>
+    <w:pPr>
+      <w:tabs>
+        <w:tab w:val="center" w:pos="4680"/>
+        <w:tab w:val="right" w:pos="9360"/>
+      </w:tabs>
+      <w:spacing w:after="0" w:line="240" w:lineRule="auto"/>
+    </w:pPr>
+  </w:style>
+  <w:style w:type="character" w:customStyle="1" w:styleId="FooterChar">
+    <w:name w:val="Footer Char"/>
+    <w:basedOn w:val="DefaultParagraphFont"/>
+    <w:link w:val="Footer"/>
+    <w:uiPriority w:val="99"/>
+    <w:rsid w:val="004F0531"/>
+    <w:rPr>
+      <w:kern w:val="0"/>
+      <w:sz w:val="22"/>
+      <w:szCs w:val="22"/>
+      <w14:ligatures w14:val="none"/>
+    </w:rPr>
+  </w:style>
 </w:styles>
 </file>
 

</xml_diff>

<commit_message>
Implemented Nov 17 2025 feedback
</commit_message>
<xml_diff>
--- a/docassemble/RentalRepairLetter/data/templates/rental_repair_letter.docx
+++ b/docassemble/RentalRepairLetter/data/templates/rental_repair_letter.docx
@@ -14,8 +14,157 @@
         <w:rPr>
           <w:color w:val="000000"/>
         </w:rPr>
-        <w:t>{% if delivery_date != “” %}{{delivery_date}}{% endif %}</w:t>
-      </w:r>
+        <w:t xml:space="preserve">{% if </w:t>
+      </w:r>
+      <w:proofErr w:type="spellStart"/>
+      <w:r>
+        <w:rPr>
+          <w:color w:val="000000"/>
+        </w:rPr>
+        <w:t>delivery_</w:t>
+      </w:r>
+      <w:proofErr w:type="gramStart"/>
+      <w:r>
+        <w:rPr>
+          <w:color w:val="000000"/>
+        </w:rPr>
+        <w:t>date</w:t>
+      </w:r>
+      <w:proofErr w:type="spellEnd"/>
+      <w:r>
+        <w:rPr>
+          <w:color w:val="000000"/>
+        </w:rPr>
+        <w:t xml:space="preserve"> !</w:t>
+      </w:r>
+      <w:proofErr w:type="gramEnd"/>
+      <w:r>
+        <w:rPr>
+          <w:color w:val="000000"/>
+        </w:rPr>
+        <w:t xml:space="preserve">= “” </w:t>
+      </w:r>
+      <w:proofErr w:type="gramStart"/>
+      <w:r>
+        <w:rPr>
+          <w:color w:val="000000"/>
+        </w:rPr>
+        <w:t>%}{</w:t>
+      </w:r>
+      <w:proofErr w:type="gramEnd"/>
+      <w:r>
+        <w:rPr>
+          <w:color w:val="000000"/>
+        </w:rPr>
+        <w:t>{</w:t>
+      </w:r>
+      <w:proofErr w:type="spellStart"/>
+      <w:r>
+        <w:rPr>
+          <w:color w:val="000000"/>
+        </w:rPr>
+        <w:t>delivery_date</w:t>
+      </w:r>
+      <w:proofErr w:type="spellEnd"/>
+      <w:proofErr w:type="gramStart"/>
+      <w:r>
+        <w:rPr>
+          <w:color w:val="000000"/>
+        </w:rPr>
+        <w:t>}}</w:t>
+      </w:r>
+      <w:r>
+        <w:rPr>
+          <w:color w:val="000000"/>
+        </w:rPr>
+        <w:t>{</w:t>
+      </w:r>
+      <w:proofErr w:type="gramEnd"/>
+      <w:r>
+        <w:rPr>
+          <w:color w:val="000000"/>
+        </w:rPr>
+        <w:t xml:space="preserve">% else </w:t>
+      </w:r>
+      <w:proofErr w:type="gramStart"/>
+      <w:r>
+        <w:rPr>
+          <w:color w:val="000000"/>
+        </w:rPr>
+        <w:t>%}_</w:t>
+      </w:r>
+      <w:proofErr w:type="gramEnd"/>
+      <w:r>
+        <w:rPr>
+          <w:color w:val="000000"/>
+        </w:rPr>
+        <w:t>____________</w:t>
+      </w:r>
+    </w:p>
+    <w:p>
+      <w:pPr>
+        <w:pStyle w:val="NormalWeb"/>
+        <w:spacing w:before="0" w:beforeAutospacing="0" w:after="0" w:afterAutospacing="0"/>
+        <w:rPr>
+          <w:color w:val="000000"/>
+        </w:rPr>
+      </w:pPr>
+      <w:r>
+        <w:rPr>
+          <w:color w:val="000000"/>
+        </w:rPr>
+        <w:t xml:space="preserve"> </w:t>
+      </w:r>
+      <w:r>
+        <w:rPr>
+          <w:color w:val="000000"/>
+        </w:rPr>
+        <w:t xml:space="preserve">   </w:t>
+      </w:r>
+      <w:r>
+        <w:rPr>
+          <w:color w:val="000000"/>
+        </w:rPr>
+        <w:t xml:space="preserve">    </w:t>
+      </w:r>
+      <w:r>
+        <w:rPr>
+          <w:color w:val="000000"/>
+          <w:sz w:val="20"/>
+          <w:szCs w:val="20"/>
+        </w:rPr>
+        <w:t>(Date</w:t>
+      </w:r>
+      <w:proofErr w:type="gramStart"/>
+      <w:r>
+        <w:rPr>
+          <w:color w:val="000000"/>
+          <w:sz w:val="20"/>
+          <w:szCs w:val="20"/>
+        </w:rPr>
+        <w:t>)</w:t>
+      </w:r>
+      <w:r>
+        <w:rPr>
+          <w:color w:val="000000"/>
+        </w:rPr>
+        <w:t>{</w:t>
+      </w:r>
+      <w:proofErr w:type="gramEnd"/>
+      <w:r>
+        <w:rPr>
+          <w:color w:val="000000"/>
+        </w:rPr>
+        <w:t xml:space="preserve">% </w:t>
+      </w:r>
+      <w:proofErr w:type="gramStart"/>
+      <w:r>
+        <w:rPr>
+          <w:color w:val="000000"/>
+        </w:rPr>
+        <w:t>endif %}</w:t>
+      </w:r>
+      <w:proofErr w:type="gramEnd"/>
     </w:p>
     <w:p>
       <w:pPr>
@@ -40,20 +189,77 @@
         <w:rPr>
           <w:color w:val="000000"/>
         </w:rPr>
-        <w:t>{% if not unknown_landlord %}</w:t>
-      </w:r>
-      <w:r>
-        <w:rPr>
-          <w:color w:val="000000"/>
-        </w:rPr>
-        <w:t>{{landlord.</w:t>
-      </w:r>
-      <w:r>
-        <w:rPr>
-          <w:color w:val="000000"/>
-        </w:rPr>
-        <w:t>name_full()</w:t>
-      </w:r>
+        <w:t xml:space="preserve">{% if not </w:t>
+      </w:r>
+      <w:proofErr w:type="spellStart"/>
+      <w:r>
+        <w:rPr>
+          <w:color w:val="000000"/>
+        </w:rPr>
+        <w:t>unknown_landlord</w:t>
+      </w:r>
+      <w:proofErr w:type="spellEnd"/>
+      <w:r>
+        <w:rPr>
+          <w:color w:val="000000"/>
+        </w:rPr>
+        <w:t xml:space="preserve"> </w:t>
+      </w:r>
+      <w:proofErr w:type="gramStart"/>
+      <w:r>
+        <w:rPr>
+          <w:color w:val="000000"/>
+        </w:rPr>
+        <w:t>%}</w:t>
+      </w:r>
+      <w:r>
+        <w:rPr>
+          <w:color w:val="000000"/>
+        </w:rPr>
+        <w:t>{</w:t>
+      </w:r>
+      <w:proofErr w:type="gramEnd"/>
+      <w:r>
+        <w:rPr>
+          <w:color w:val="000000"/>
+        </w:rPr>
+        <w:t>{</w:t>
+      </w:r>
+      <w:proofErr w:type="spellStart"/>
+      <w:r>
+        <w:rPr>
+          <w:color w:val="000000"/>
+        </w:rPr>
+        <w:t>landlord.</w:t>
+      </w:r>
+      <w:r>
+        <w:rPr>
+          <w:color w:val="000000"/>
+        </w:rPr>
+        <w:t>name_</w:t>
+      </w:r>
+      <w:proofErr w:type="gramStart"/>
+      <w:r>
+        <w:rPr>
+          <w:color w:val="000000"/>
+        </w:rPr>
+        <w:t>full</w:t>
+      </w:r>
+      <w:proofErr w:type="spellEnd"/>
+      <w:r>
+        <w:rPr>
+          <w:color w:val="000000"/>
+        </w:rPr>
+        <w:t>(</w:t>
+      </w:r>
+      <w:proofErr w:type="gramEnd"/>
+      <w:r>
+        <w:rPr>
+          <w:color w:val="000000"/>
+        </w:rPr>
+        <w:t>)</w:t>
+      </w:r>
+      <w:proofErr w:type="gramStart"/>
       <w:r>
         <w:rPr>
           <w:color w:val="000000"/>
@@ -64,7 +270,14 @@
         <w:rPr>
           <w:color w:val="000000"/>
         </w:rPr>
-        <w:t>{% endif %}</w:t>
+        <w:t>{</w:t>
+      </w:r>
+      <w:proofErr w:type="gramEnd"/>
+      <w:r>
+        <w:rPr>
+          <w:color w:val="000000"/>
+        </w:rPr>
+        <w:t>% endif %}</w:t>
       </w:r>
     </w:p>
     <w:p>
@@ -80,19 +293,83 @@
         <w:rPr>
           <w:color w:val="000000"/>
         </w:rPr>
-        <w:t>{% if not unknown_address %}</w:t>
-      </w:r>
-      <w:r>
-        <w:rPr>
-          <w:color w:val="000000"/>
-        </w:rPr>
-        <w:t>{{landlord.address.line_one(bare=True)}}</w:t>
-      </w:r>
-      <w:r>
-        <w:rPr>
-          <w:color w:val="000000"/>
-        </w:rPr>
-        <w:t>{% endif %}</w:t>
+        <w:t xml:space="preserve">{% if not </w:t>
+      </w:r>
+      <w:proofErr w:type="spellStart"/>
+      <w:r>
+        <w:rPr>
+          <w:color w:val="000000"/>
+        </w:rPr>
+        <w:t>unknown_address</w:t>
+      </w:r>
+      <w:proofErr w:type="spellEnd"/>
+      <w:r>
+        <w:rPr>
+          <w:color w:val="000000"/>
+        </w:rPr>
+        <w:t xml:space="preserve"> </w:t>
+      </w:r>
+      <w:proofErr w:type="gramStart"/>
+      <w:r>
+        <w:rPr>
+          <w:color w:val="000000"/>
+        </w:rPr>
+        <w:t>%}</w:t>
+      </w:r>
+      <w:r>
+        <w:rPr>
+          <w:color w:val="000000"/>
+        </w:rPr>
+        <w:t>{</w:t>
+      </w:r>
+      <w:proofErr w:type="gramEnd"/>
+      <w:r>
+        <w:rPr>
+          <w:color w:val="000000"/>
+        </w:rPr>
+        <w:t>{</w:t>
+      </w:r>
+      <w:proofErr w:type="spellStart"/>
+      <w:proofErr w:type="gramStart"/>
+      <w:r>
+        <w:rPr>
+          <w:color w:val="000000"/>
+        </w:rPr>
+        <w:t>landlord.address</w:t>
+      </w:r>
+      <w:proofErr w:type="gramEnd"/>
+      <w:r>
+        <w:rPr>
+          <w:color w:val="000000"/>
+        </w:rPr>
+        <w:t>.line_one</w:t>
+      </w:r>
+      <w:proofErr w:type="spellEnd"/>
+      <w:r>
+        <w:rPr>
+          <w:color w:val="000000"/>
+        </w:rPr>
+        <w:t>(bare=True)</w:t>
+      </w:r>
+      <w:proofErr w:type="gramStart"/>
+      <w:r>
+        <w:rPr>
+          <w:color w:val="000000"/>
+        </w:rPr>
+        <w:t>}}</w:t>
+      </w:r>
+      <w:r>
+        <w:rPr>
+          <w:color w:val="000000"/>
+        </w:rPr>
+        <w:t>{</w:t>
+      </w:r>
+      <w:proofErr w:type="gramEnd"/>
+      <w:r>
+        <w:rPr>
+          <w:color w:val="000000"/>
+        </w:rPr>
+        <w:t>% endif %}</w:t>
       </w:r>
     </w:p>
     <w:p>
@@ -108,19 +385,97 @@
         <w:rPr>
           <w:color w:val="000000"/>
         </w:rPr>
-        <w:t>{% if not unknown_address %}</w:t>
-      </w:r>
-      <w:r>
-        <w:rPr>
-          <w:color w:val="000000"/>
-        </w:rPr>
-        <w:t>{{landlord.address.line_two()}}</w:t>
-      </w:r>
-      <w:r>
-        <w:rPr>
-          <w:color w:val="000000"/>
-        </w:rPr>
-        <w:t>{% endif %}</w:t>
+        <w:t xml:space="preserve">{% if not </w:t>
+      </w:r>
+      <w:proofErr w:type="spellStart"/>
+      <w:r>
+        <w:rPr>
+          <w:color w:val="000000"/>
+        </w:rPr>
+        <w:t>unknown_address</w:t>
+      </w:r>
+      <w:proofErr w:type="spellEnd"/>
+      <w:r>
+        <w:rPr>
+          <w:color w:val="000000"/>
+        </w:rPr>
+        <w:t xml:space="preserve"> </w:t>
+      </w:r>
+      <w:proofErr w:type="gramStart"/>
+      <w:r>
+        <w:rPr>
+          <w:color w:val="000000"/>
+        </w:rPr>
+        <w:t>%}</w:t>
+      </w:r>
+      <w:r>
+        <w:rPr>
+          <w:color w:val="000000"/>
+        </w:rPr>
+        <w:t>{</w:t>
+      </w:r>
+      <w:proofErr w:type="gramEnd"/>
+      <w:r>
+        <w:rPr>
+          <w:color w:val="000000"/>
+        </w:rPr>
+        <w:t>{</w:t>
+      </w:r>
+      <w:proofErr w:type="spellStart"/>
+      <w:proofErr w:type="gramStart"/>
+      <w:r>
+        <w:rPr>
+          <w:color w:val="000000"/>
+        </w:rPr>
+        <w:t>landlord.address</w:t>
+      </w:r>
+      <w:proofErr w:type="gramEnd"/>
+      <w:r>
+        <w:rPr>
+          <w:color w:val="000000"/>
+        </w:rPr>
+        <w:t>.line_</w:t>
+      </w:r>
+      <w:proofErr w:type="gramStart"/>
+      <w:r>
+        <w:rPr>
+          <w:color w:val="000000"/>
+        </w:rPr>
+        <w:t>two</w:t>
+      </w:r>
+      <w:proofErr w:type="spellEnd"/>
+      <w:r>
+        <w:rPr>
+          <w:color w:val="000000"/>
+        </w:rPr>
+        <w:t>(</w:t>
+      </w:r>
+      <w:proofErr w:type="gramEnd"/>
+      <w:r>
+        <w:rPr>
+          <w:color w:val="000000"/>
+        </w:rPr>
+        <w:t>)</w:t>
+      </w:r>
+      <w:proofErr w:type="gramStart"/>
+      <w:r>
+        <w:rPr>
+          <w:color w:val="000000"/>
+        </w:rPr>
+        <w:t>}}</w:t>
+      </w:r>
+      <w:r>
+        <w:rPr>
+          <w:color w:val="000000"/>
+        </w:rPr>
+        <w:t>{</w:t>
+      </w:r>
+      <w:proofErr w:type="gramEnd"/>
+      <w:r>
+        <w:rPr>
+          <w:color w:val="000000"/>
+        </w:rPr>
+        <w:t>% endif %}</w:t>
       </w:r>
     </w:p>
     <w:p>
@@ -178,20 +533,133 @@
         <w:rPr>
           <w:color w:val="000000"/>
         </w:rPr>
-        <w:t>{% if unknown_landlord %}Landlord of {{rental_property.line_one(bare=True)}}{% else %}</w:t>
-      </w:r>
-      <w:r>
-        <w:rPr>
-          <w:color w:val="000000"/>
-        </w:rPr>
-        <w:t>{{landlord.</w:t>
-      </w:r>
-      <w:r>
-        <w:rPr>
-          <w:color w:val="000000"/>
-        </w:rPr>
-        <w:t>name_full()</w:t>
-      </w:r>
+        <w:t xml:space="preserve">{% if </w:t>
+      </w:r>
+      <w:proofErr w:type="spellStart"/>
+      <w:r>
+        <w:rPr>
+          <w:color w:val="000000"/>
+        </w:rPr>
+        <w:t>unknown_landlord</w:t>
+      </w:r>
+      <w:proofErr w:type="spellEnd"/>
+      <w:r>
+        <w:rPr>
+          <w:color w:val="000000"/>
+        </w:rPr>
+        <w:t xml:space="preserve"> </w:t>
+      </w:r>
+      <w:proofErr w:type="gramStart"/>
+      <w:r>
+        <w:rPr>
+          <w:color w:val="000000"/>
+        </w:rPr>
+        <w:t>%}Landlord</w:t>
+      </w:r>
+      <w:proofErr w:type="gramEnd"/>
+      <w:r>
+        <w:rPr>
+          <w:color w:val="000000"/>
+        </w:rPr>
+        <w:t xml:space="preserve"> of {{</w:t>
+      </w:r>
+      <w:proofErr w:type="spellStart"/>
+      <w:r>
+        <w:rPr>
+          <w:color w:val="000000"/>
+        </w:rPr>
+        <w:t>rental_</w:t>
+      </w:r>
+      <w:proofErr w:type="gramStart"/>
+      <w:r>
+        <w:rPr>
+          <w:color w:val="000000"/>
+        </w:rPr>
+        <w:t>property.line</w:t>
+      </w:r>
+      <w:proofErr w:type="gramEnd"/>
+      <w:r>
+        <w:rPr>
+          <w:color w:val="000000"/>
+        </w:rPr>
+        <w:t>_one</w:t>
+      </w:r>
+      <w:proofErr w:type="spellEnd"/>
+      <w:r>
+        <w:rPr>
+          <w:color w:val="000000"/>
+        </w:rPr>
+        <w:t>(bare=True)</w:t>
+      </w:r>
+      <w:proofErr w:type="gramStart"/>
+      <w:r>
+        <w:rPr>
+          <w:color w:val="000000"/>
+        </w:rPr>
+        <w:t>}}{</w:t>
+      </w:r>
+      <w:proofErr w:type="gramEnd"/>
+      <w:r>
+        <w:rPr>
+          <w:color w:val="000000"/>
+        </w:rPr>
+        <w:t xml:space="preserve">% else </w:t>
+      </w:r>
+      <w:proofErr w:type="gramStart"/>
+      <w:r>
+        <w:rPr>
+          <w:color w:val="000000"/>
+        </w:rPr>
+        <w:t>%}</w:t>
+      </w:r>
+      <w:r>
+        <w:rPr>
+          <w:color w:val="000000"/>
+        </w:rPr>
+        <w:t>{</w:t>
+      </w:r>
+      <w:proofErr w:type="gramEnd"/>
+      <w:r>
+        <w:rPr>
+          <w:color w:val="000000"/>
+        </w:rPr>
+        <w:t>{</w:t>
+      </w:r>
+      <w:proofErr w:type="spellStart"/>
+      <w:r>
+        <w:rPr>
+          <w:color w:val="000000"/>
+        </w:rPr>
+        <w:t>landlord.</w:t>
+      </w:r>
+      <w:r>
+        <w:rPr>
+          <w:color w:val="000000"/>
+        </w:rPr>
+        <w:t>name_</w:t>
+      </w:r>
+      <w:proofErr w:type="gramStart"/>
+      <w:r>
+        <w:rPr>
+          <w:color w:val="000000"/>
+        </w:rPr>
+        <w:t>full</w:t>
+      </w:r>
+      <w:proofErr w:type="spellEnd"/>
+      <w:r>
+        <w:rPr>
+          <w:color w:val="000000"/>
+        </w:rPr>
+        <w:t>(</w:t>
+      </w:r>
+      <w:proofErr w:type="gramEnd"/>
+      <w:r>
+        <w:rPr>
+          <w:color w:val="000000"/>
+        </w:rPr>
+        <w:t>)</w:t>
+      </w:r>
+      <w:proofErr w:type="gramStart"/>
       <w:r>
         <w:rPr>
           <w:color w:val="000000"/>
@@ -202,7 +670,14 @@
         <w:rPr>
           <w:color w:val="000000"/>
         </w:rPr>
-        <w:t>{% endif %}</w:t>
+        <w:t>{</w:t>
+      </w:r>
+      <w:proofErr w:type="gramEnd"/>
+      <w:r>
+        <w:rPr>
+          <w:color w:val="000000"/>
+        </w:rPr>
+        <w:t>% endif %}</w:t>
       </w:r>
       <w:r>
         <w:rPr>
@@ -237,11 +712,33 @@
         </w:rPr>
         <w:t>{{users[0].</w:t>
       </w:r>
-      <w:r>
-        <w:rPr>
-          <w:color w:val="000000"/>
-        </w:rPr>
-        <w:t>name_full()</w:t>
+      <w:proofErr w:type="spellStart"/>
+      <w:r>
+        <w:rPr>
+          <w:color w:val="000000"/>
+        </w:rPr>
+        <w:t>name_</w:t>
+      </w:r>
+      <w:proofErr w:type="gramStart"/>
+      <w:r>
+        <w:rPr>
+          <w:color w:val="000000"/>
+        </w:rPr>
+        <w:t>full</w:t>
+      </w:r>
+      <w:proofErr w:type="spellEnd"/>
+      <w:r>
+        <w:rPr>
+          <w:color w:val="000000"/>
+        </w:rPr>
+        <w:t>(</w:t>
+      </w:r>
+      <w:proofErr w:type="gramEnd"/>
+      <w:r>
+        <w:rPr>
+          <w:color w:val="000000"/>
+        </w:rPr>
+        <w:t>)</w:t>
       </w:r>
       <w:r>
         <w:rPr>
@@ -259,8 +756,44 @@
         <w:rPr>
           <w:color w:val="000000"/>
         </w:rPr>
-        <w:t>{{rental_property.on_one_line(bare=True)}}</w:t>
-      </w:r>
+        <w:t>{{</w:t>
+      </w:r>
+      <w:proofErr w:type="spellStart"/>
+      <w:r>
+        <w:rPr>
+          <w:color w:val="000000"/>
+        </w:rPr>
+        <w:t>rental_</w:t>
+      </w:r>
+      <w:proofErr w:type="gramStart"/>
+      <w:r>
+        <w:rPr>
+          <w:color w:val="000000"/>
+        </w:rPr>
+        <w:t>property.on</w:t>
+      </w:r>
+      <w:proofErr w:type="gramEnd"/>
+      <w:r>
+        <w:rPr>
+          <w:color w:val="000000"/>
+        </w:rPr>
+        <w:t>_one_line</w:t>
+      </w:r>
+      <w:proofErr w:type="spellEnd"/>
+      <w:r>
+        <w:rPr>
+          <w:color w:val="000000"/>
+        </w:rPr>
+        <w:t>(bare=</w:t>
+      </w:r>
+      <w:proofErr w:type="gramStart"/>
+      <w:r>
+        <w:rPr>
+          <w:color w:val="000000"/>
+        </w:rPr>
+        <w:t>True)}}</w:t>
+      </w:r>
+      <w:proofErr w:type="gramEnd"/>
       <w:r>
         <w:rPr>
           <w:color w:val="000000"/>
@@ -273,12 +806,14 @@
         </w:rPr>
         <w:t xml:space="preserve">{% if </w:t>
       </w:r>
+      <w:proofErr w:type="spellStart"/>
       <w:r>
         <w:rPr>
           <w:color w:val="000000"/>
         </w:rPr>
         <w:t>utility_issue</w:t>
       </w:r>
+      <w:proofErr w:type="spellEnd"/>
       <w:r>
         <w:rPr>
           <w:color w:val="000000"/>
@@ -309,12 +844,14 @@
         </w:rPr>
         <w:t xml:space="preserve">{% if </w:t>
       </w:r>
+      <w:proofErr w:type="spellStart"/>
       <w:r>
         <w:rPr>
           <w:color w:val="000000"/>
         </w:rPr>
         <w:t>has_an_ordinance</w:t>
       </w:r>
+      <w:proofErr w:type="spellEnd"/>
       <w:r>
         <w:rPr>
           <w:color w:val="000000"/>
@@ -337,13 +874,27 @@
         <w:rPr>
           <w:color w:val="000000"/>
         </w:rPr>
-        <w:t xml:space="preserve"> property managers to make necessary repairs to a rental unit in order to comply with</w:t>
-      </w:r>
-      <w:r>
-        <w:rPr>
-          <w:color w:val="000000"/>
-        </w:rPr>
-        <w:t xml:space="preserve"> {{which_ordinance}}.{% endif %}{% endif %}</w:t>
+        <w:t xml:space="preserve"> property managers to make necessary repairs to a rental unit to comply with</w:t>
+      </w:r>
+      <w:r>
+        <w:rPr>
+          <w:color w:val="000000"/>
+        </w:rPr>
+        <w:t xml:space="preserve"> {{</w:t>
+      </w:r>
+      <w:proofErr w:type="spellStart"/>
+      <w:r>
+        <w:rPr>
+          <w:color w:val="000000"/>
+        </w:rPr>
+        <w:t>which_ordinance</w:t>
+      </w:r>
+      <w:proofErr w:type="spellEnd"/>
+      <w:r>
+        <w:rPr>
+          <w:color w:val="000000"/>
+        </w:rPr>
+        <w:t>}}.{% endif %}{% endif %}</w:t>
       </w:r>
     </w:p>
     <w:p>
@@ -365,7 +916,14 @@
         <w:rPr>
           <w:color w:val="000000"/>
         </w:rPr>
-        <w:t>The issue</w:t>
+        <w:t xml:space="preserve">The </w:t>
+      </w:r>
+      <w:proofErr w:type="gramStart"/>
+      <w:r>
+        <w:rPr>
+          <w:color w:val="000000"/>
+        </w:rPr>
+        <w:t>issue</w:t>
       </w:r>
       <w:r>
         <w:rPr>
@@ -373,6 +931,7 @@
         </w:rPr>
         <w:t>(s)</w:t>
       </w:r>
+      <w:proofErr w:type="gramEnd"/>
       <w:r>
         <w:rPr>
           <w:color w:val="000000"/>
@@ -405,12 +964,14 @@
         </w:rPr>
         <w:t>{{</w:t>
       </w:r>
+      <w:proofErr w:type="spellStart"/>
       <w:r>
         <w:rPr>
           <w:color w:val="000000"/>
         </w:rPr>
         <w:t>repairs_needed</w:t>
       </w:r>
+      <w:proofErr w:type="spellEnd"/>
       <w:r>
         <w:rPr>
           <w:color w:val="000000"/>
@@ -431,8 +992,30 @@
         <w:rPr>
           <w:color w:val="000000"/>
         </w:rPr>
-        <w:t>{% if has_an_ordinance %}</w:t>
-      </w:r>
+        <w:t xml:space="preserve">{% if </w:t>
+      </w:r>
+      <w:proofErr w:type="spellStart"/>
+      <w:r>
+        <w:rPr>
+          <w:color w:val="000000"/>
+        </w:rPr>
+        <w:t>has_an_</w:t>
+      </w:r>
+      <w:proofErr w:type="gramStart"/>
+      <w:r>
+        <w:rPr>
+          <w:color w:val="000000"/>
+        </w:rPr>
+        <w:t>ordinance</w:t>
+      </w:r>
+      <w:proofErr w:type="spellEnd"/>
+      <w:r>
+        <w:rPr>
+          <w:color w:val="000000"/>
+        </w:rPr>
+        <w:t xml:space="preserve"> %}</w:t>
+      </w:r>
+      <w:proofErr w:type="gramEnd"/>
     </w:p>
     <w:p>
       <w:pPr>
@@ -447,49 +1030,197 @@
         <w:rPr>
           <w:color w:val="000000"/>
         </w:rPr>
-        <w:t>{% if emergency_check %}</w:t>
-      </w:r>
-      <w:r>
-        <w:rPr>
-          <w:color w:val="000000"/>
-        </w:rPr>
-        <w:t>As the issue is a threat to life and safety,</w:t>
-      </w:r>
-      <w:r>
-        <w:rPr>
-          <w:color w:val="000000"/>
-        </w:rPr>
-        <w:t xml:space="preserve"> {% elif essential_services %}</w:t>
-      </w:r>
-      <w:r>
-        <w:rPr>
-          <w:color w:val="000000"/>
-        </w:rPr>
-        <w:t>As the issue is a failure to provide essential services,</w:t>
-      </w:r>
-      <w:r>
-        <w:rPr>
-          <w:color w:val="000000"/>
-        </w:rPr>
-        <w:t xml:space="preserve"> {% endif %}</w:t>
-      </w:r>
-      <w:r>
-        <w:rPr>
-          <w:color w:val="000000"/>
-        </w:rPr>
-        <w:t xml:space="preserve">I am requesting that you fix the problem(s) </w:t>
-      </w:r>
-      <w:r>
-        <w:rPr>
-          <w:color w:val="000000"/>
-        </w:rPr>
-        <w:t>{{time_limit}}</w:t>
-      </w:r>
-      <w:r>
-        <w:rPr>
-          <w:color w:val="000000"/>
-        </w:rPr>
-        <w:t xml:space="preserve">. </w:t>
+        <w:t xml:space="preserve">{% if </w:t>
+      </w:r>
+      <w:proofErr w:type="spellStart"/>
+      <w:r>
+        <w:rPr>
+          <w:color w:val="000000"/>
+        </w:rPr>
+        <w:t>emergency_check</w:t>
+      </w:r>
+      <w:proofErr w:type="spellEnd"/>
+      <w:r>
+        <w:rPr>
+          <w:color w:val="000000"/>
+        </w:rPr>
+        <w:t xml:space="preserve"> </w:t>
+      </w:r>
+      <w:proofErr w:type="gramStart"/>
+      <w:r>
+        <w:rPr>
+          <w:color w:val="000000"/>
+        </w:rPr>
+        <w:t>%}</w:t>
+      </w:r>
+      <w:r>
+        <w:rPr>
+          <w:color w:val="000000"/>
+        </w:rPr>
+        <w:t>As</w:t>
+      </w:r>
+      <w:proofErr w:type="gramEnd"/>
+      <w:r>
+        <w:rPr>
+          <w:color w:val="000000"/>
+        </w:rPr>
+        <w:t xml:space="preserve"> the issue is a threat to life and </w:t>
+      </w:r>
+      <w:proofErr w:type="gramStart"/>
+      <w:r>
+        <w:rPr>
+          <w:color w:val="000000"/>
+        </w:rPr>
+        <w:t>safety,</w:t>
+      </w:r>
+      <w:r>
+        <w:rPr>
+          <w:color w:val="000000"/>
+        </w:rPr>
+        <w:t xml:space="preserve"> {</w:t>
+      </w:r>
+      <w:proofErr w:type="gramEnd"/>
+      <w:r>
+        <w:rPr>
+          <w:color w:val="000000"/>
+        </w:rPr>
+        <w:t xml:space="preserve">% </w:t>
+      </w:r>
+      <w:proofErr w:type="spellStart"/>
+      <w:r>
+        <w:rPr>
+          <w:color w:val="000000"/>
+        </w:rPr>
+        <w:t>elif</w:t>
+      </w:r>
+      <w:proofErr w:type="spellEnd"/>
+      <w:r>
+        <w:rPr>
+          <w:color w:val="000000"/>
+        </w:rPr>
+        <w:t xml:space="preserve"> </w:t>
+      </w:r>
+      <w:proofErr w:type="spellStart"/>
+      <w:r>
+        <w:rPr>
+          <w:color w:val="000000"/>
+        </w:rPr>
+        <w:t>essential_services</w:t>
+      </w:r>
+      <w:proofErr w:type="spellEnd"/>
+      <w:r>
+        <w:rPr>
+          <w:color w:val="000000"/>
+        </w:rPr>
+        <w:t xml:space="preserve"> </w:t>
+      </w:r>
+      <w:proofErr w:type="gramStart"/>
+      <w:r>
+        <w:rPr>
+          <w:color w:val="000000"/>
+        </w:rPr>
+        <w:t>%}</w:t>
+      </w:r>
+      <w:r>
+        <w:rPr>
+          <w:color w:val="000000"/>
+        </w:rPr>
+        <w:t>As</w:t>
+      </w:r>
+      <w:proofErr w:type="gramEnd"/>
+      <w:r>
+        <w:rPr>
+          <w:color w:val="000000"/>
+        </w:rPr>
+        <w:t xml:space="preserve"> the issue is a failure to provide essential </w:t>
+      </w:r>
+      <w:proofErr w:type="gramStart"/>
+      <w:r>
+        <w:rPr>
+          <w:color w:val="000000"/>
+        </w:rPr>
+        <w:t>services,</w:t>
+      </w:r>
+      <w:r>
+        <w:rPr>
+          <w:color w:val="000000"/>
+        </w:rPr>
+        <w:t xml:space="preserve"> {</w:t>
+      </w:r>
+      <w:proofErr w:type="gramEnd"/>
+      <w:r>
+        <w:rPr>
+          <w:color w:val="000000"/>
+        </w:rPr>
+        <w:t xml:space="preserve">% endif </w:t>
+      </w:r>
+      <w:proofErr w:type="gramStart"/>
+      <w:r>
+        <w:rPr>
+          <w:color w:val="000000"/>
+        </w:rPr>
+        <w:t>%}</w:t>
+      </w:r>
+      <w:r>
+        <w:rPr>
+          <w:color w:val="000000"/>
+        </w:rPr>
+        <w:t>I</w:t>
+      </w:r>
+      <w:proofErr w:type="gramEnd"/>
+      <w:r>
+        <w:rPr>
+          <w:color w:val="000000"/>
+        </w:rPr>
+        <w:t xml:space="preserve"> am requesting that you fix the problem(</w:t>
+      </w:r>
+      <w:proofErr w:type="gramStart"/>
+      <w:r>
+        <w:rPr>
+          <w:color w:val="000000"/>
+        </w:rPr>
+        <w:t xml:space="preserve">s) </w:t>
+      </w:r>
+      <w:r>
+        <w:rPr>
+          <w:color w:val="000000"/>
+        </w:rPr>
+        <w:t>{{</w:t>
+      </w:r>
+      <w:proofErr w:type="spellStart"/>
+      <w:proofErr w:type="gramEnd"/>
+      <w:r>
+        <w:rPr>
+          <w:color w:val="000000"/>
+        </w:rPr>
+        <w:t>time_</w:t>
+      </w:r>
+      <w:proofErr w:type="gramStart"/>
+      <w:r>
+        <w:rPr>
+          <w:color w:val="000000"/>
+        </w:rPr>
+        <w:t>limit</w:t>
+      </w:r>
+      <w:proofErr w:type="spellEnd"/>
+      <w:r>
+        <w:rPr>
+          <w:color w:val="000000"/>
+        </w:rPr>
+        <w:t>}}</w:t>
+      </w:r>
+      <w:r>
+        <w:rPr>
+          <w:color w:val="000000"/>
+        </w:rPr>
+        <w:t>.</w:t>
+      </w:r>
+      <w:proofErr w:type="gramEnd"/>
+      <w:r>
+        <w:rPr>
+          <w:color w:val="000000"/>
+        </w:rPr>
+        <w:t xml:space="preserve"> </w:t>
       </w:r>
       <w:r>
         <w:rPr>
@@ -501,7 +1232,21 @@
         <w:rPr>
           <w:color w:val="000000"/>
         </w:rPr>
-        <w:t>{{option_options}}</w:t>
+        <w:t>{{</w:t>
+      </w:r>
+      <w:proofErr w:type="spellStart"/>
+      <w:r>
+        <w:rPr>
+          <w:color w:val="000000"/>
+        </w:rPr>
+        <w:t>option_options</w:t>
+      </w:r>
+      <w:proofErr w:type="spellEnd"/>
+      <w:r>
+        <w:rPr>
+          <w:color w:val="000000"/>
+        </w:rPr>
+        <w:t>}}</w:t>
       </w:r>
       <w:r>
         <w:rPr>
@@ -523,8 +1268,52 @@
         <w:rPr>
           <w:color w:val="000000"/>
         </w:rPr>
-        <w:t>{% elif  not utility_issue %}</w:t>
-      </w:r>
+        <w:t xml:space="preserve">{% </w:t>
+      </w:r>
+      <w:proofErr w:type="spellStart"/>
+      <w:proofErr w:type="gramStart"/>
+      <w:r>
+        <w:rPr>
+          <w:color w:val="000000"/>
+        </w:rPr>
+        <w:t>elif</w:t>
+      </w:r>
+      <w:proofErr w:type="spellEnd"/>
+      <w:r>
+        <w:rPr>
+          <w:color w:val="000000"/>
+        </w:rPr>
+        <w:t xml:space="preserve">  not</w:t>
+      </w:r>
+      <w:proofErr w:type="gramEnd"/>
+      <w:r>
+        <w:rPr>
+          <w:color w:val="000000"/>
+        </w:rPr>
+        <w:t xml:space="preserve"> </w:t>
+      </w:r>
+      <w:proofErr w:type="spellStart"/>
+      <w:r>
+        <w:rPr>
+          <w:color w:val="000000"/>
+        </w:rPr>
+        <w:t>utility_</w:t>
+      </w:r>
+      <w:proofErr w:type="gramStart"/>
+      <w:r>
+        <w:rPr>
+          <w:color w:val="000000"/>
+        </w:rPr>
+        <w:t>issue</w:t>
+      </w:r>
+      <w:proofErr w:type="spellEnd"/>
+      <w:r>
+        <w:rPr>
+          <w:color w:val="000000"/>
+        </w:rPr>
+        <w:t xml:space="preserve"> %}</w:t>
+      </w:r>
+      <w:proofErr w:type="gramEnd"/>
     </w:p>
     <w:p>
       <w:pPr>
@@ -539,7 +1328,21 @@
         <w:rPr>
           <w:color w:val="000000"/>
         </w:rPr>
-        <w:t>{% if emergency_check %}</w:t>
+        <w:t xml:space="preserve">{% if </w:t>
+      </w:r>
+      <w:proofErr w:type="spellStart"/>
+      <w:r>
+        <w:rPr>
+          <w:color w:val="000000"/>
+        </w:rPr>
+        <w:t>emergency_check</w:t>
+      </w:r>
+      <w:proofErr w:type="spellEnd"/>
+      <w:r>
+        <w:rPr>
+          <w:color w:val="000000"/>
+        </w:rPr>
+        <w:t xml:space="preserve"> %}</w:t>
       </w:r>
       <w:r>
         <w:rPr>
@@ -551,7 +1354,35 @@
         <w:rPr>
           <w:color w:val="000000"/>
         </w:rPr>
-        <w:t xml:space="preserve"> {% elif essential_services %}</w:t>
+        <w:t xml:space="preserve"> {% </w:t>
+      </w:r>
+      <w:proofErr w:type="spellStart"/>
+      <w:r>
+        <w:rPr>
+          <w:color w:val="000000"/>
+        </w:rPr>
+        <w:t>elif</w:t>
+      </w:r>
+      <w:proofErr w:type="spellEnd"/>
+      <w:r>
+        <w:rPr>
+          <w:color w:val="000000"/>
+        </w:rPr>
+        <w:t xml:space="preserve"> </w:t>
+      </w:r>
+      <w:proofErr w:type="spellStart"/>
+      <w:r>
+        <w:rPr>
+          <w:color w:val="000000"/>
+        </w:rPr>
+        <w:t>essential_services</w:t>
+      </w:r>
+      <w:proofErr w:type="spellEnd"/>
+      <w:r>
+        <w:rPr>
+          <w:color w:val="000000"/>
+        </w:rPr>
+        <w:t xml:space="preserve"> %}</w:t>
       </w:r>
       <w:r>
         <w:rPr>
@@ -575,32 +1406,110 @@
         <w:rPr>
           <w:color w:val="000000"/>
         </w:rPr>
-        <w:t>{% if emergency_check or essential_services %}as soon as possible{% else %}promptly{% endif %}</w:t>
-      </w:r>
-      <w:r>
-        <w:rPr>
-          <w:color w:val="000000"/>
-        </w:rPr>
-        <w:t>. Under the law, Illinois tenants have a right to habitable housing. Additionally, if you do not make necessary repairs, you may be in violation of our lease agreement.</w:t>
-      </w:r>
-      <w:r>
-        <w:rPr>
-          <w:color w:val="000000"/>
-        </w:rPr>
-        <w:t xml:space="preserve">{% if essential_services %} </w:t>
-      </w:r>
-      <w:r>
-        <w:rPr>
-          <w:color w:val="000000"/>
-        </w:rPr>
-        <w:t>As this issue is a disruption of essential services, I may contact the local building department.</w:t>
-      </w:r>
-      <w:r>
-        <w:rPr>
-          <w:color w:val="000000"/>
-        </w:rPr>
-        <w:t>{% endif %}</w:t>
-      </w:r>
+        <w:t xml:space="preserve">{% if </w:t>
+      </w:r>
+      <w:proofErr w:type="spellStart"/>
+      <w:r>
+        <w:rPr>
+          <w:color w:val="000000"/>
+        </w:rPr>
+        <w:t>emergency_check</w:t>
+      </w:r>
+      <w:proofErr w:type="spellEnd"/>
+      <w:r>
+        <w:rPr>
+          <w:color w:val="000000"/>
+        </w:rPr>
+        <w:t xml:space="preserve"> or </w:t>
+      </w:r>
+      <w:proofErr w:type="spellStart"/>
+      <w:r>
+        <w:rPr>
+          <w:color w:val="000000"/>
+        </w:rPr>
+        <w:t>essential_services</w:t>
+      </w:r>
+      <w:proofErr w:type="spellEnd"/>
+      <w:r>
+        <w:rPr>
+          <w:color w:val="000000"/>
+        </w:rPr>
+        <w:t xml:space="preserve"> %}as soon as possible{% else %}promptly{% endif %}</w:t>
+      </w:r>
+      <w:r>
+        <w:rPr>
+          <w:color w:val="000000"/>
+        </w:rPr>
+        <w:t xml:space="preserve">. Under the law, Illinois tenants have a right to habitable housing. Additionally, if you do not make necessary repairs, you may be in violation of our lease </w:t>
+      </w:r>
+      <w:proofErr w:type="gramStart"/>
+      <w:r>
+        <w:rPr>
+          <w:color w:val="000000"/>
+        </w:rPr>
+        <w:t>agreement.</w:t>
+      </w:r>
+      <w:r>
+        <w:rPr>
+          <w:color w:val="000000"/>
+        </w:rPr>
+        <w:t>{</w:t>
+      </w:r>
+      <w:proofErr w:type="gramEnd"/>
+      <w:r>
+        <w:rPr>
+          <w:color w:val="000000"/>
+        </w:rPr>
+        <w:t xml:space="preserve">% if </w:t>
+      </w:r>
+      <w:proofErr w:type="spellStart"/>
+      <w:r>
+        <w:rPr>
+          <w:color w:val="000000"/>
+        </w:rPr>
+        <w:t>essential_services</w:t>
+      </w:r>
+      <w:proofErr w:type="spellEnd"/>
+      <w:r>
+        <w:rPr>
+          <w:color w:val="000000"/>
+        </w:rPr>
+        <w:t xml:space="preserve"> %} </w:t>
+      </w:r>
+      <w:r>
+        <w:rPr>
+          <w:color w:val="000000"/>
+        </w:rPr>
+        <w:t xml:space="preserve">As this issue is a disruption of essential services, I may contact the local building </w:t>
+      </w:r>
+      <w:proofErr w:type="gramStart"/>
+      <w:r>
+        <w:rPr>
+          <w:color w:val="000000"/>
+        </w:rPr>
+        <w:t>department.</w:t>
+      </w:r>
+      <w:r>
+        <w:rPr>
+          <w:color w:val="000000"/>
+        </w:rPr>
+        <w:t>{</w:t>
+      </w:r>
+      <w:proofErr w:type="gramEnd"/>
+      <w:r>
+        <w:rPr>
+          <w:color w:val="000000"/>
+        </w:rPr>
+        <w:t xml:space="preserve">% </w:t>
+      </w:r>
+      <w:proofErr w:type="gramStart"/>
+      <w:r>
+        <w:rPr>
+          <w:color w:val="000000"/>
+        </w:rPr>
+        <w:t>endif %}</w:t>
+      </w:r>
+      <w:proofErr w:type="gramEnd"/>
     </w:p>
     <w:p>
       <w:pPr>
@@ -615,8 +1524,44 @@
         <w:rPr>
           <w:color w:val="000000"/>
         </w:rPr>
-        <w:t>{% elif utility_issue %}</w:t>
-      </w:r>
+        <w:t xml:space="preserve">{% </w:t>
+      </w:r>
+      <w:proofErr w:type="spellStart"/>
+      <w:r>
+        <w:rPr>
+          <w:color w:val="000000"/>
+        </w:rPr>
+        <w:t>elif</w:t>
+      </w:r>
+      <w:proofErr w:type="spellEnd"/>
+      <w:r>
+        <w:rPr>
+          <w:color w:val="000000"/>
+        </w:rPr>
+        <w:t xml:space="preserve"> </w:t>
+      </w:r>
+      <w:proofErr w:type="spellStart"/>
+      <w:r>
+        <w:rPr>
+          <w:color w:val="000000"/>
+        </w:rPr>
+        <w:t>utility_</w:t>
+      </w:r>
+      <w:proofErr w:type="gramStart"/>
+      <w:r>
+        <w:rPr>
+          <w:color w:val="000000"/>
+        </w:rPr>
+        <w:t>issue</w:t>
+      </w:r>
+      <w:proofErr w:type="spellEnd"/>
+      <w:r>
+        <w:rPr>
+          <w:color w:val="000000"/>
+        </w:rPr>
+        <w:t xml:space="preserve"> %}</w:t>
+      </w:r>
+      <w:proofErr w:type="gramEnd"/>
     </w:p>
     <w:p>
       <w:pPr>
@@ -637,25 +1582,109 @@
         <w:rPr>
           <w:color w:val="000000"/>
         </w:rPr>
-        <w:t>As this issue is a disruption of essential services, I may contact the local building department.</w:t>
-      </w:r>
-      <w:r>
-        <w:rPr>
-          <w:color w:val="000000"/>
-        </w:rPr>
-        <w:t>{% endif %}</w:t>
-      </w:r>
-      <w:r>
-        <w:rPr>
-          <w:color w:val="000000"/>
-        </w:rPr>
-        <w:t>{% if has_an_ordinance %}</w:t>
-      </w:r>
-      <w:r>
-        <w:rPr>
-          <w:color w:val="000000"/>
-        </w:rPr>
-        <w:t>{% if repair_or_inspect_text != “” %}</w:t>
+        <w:t xml:space="preserve">As this issue is a disruption of essential services, I may contact the local building </w:t>
+      </w:r>
+      <w:proofErr w:type="gramStart"/>
+      <w:r>
+        <w:rPr>
+          <w:color w:val="000000"/>
+        </w:rPr>
+        <w:t>department.</w:t>
+      </w:r>
+      <w:r>
+        <w:rPr>
+          <w:color w:val="000000"/>
+        </w:rPr>
+        <w:t>{</w:t>
+      </w:r>
+      <w:proofErr w:type="gramEnd"/>
+      <w:r>
+        <w:rPr>
+          <w:color w:val="000000"/>
+        </w:rPr>
+        <w:t xml:space="preserve">% endif </w:t>
+      </w:r>
+      <w:proofErr w:type="gramStart"/>
+      <w:r>
+        <w:rPr>
+          <w:color w:val="000000"/>
+        </w:rPr>
+        <w:t>%}</w:t>
+      </w:r>
+      <w:r>
+        <w:rPr>
+          <w:color w:val="000000"/>
+        </w:rPr>
+        <w:t>{</w:t>
+      </w:r>
+      <w:proofErr w:type="gramEnd"/>
+      <w:r>
+        <w:rPr>
+          <w:color w:val="000000"/>
+        </w:rPr>
+        <w:t xml:space="preserve">% if </w:t>
+      </w:r>
+      <w:proofErr w:type="spellStart"/>
+      <w:r>
+        <w:rPr>
+          <w:color w:val="000000"/>
+        </w:rPr>
+        <w:t>has_an_ordinance</w:t>
+      </w:r>
+      <w:proofErr w:type="spellEnd"/>
+      <w:r>
+        <w:rPr>
+          <w:color w:val="000000"/>
+        </w:rPr>
+        <w:t xml:space="preserve"> </w:t>
+      </w:r>
+      <w:proofErr w:type="gramStart"/>
+      <w:r>
+        <w:rPr>
+          <w:color w:val="000000"/>
+        </w:rPr>
+        <w:t>%}</w:t>
+      </w:r>
+      <w:r>
+        <w:rPr>
+          <w:color w:val="000000"/>
+        </w:rPr>
+        <w:t>{</w:t>
+      </w:r>
+      <w:proofErr w:type="gramEnd"/>
+      <w:r>
+        <w:rPr>
+          <w:color w:val="000000"/>
+        </w:rPr>
+        <w:t xml:space="preserve">% if </w:t>
+      </w:r>
+      <w:proofErr w:type="spellStart"/>
+      <w:r>
+        <w:rPr>
+          <w:color w:val="000000"/>
+        </w:rPr>
+        <w:t>repair_or_inspect_</w:t>
+      </w:r>
+      <w:proofErr w:type="gramStart"/>
+      <w:r>
+        <w:rPr>
+          <w:color w:val="000000"/>
+        </w:rPr>
+        <w:t>text</w:t>
+      </w:r>
+      <w:proofErr w:type="spellEnd"/>
+      <w:r>
+        <w:rPr>
+          <w:color w:val="000000"/>
+        </w:rPr>
+        <w:t xml:space="preserve"> !</w:t>
+      </w:r>
+      <w:proofErr w:type="gramEnd"/>
+      <w:r>
+        <w:rPr>
+          <w:color w:val="000000"/>
+        </w:rPr>
+        <w:t>= “” %}</w:t>
       </w:r>
     </w:p>
     <w:p>
@@ -683,13 +1712,91 @@
         <w:rPr>
           <w:color w:val="000000"/>
         </w:rPr>
-        <w:t>{{repair_or_inspect_text}}{% endif %}</w:t>
-      </w:r>
-      <w:r>
-        <w:rPr>
-          <w:color w:val="000000"/>
-        </w:rPr>
-        <w:t>{% if reduced_value_text  != “”%}</w:t>
+        <w:t>{{</w:t>
+      </w:r>
+      <w:proofErr w:type="spellStart"/>
+      <w:r>
+        <w:rPr>
+          <w:color w:val="000000"/>
+        </w:rPr>
+        <w:t>repair_or_inspect_text</w:t>
+      </w:r>
+      <w:proofErr w:type="spellEnd"/>
+      <w:proofErr w:type="gramStart"/>
+      <w:r>
+        <w:rPr>
+          <w:color w:val="000000"/>
+        </w:rPr>
+        <w:t>}}{</w:t>
+      </w:r>
+      <w:proofErr w:type="gramEnd"/>
+      <w:r>
+        <w:rPr>
+          <w:color w:val="000000"/>
+        </w:rPr>
+        <w:t xml:space="preserve">% endif </w:t>
+      </w:r>
+      <w:proofErr w:type="gramStart"/>
+      <w:r>
+        <w:rPr>
+          <w:color w:val="000000"/>
+        </w:rPr>
+        <w:t>%}</w:t>
+      </w:r>
+      <w:r>
+        <w:rPr>
+          <w:color w:val="000000"/>
+        </w:rPr>
+        <w:t>{</w:t>
+      </w:r>
+      <w:proofErr w:type="gramEnd"/>
+      <w:r>
+        <w:rPr>
+          <w:color w:val="000000"/>
+        </w:rPr>
+        <w:t xml:space="preserve">% if </w:t>
+      </w:r>
+      <w:proofErr w:type="spellStart"/>
+      <w:r>
+        <w:rPr>
+          <w:color w:val="000000"/>
+        </w:rPr>
+        <w:t>reduced_value_</w:t>
+      </w:r>
+      <w:proofErr w:type="gramStart"/>
+      <w:r>
+        <w:rPr>
+          <w:color w:val="000000"/>
+        </w:rPr>
+        <w:t>text</w:t>
+      </w:r>
+      <w:proofErr w:type="spellEnd"/>
+      <w:r>
+        <w:rPr>
+          <w:color w:val="000000"/>
+        </w:rPr>
+        <w:t xml:space="preserve">  !</w:t>
+      </w:r>
+      <w:proofErr w:type="gramEnd"/>
+      <w:r>
+        <w:rPr>
+          <w:color w:val="000000"/>
+        </w:rPr>
+        <w:t xml:space="preserve">= </w:t>
+      </w:r>
+      <w:proofErr w:type="gramStart"/>
+      <w:r>
+        <w:rPr>
+          <w:color w:val="000000"/>
+        </w:rPr>
+        <w:t>“”%</w:t>
+      </w:r>
+      <w:proofErr w:type="gramEnd"/>
+      <w:r>
+        <w:rPr>
+          <w:color w:val="000000"/>
+        </w:rPr>
+        <w:t>}</w:t>
       </w:r>
     </w:p>
     <w:p>
@@ -723,17 +1830,89 @@
         </w:rPr>
         <w:t xml:space="preserve"> </w:t>
       </w:r>
-      <w:r>
-        <w:rPr>
-          <w:color w:val="000000"/>
-        </w:rPr>
-        <w:t>{{ reduced_value_text}}{% endif %}</w:t>
-      </w:r>
-      <w:r>
-        <w:rPr>
-          <w:color w:val="000000"/>
-        </w:rPr>
-        <w:t>{% if sub_housing_text != “” %}</w:t>
+      <w:proofErr w:type="gramStart"/>
+      <w:r>
+        <w:rPr>
+          <w:color w:val="000000"/>
+        </w:rPr>
+        <w:t xml:space="preserve">{{ </w:t>
+      </w:r>
+      <w:proofErr w:type="spellStart"/>
+      <w:r>
+        <w:rPr>
+          <w:color w:val="000000"/>
+        </w:rPr>
+        <w:t>reduced</w:t>
+      </w:r>
+      <w:proofErr w:type="gramEnd"/>
+      <w:r>
+        <w:rPr>
+          <w:color w:val="000000"/>
+        </w:rPr>
+        <w:t>_value_text</w:t>
+      </w:r>
+      <w:proofErr w:type="spellEnd"/>
+      <w:proofErr w:type="gramStart"/>
+      <w:r>
+        <w:rPr>
+          <w:color w:val="000000"/>
+        </w:rPr>
+        <w:t>}}{</w:t>
+      </w:r>
+      <w:proofErr w:type="gramEnd"/>
+      <w:r>
+        <w:rPr>
+          <w:color w:val="000000"/>
+        </w:rPr>
+        <w:t xml:space="preserve">% endif </w:t>
+      </w:r>
+      <w:proofErr w:type="gramStart"/>
+      <w:r>
+        <w:rPr>
+          <w:color w:val="000000"/>
+        </w:rPr>
+        <w:t>%}</w:t>
+      </w:r>
+      <w:r>
+        <w:rPr>
+          <w:color w:val="000000"/>
+        </w:rPr>
+        <w:t>{</w:t>
+      </w:r>
+      <w:proofErr w:type="gramEnd"/>
+      <w:r>
+        <w:rPr>
+          <w:color w:val="000000"/>
+        </w:rPr>
+        <w:t xml:space="preserve">% if </w:t>
+      </w:r>
+      <w:proofErr w:type="spellStart"/>
+      <w:r>
+        <w:rPr>
+          <w:color w:val="000000"/>
+        </w:rPr>
+        <w:t>sub_housing_</w:t>
+      </w:r>
+      <w:proofErr w:type="gramStart"/>
+      <w:r>
+        <w:rPr>
+          <w:color w:val="000000"/>
+        </w:rPr>
+        <w:t>text</w:t>
+      </w:r>
+      <w:proofErr w:type="spellEnd"/>
+      <w:r>
+        <w:rPr>
+          <w:color w:val="000000"/>
+        </w:rPr>
+        <w:t xml:space="preserve"> !</w:t>
+      </w:r>
+      <w:proofErr w:type="gramEnd"/>
+      <w:r>
+        <w:rPr>
+          <w:color w:val="000000"/>
+        </w:rPr>
+        <w:t>= “” %}</w:t>
       </w:r>
     </w:p>
     <w:p>
@@ -771,13 +1950,77 @@
         <w:rPr>
           <w:color w:val="000000"/>
         </w:rPr>
-        <w:t>{{sub_housing_text}}{% endif %}</w:t>
-      </w:r>
-      <w:r>
-        <w:rPr>
-          <w:color w:val="000000"/>
-        </w:rPr>
-        <w:t>{% if termination_text != “” %}</w:t>
+        <w:t>{{</w:t>
+      </w:r>
+      <w:proofErr w:type="spellStart"/>
+      <w:r>
+        <w:rPr>
+          <w:color w:val="000000"/>
+        </w:rPr>
+        <w:t>sub_housing_text</w:t>
+      </w:r>
+      <w:proofErr w:type="spellEnd"/>
+      <w:proofErr w:type="gramStart"/>
+      <w:r>
+        <w:rPr>
+          <w:color w:val="000000"/>
+        </w:rPr>
+        <w:t>}}{</w:t>
+      </w:r>
+      <w:proofErr w:type="gramEnd"/>
+      <w:r>
+        <w:rPr>
+          <w:color w:val="000000"/>
+        </w:rPr>
+        <w:t xml:space="preserve">% endif </w:t>
+      </w:r>
+      <w:proofErr w:type="gramStart"/>
+      <w:r>
+        <w:rPr>
+          <w:color w:val="000000"/>
+        </w:rPr>
+        <w:t>%}</w:t>
+      </w:r>
+      <w:r>
+        <w:rPr>
+          <w:color w:val="000000"/>
+        </w:rPr>
+        <w:t>{</w:t>
+      </w:r>
+      <w:proofErr w:type="gramEnd"/>
+      <w:r>
+        <w:rPr>
+          <w:color w:val="000000"/>
+        </w:rPr>
+        <w:t xml:space="preserve">% if </w:t>
+      </w:r>
+      <w:proofErr w:type="spellStart"/>
+      <w:r>
+        <w:rPr>
+          <w:color w:val="000000"/>
+        </w:rPr>
+        <w:t>termination_</w:t>
+      </w:r>
+      <w:proofErr w:type="gramStart"/>
+      <w:r>
+        <w:rPr>
+          <w:color w:val="000000"/>
+        </w:rPr>
+        <w:t>text</w:t>
+      </w:r>
+      <w:proofErr w:type="spellEnd"/>
+      <w:r>
+        <w:rPr>
+          <w:color w:val="000000"/>
+        </w:rPr>
+        <w:t xml:space="preserve"> !</w:t>
+      </w:r>
+      <w:proofErr w:type="gramEnd"/>
+      <w:r>
+        <w:rPr>
+          <w:color w:val="000000"/>
+        </w:rPr>
+        <w:t>= “” %}</w:t>
       </w:r>
     </w:p>
     <w:p>
@@ -800,6 +2043,7 @@
         <w:rPr>
           <w:color w:val="000000"/>
         </w:rPr>
+        <w:lastRenderedPageBreak/>
         <w:t>•</w:t>
       </w:r>
       <w:r>
@@ -812,14 +2056,46 @@
         <w:rPr>
           <w:color w:val="000000"/>
         </w:rPr>
-        <w:t>{{termination_text}}</w:t>
-      </w:r>
-      <w:r>
-        <w:t>{% endif %}</w:t>
-      </w:r>
-      <w:r>
-        <w:t>{% endif %}</w:t>
-      </w:r>
+        <w:t>{{</w:t>
+      </w:r>
+      <w:proofErr w:type="spellStart"/>
+      <w:r>
+        <w:rPr>
+          <w:color w:val="000000"/>
+        </w:rPr>
+        <w:t>termination_text</w:t>
+      </w:r>
+      <w:proofErr w:type="spellEnd"/>
+      <w:proofErr w:type="gramStart"/>
+      <w:r>
+        <w:rPr>
+          <w:color w:val="000000"/>
+        </w:rPr>
+        <w:t>}}</w:t>
+      </w:r>
+      <w:r>
+        <w:t>{</w:t>
+      </w:r>
+      <w:proofErr w:type="gramEnd"/>
+      <w:r>
+        <w:t xml:space="preserve">% endif </w:t>
+      </w:r>
+      <w:proofErr w:type="gramStart"/>
+      <w:r>
+        <w:t>%}</w:t>
+      </w:r>
+      <w:r>
+        <w:t>{</w:t>
+      </w:r>
+      <w:proofErr w:type="gramEnd"/>
+      <w:r>
+        <w:t xml:space="preserve">% </w:t>
+      </w:r>
+      <w:proofErr w:type="gramStart"/>
+      <w:r>
+        <w:t>endif %}</w:t>
+      </w:r>
+      <w:proofErr w:type="gramEnd"/>
     </w:p>
     <w:p>
       <w:pPr>
@@ -929,6 +2205,7 @@
         </w:rPr>
         <w:t>{{users[0].</w:t>
       </w:r>
+      <w:proofErr w:type="spellStart"/>
       <w:r>
         <w:rPr>
           <w:rFonts w:ascii="Times New Roman" w:hAnsi="Times New Roman" w:cs="Times New Roman"/>
@@ -936,8 +2213,9 @@
           <w:sz w:val="24"/>
           <w:szCs w:val="24"/>
         </w:rPr>
-        <w:t>name_full()</w:t>
-      </w:r>
+        <w:t>name_</w:t>
+      </w:r>
+      <w:proofErr w:type="gramStart"/>
       <w:r>
         <w:rPr>
           <w:rFonts w:ascii="Times New Roman" w:hAnsi="Times New Roman" w:cs="Times New Roman"/>
@@ -945,19 +2223,19 @@
           <w:sz w:val="24"/>
           <w:szCs w:val="24"/>
         </w:rPr>
-        <w:t>}}</w:t>
-      </w:r>
-    </w:p>
-    <w:p>
-      <w:pPr>
-        <w:spacing w:after="0" w:line="240" w:lineRule="auto"/>
+        <w:t>full</w:t>
+      </w:r>
+      <w:proofErr w:type="spellEnd"/>
+      <w:r>
         <w:rPr>
           <w:rFonts w:ascii="Times New Roman" w:hAnsi="Times New Roman" w:cs="Times New Roman"/>
           <w:color w:val="000000"/>
           <w:sz w:val="24"/>
           <w:szCs w:val="24"/>
         </w:rPr>
-      </w:pPr>
+        <w:t>(</w:t>
+      </w:r>
+      <w:proofErr w:type="gramEnd"/>
       <w:r>
         <w:rPr>
           <w:rFonts w:ascii="Times New Roman" w:hAnsi="Times New Roman" w:cs="Times New Roman"/>
@@ -965,39 +2243,38 @@
           <w:sz w:val="24"/>
           <w:szCs w:val="24"/>
         </w:rPr>
-        <w:t>{% if users[0].phone_number != “” %}{{phone_number_formatted(users[0].phone_number)}}</w:t>
-      </w:r>
-    </w:p>
-    <w:p>
-      <w:pPr>
-        <w:spacing w:after="0" w:line="240" w:lineRule="auto"/>
+        <w:t>)</w:t>
+      </w:r>
+      <w:r>
         <w:rPr>
           <w:rFonts w:ascii="Times New Roman" w:hAnsi="Times New Roman" w:cs="Times New Roman"/>
           <w:color w:val="000000"/>
           <w:sz w:val="24"/>
           <w:szCs w:val="24"/>
         </w:rPr>
-      </w:pPr>
-      <w:r>
+        <w:t>}}</w:t>
+      </w:r>
+    </w:p>
+    <w:p>
+      <w:pPr>
+        <w:spacing w:after="0" w:line="240" w:lineRule="auto"/>
         <w:rPr>
           <w:rFonts w:ascii="Times New Roman" w:hAnsi="Times New Roman" w:cs="Times New Roman"/>
           <w:color w:val="000000"/>
           <w:sz w:val="24"/>
           <w:szCs w:val="24"/>
         </w:rPr>
-        <w:t>{% endif %}{% if users[0].email != “” %}</w:t>
-      </w:r>
-    </w:p>
-    <w:p>
-      <w:pPr>
-        <w:spacing w:after="0" w:line="240" w:lineRule="auto"/>
+      </w:pPr>
+      <w:r>
         <w:rPr>
           <w:rFonts w:ascii="Times New Roman" w:hAnsi="Times New Roman" w:cs="Times New Roman"/>
           <w:color w:val="000000"/>
           <w:sz w:val="24"/>
           <w:szCs w:val="24"/>
         </w:rPr>
-      </w:pPr>
+        <w:t xml:space="preserve">{% if </w:t>
+      </w:r>
+      <w:proofErr w:type="gramStart"/>
       <w:r>
         <w:rPr>
           <w:rFonts w:ascii="Times New Roman" w:hAnsi="Times New Roman" w:cs="Times New Roman"/>
@@ -1005,8 +2282,9 @@
           <w:sz w:val="24"/>
           <w:szCs w:val="24"/>
         </w:rPr>
-        <w:t>{{users[0].email}}</w:t>
-      </w:r>
+        <w:t>users[</w:t>
+      </w:r>
+      <w:proofErr w:type="gramEnd"/>
       <w:r>
         <w:rPr>
           <w:rFonts w:ascii="Times New Roman" w:hAnsi="Times New Roman" w:cs="Times New Roman"/>
@@ -1014,8 +2292,288 @@
           <w:sz w:val="24"/>
           <w:szCs w:val="24"/>
         </w:rPr>
-        <w:t>{% endif %}</w:t>
-      </w:r>
+        <w:t>0</w:t>
+      </w:r>
+      <w:proofErr w:type="gramStart"/>
+      <w:r>
+        <w:rPr>
+          <w:rFonts w:ascii="Times New Roman" w:hAnsi="Times New Roman" w:cs="Times New Roman"/>
+          <w:color w:val="000000"/>
+          <w:sz w:val="24"/>
+          <w:szCs w:val="24"/>
+        </w:rPr>
+        <w:t>].</w:t>
+      </w:r>
+      <w:proofErr w:type="spellStart"/>
+      <w:r>
+        <w:rPr>
+          <w:rFonts w:ascii="Times New Roman" w:hAnsi="Times New Roman" w:cs="Times New Roman"/>
+          <w:color w:val="000000"/>
+          <w:sz w:val="24"/>
+          <w:szCs w:val="24"/>
+        </w:rPr>
+        <w:t>phone</w:t>
+      </w:r>
+      <w:proofErr w:type="gramEnd"/>
+      <w:r>
+        <w:rPr>
+          <w:rFonts w:ascii="Times New Roman" w:hAnsi="Times New Roman" w:cs="Times New Roman"/>
+          <w:color w:val="000000"/>
+          <w:sz w:val="24"/>
+          <w:szCs w:val="24"/>
+        </w:rPr>
+        <w:t>_</w:t>
+      </w:r>
+      <w:proofErr w:type="gramStart"/>
+      <w:r>
+        <w:rPr>
+          <w:rFonts w:ascii="Times New Roman" w:hAnsi="Times New Roman" w:cs="Times New Roman"/>
+          <w:color w:val="000000"/>
+          <w:sz w:val="24"/>
+          <w:szCs w:val="24"/>
+        </w:rPr>
+        <w:t>number</w:t>
+      </w:r>
+      <w:proofErr w:type="spellEnd"/>
+      <w:r>
+        <w:rPr>
+          <w:rFonts w:ascii="Times New Roman" w:hAnsi="Times New Roman" w:cs="Times New Roman"/>
+          <w:color w:val="000000"/>
+          <w:sz w:val="24"/>
+          <w:szCs w:val="24"/>
+        </w:rPr>
+        <w:t xml:space="preserve"> !</w:t>
+      </w:r>
+      <w:proofErr w:type="gramEnd"/>
+      <w:r>
+        <w:rPr>
+          <w:rFonts w:ascii="Times New Roman" w:hAnsi="Times New Roman" w:cs="Times New Roman"/>
+          <w:color w:val="000000"/>
+          <w:sz w:val="24"/>
+          <w:szCs w:val="24"/>
+        </w:rPr>
+        <w:t xml:space="preserve">= “” </w:t>
+      </w:r>
+      <w:proofErr w:type="gramStart"/>
+      <w:r>
+        <w:rPr>
+          <w:rFonts w:ascii="Times New Roman" w:hAnsi="Times New Roman" w:cs="Times New Roman"/>
+          <w:color w:val="000000"/>
+          <w:sz w:val="24"/>
+          <w:szCs w:val="24"/>
+        </w:rPr>
+        <w:t>%}{</w:t>
+      </w:r>
+      <w:proofErr w:type="gramEnd"/>
+      <w:r>
+        <w:rPr>
+          <w:rFonts w:ascii="Times New Roman" w:hAnsi="Times New Roman" w:cs="Times New Roman"/>
+          <w:color w:val="000000"/>
+          <w:sz w:val="24"/>
+          <w:szCs w:val="24"/>
+        </w:rPr>
+        <w:t>{</w:t>
+      </w:r>
+      <w:proofErr w:type="spellStart"/>
+      <w:r>
+        <w:rPr>
+          <w:rFonts w:ascii="Times New Roman" w:hAnsi="Times New Roman" w:cs="Times New Roman"/>
+          <w:color w:val="000000"/>
+          <w:sz w:val="24"/>
+          <w:szCs w:val="24"/>
+        </w:rPr>
+        <w:t>phone_number_formatted</w:t>
+      </w:r>
+      <w:proofErr w:type="spellEnd"/>
+      <w:r>
+        <w:rPr>
+          <w:rFonts w:ascii="Times New Roman" w:hAnsi="Times New Roman" w:cs="Times New Roman"/>
+          <w:color w:val="000000"/>
+          <w:sz w:val="24"/>
+          <w:szCs w:val="24"/>
+        </w:rPr>
+        <w:t>(users[0</w:t>
+      </w:r>
+      <w:proofErr w:type="gramStart"/>
+      <w:r>
+        <w:rPr>
+          <w:rFonts w:ascii="Times New Roman" w:hAnsi="Times New Roman" w:cs="Times New Roman"/>
+          <w:color w:val="000000"/>
+          <w:sz w:val="24"/>
+          <w:szCs w:val="24"/>
+        </w:rPr>
+        <w:t>].</w:t>
+      </w:r>
+      <w:proofErr w:type="spellStart"/>
+      <w:r>
+        <w:rPr>
+          <w:rFonts w:ascii="Times New Roman" w:hAnsi="Times New Roman" w:cs="Times New Roman"/>
+          <w:color w:val="000000"/>
+          <w:sz w:val="24"/>
+          <w:szCs w:val="24"/>
+        </w:rPr>
+        <w:t>phone</w:t>
+      </w:r>
+      <w:proofErr w:type="gramEnd"/>
+      <w:r>
+        <w:rPr>
+          <w:rFonts w:ascii="Times New Roman" w:hAnsi="Times New Roman" w:cs="Times New Roman"/>
+          <w:color w:val="000000"/>
+          <w:sz w:val="24"/>
+          <w:szCs w:val="24"/>
+        </w:rPr>
+        <w:t>_number</w:t>
+      </w:r>
+      <w:proofErr w:type="spellEnd"/>
+      <w:r>
+        <w:rPr>
+          <w:rFonts w:ascii="Times New Roman" w:hAnsi="Times New Roman" w:cs="Times New Roman"/>
+          <w:color w:val="000000"/>
+          <w:sz w:val="24"/>
+          <w:szCs w:val="24"/>
+        </w:rPr>
+        <w:t>)}}</w:t>
+      </w:r>
+    </w:p>
+    <w:p>
+      <w:pPr>
+        <w:spacing w:after="0" w:line="240" w:lineRule="auto"/>
+        <w:rPr>
+          <w:rFonts w:ascii="Times New Roman" w:hAnsi="Times New Roman" w:cs="Times New Roman"/>
+          <w:color w:val="000000"/>
+          <w:sz w:val="24"/>
+          <w:szCs w:val="24"/>
+        </w:rPr>
+      </w:pPr>
+      <w:r>
+        <w:rPr>
+          <w:rFonts w:ascii="Times New Roman" w:hAnsi="Times New Roman" w:cs="Times New Roman"/>
+          <w:color w:val="000000"/>
+          <w:sz w:val="24"/>
+          <w:szCs w:val="24"/>
+        </w:rPr>
+        <w:t xml:space="preserve">{% endif </w:t>
+      </w:r>
+      <w:proofErr w:type="gramStart"/>
+      <w:r>
+        <w:rPr>
+          <w:rFonts w:ascii="Times New Roman" w:hAnsi="Times New Roman" w:cs="Times New Roman"/>
+          <w:color w:val="000000"/>
+          <w:sz w:val="24"/>
+          <w:szCs w:val="24"/>
+        </w:rPr>
+        <w:t>%}{</w:t>
+      </w:r>
+      <w:proofErr w:type="gramEnd"/>
+      <w:r>
+        <w:rPr>
+          <w:rFonts w:ascii="Times New Roman" w:hAnsi="Times New Roman" w:cs="Times New Roman"/>
+          <w:color w:val="000000"/>
+          <w:sz w:val="24"/>
+          <w:szCs w:val="24"/>
+        </w:rPr>
+        <w:t xml:space="preserve">% if </w:t>
+      </w:r>
+      <w:proofErr w:type="gramStart"/>
+      <w:r>
+        <w:rPr>
+          <w:rFonts w:ascii="Times New Roman" w:hAnsi="Times New Roman" w:cs="Times New Roman"/>
+          <w:color w:val="000000"/>
+          <w:sz w:val="24"/>
+          <w:szCs w:val="24"/>
+        </w:rPr>
+        <w:t>users[</w:t>
+      </w:r>
+      <w:proofErr w:type="gramEnd"/>
+      <w:r>
+        <w:rPr>
+          <w:rFonts w:ascii="Times New Roman" w:hAnsi="Times New Roman" w:cs="Times New Roman"/>
+          <w:color w:val="000000"/>
+          <w:sz w:val="24"/>
+          <w:szCs w:val="24"/>
+        </w:rPr>
+        <w:t>0</w:t>
+      </w:r>
+      <w:proofErr w:type="gramStart"/>
+      <w:r>
+        <w:rPr>
+          <w:rFonts w:ascii="Times New Roman" w:hAnsi="Times New Roman" w:cs="Times New Roman"/>
+          <w:color w:val="000000"/>
+          <w:sz w:val="24"/>
+          <w:szCs w:val="24"/>
+        </w:rPr>
+        <w:t>].email !=</w:t>
+      </w:r>
+      <w:proofErr w:type="gramEnd"/>
+      <w:r>
+        <w:rPr>
+          <w:rFonts w:ascii="Times New Roman" w:hAnsi="Times New Roman" w:cs="Times New Roman"/>
+          <w:color w:val="000000"/>
+          <w:sz w:val="24"/>
+          <w:szCs w:val="24"/>
+        </w:rPr>
+        <w:t xml:space="preserve"> “” %}</w:t>
+      </w:r>
+    </w:p>
+    <w:p>
+      <w:pPr>
+        <w:spacing w:after="0" w:line="240" w:lineRule="auto"/>
+        <w:rPr>
+          <w:rFonts w:ascii="Times New Roman" w:hAnsi="Times New Roman" w:cs="Times New Roman"/>
+          <w:color w:val="000000"/>
+          <w:sz w:val="24"/>
+          <w:szCs w:val="24"/>
+        </w:rPr>
+      </w:pPr>
+      <w:r>
+        <w:rPr>
+          <w:rFonts w:ascii="Times New Roman" w:hAnsi="Times New Roman" w:cs="Times New Roman"/>
+          <w:color w:val="000000"/>
+          <w:sz w:val="24"/>
+          <w:szCs w:val="24"/>
+        </w:rPr>
+        <w:t>{{users[0</w:t>
+      </w:r>
+      <w:proofErr w:type="gramStart"/>
+      <w:r>
+        <w:rPr>
+          <w:rFonts w:ascii="Times New Roman" w:hAnsi="Times New Roman" w:cs="Times New Roman"/>
+          <w:color w:val="000000"/>
+          <w:sz w:val="24"/>
+          <w:szCs w:val="24"/>
+        </w:rPr>
+        <w:t>].email}}</w:t>
+      </w:r>
+      <w:r>
+        <w:rPr>
+          <w:rFonts w:ascii="Times New Roman" w:hAnsi="Times New Roman" w:cs="Times New Roman"/>
+          <w:color w:val="000000"/>
+          <w:sz w:val="24"/>
+          <w:szCs w:val="24"/>
+        </w:rPr>
+        <w:t>{</w:t>
+      </w:r>
+      <w:proofErr w:type="gramEnd"/>
+      <w:r>
+        <w:rPr>
+          <w:rFonts w:ascii="Times New Roman" w:hAnsi="Times New Roman" w:cs="Times New Roman"/>
+          <w:color w:val="000000"/>
+          <w:sz w:val="24"/>
+          <w:szCs w:val="24"/>
+        </w:rPr>
+        <w:t xml:space="preserve">% </w:t>
+      </w:r>
+      <w:proofErr w:type="gramStart"/>
+      <w:r>
+        <w:rPr>
+          <w:rFonts w:ascii="Times New Roman" w:hAnsi="Times New Roman" w:cs="Times New Roman"/>
+          <w:color w:val="000000"/>
+          <w:sz w:val="24"/>
+          <w:szCs w:val="24"/>
+        </w:rPr>
+        <w:t>endif %}</w:t>
+      </w:r>
+      <w:proofErr w:type="gramEnd"/>
     </w:p>
     <w:sectPr>
       <w:headerReference w:type="even" r:id="rId6"/>

</xml_diff>

<commit_message>
Added citations and links, other adjustments
</commit_message>
<xml_diff>
--- a/docassemble/RentalRepairLetter/data/templates/rental_repair_letter.docx
+++ b/docassemble/RentalRepairLetter/data/templates/rental_repair_letter.docx
@@ -2043,7 +2043,6 @@
         <w:rPr>
           <w:color w:val="000000"/>
         </w:rPr>
-        <w:lastRenderedPageBreak/>
         <w:t>•</w:t>
       </w:r>
       <w:r>
@@ -2096,32 +2095,6 @@
         <w:t>endif %}</w:t>
       </w:r>
       <w:proofErr w:type="gramEnd"/>
-    </w:p>
-    <w:p>
-      <w:pPr>
-        <w:pStyle w:val="NormalWeb"/>
-        <w:spacing w:before="0" w:beforeAutospacing="0" w:after="0" w:afterAutospacing="0"/>
-        <w:ind w:right="515"/>
-        <w:rPr>
-          <w:color w:val="000000"/>
-        </w:rPr>
-      </w:pPr>
-    </w:p>
-    <w:p>
-      <w:pPr>
-        <w:pStyle w:val="NormalWeb"/>
-        <w:spacing w:before="0" w:beforeAutospacing="0" w:after="0" w:afterAutospacing="0"/>
-        <w:ind w:right="515"/>
-        <w:rPr>
-          <w:color w:val="000000"/>
-        </w:rPr>
-      </w:pPr>
-      <w:r>
-        <w:rPr>
-          <w:color w:val="000000"/>
-        </w:rPr>
-        <w:t>Please let me know if you need more information. Thank you for your assistance with this issue.</w:t>
-      </w:r>
     </w:p>
     <w:p>
       <w:pPr>
@@ -2147,7 +2120,84 @@
         <w:rPr>
           <w:color w:val="000000"/>
         </w:rPr>
-        <w:t>Sincerely, </w:t>
+        <w:lastRenderedPageBreak/>
+        <w:t xml:space="preserve">{% if </w:t>
+      </w:r>
+      <w:proofErr w:type="spellStart"/>
+      <w:r>
+        <w:rPr>
+          <w:color w:val="000000"/>
+        </w:rPr>
+        <w:t>specific_</w:t>
+      </w:r>
+      <w:proofErr w:type="gramStart"/>
+      <w:r>
+        <w:rPr>
+          <w:color w:val="000000"/>
+        </w:rPr>
+        <w:t>citation</w:t>
+      </w:r>
+      <w:proofErr w:type="spellEnd"/>
+      <w:r>
+        <w:rPr>
+          <w:color w:val="000000"/>
+        </w:rPr>
+        <w:t xml:space="preserve"> !</w:t>
+      </w:r>
+      <w:proofErr w:type="gramEnd"/>
+      <w:r>
+        <w:rPr>
+          <w:color w:val="000000"/>
+        </w:rPr>
+        <w:t xml:space="preserve">= “not applicable” </w:t>
+      </w:r>
+      <w:proofErr w:type="gramStart"/>
+      <w:r>
+        <w:rPr>
+          <w:color w:val="000000"/>
+        </w:rPr>
+        <w:t>%}You</w:t>
+      </w:r>
+      <w:proofErr w:type="gramEnd"/>
+      <w:r>
+        <w:rPr>
+          <w:color w:val="000000"/>
+        </w:rPr>
+        <w:t xml:space="preserve"> can learn more about remedies available to me as a tenant in {{</w:t>
+      </w:r>
+      <w:proofErr w:type="spellStart"/>
+      <w:r>
+        <w:rPr>
+          <w:color w:val="000000"/>
+        </w:rPr>
+        <w:t>specific_citation</w:t>
+      </w:r>
+      <w:proofErr w:type="spellEnd"/>
+      <w:r>
+        <w:rPr>
+          <w:color w:val="000000"/>
+        </w:rPr>
+        <w:t xml:space="preserve">}}. {% endif </w:t>
+      </w:r>
+      <w:proofErr w:type="gramStart"/>
+      <w:r>
+        <w:rPr>
+          <w:color w:val="000000"/>
+        </w:rPr>
+        <w:t>%}</w:t>
+      </w:r>
+      <w:r>
+        <w:rPr>
+          <w:color w:val="000000"/>
+        </w:rPr>
+        <w:t>Please</w:t>
+      </w:r>
+      <w:proofErr w:type="gramEnd"/>
+      <w:r>
+        <w:rPr>
+          <w:color w:val="000000"/>
+        </w:rPr>
+        <w:t xml:space="preserve"> let me know if you need more information. Thank you for your assistance with this issue.</w:t>
       </w:r>
     </w:p>
     <w:p>
@@ -2171,6 +2221,12 @@
           <w:color w:val="000000"/>
         </w:rPr>
       </w:pPr>
+      <w:r>
+        <w:rPr>
+          <w:color w:val="000000"/>
+        </w:rPr>
+        <w:t>Sincerely, </w:t>
+      </w:r>
     </w:p>
     <w:p>
       <w:pPr>
@@ -2178,16 +2234,39 @@
         <w:keepNext/>
         <w:spacing w:before="0" w:beforeAutospacing="0" w:after="0" w:afterAutospacing="0"/>
         <w:ind w:right="518"/>
-      </w:pPr>
-      <w:r>
-        <w:rPr>
-          <w:color w:val="000000"/>
-        </w:rPr>
-        <w:t>________________________________________</w:t>
-      </w:r>
+        <w:rPr>
+          <w:color w:val="000000"/>
+        </w:rPr>
+      </w:pPr>
     </w:p>
     <w:p>
       <w:pPr>
+        <w:pStyle w:val="NormalWeb"/>
+        <w:keepNext/>
+        <w:spacing w:before="0" w:beforeAutospacing="0" w:after="0" w:afterAutospacing="0"/>
+        <w:ind w:right="518"/>
+        <w:rPr>
+          <w:color w:val="000000"/>
+        </w:rPr>
+      </w:pPr>
+    </w:p>
+    <w:p>
+      <w:pPr>
+        <w:pStyle w:val="NormalWeb"/>
+        <w:keepNext/>
+        <w:spacing w:before="0" w:beforeAutospacing="0" w:after="0" w:afterAutospacing="0"/>
+        <w:ind w:right="518"/>
+      </w:pPr>
+      <w:r>
+        <w:rPr>
+          <w:color w:val="000000"/>
+        </w:rPr>
+        <w:t>________________________________________</w:t>
+      </w:r>
+    </w:p>
+    <w:p>
+      <w:pPr>
+        <w:keepNext/>
         <w:spacing w:after="0" w:line="240" w:lineRule="auto"/>
         <w:rPr>
           <w:rFonts w:ascii="Times New Roman" w:hAnsi="Times New Roman" w:cs="Times New Roman"/>
@@ -2257,6 +2336,7 @@
     </w:p>
     <w:p>
       <w:pPr>
+        <w:keepNext/>
         <w:spacing w:after="0" w:line="240" w:lineRule="auto"/>
         <w:rPr>
           <w:rFonts w:ascii="Times New Roman" w:hAnsi="Times New Roman" w:cs="Times New Roman"/>
@@ -2437,6 +2517,7 @@
     </w:p>
     <w:p>
       <w:pPr>
+        <w:keepNext/>
         <w:spacing w:after="0" w:line="240" w:lineRule="auto"/>
         <w:rPr>
           <w:rFonts w:ascii="Times New Roman" w:hAnsi="Times New Roman" w:cs="Times New Roman"/>
@@ -2512,19 +2593,19 @@
           <w:sz w:val="24"/>
           <w:szCs w:val="24"/>
         </w:rPr>
-        <w:t xml:space="preserve"> “” %}</w:t>
-      </w:r>
-    </w:p>
-    <w:p>
-      <w:pPr>
-        <w:spacing w:after="0" w:line="240" w:lineRule="auto"/>
+        <w:t xml:space="preserve"> “” </w:t>
+      </w:r>
+      <w:proofErr w:type="gramStart"/>
+      <w:r>
         <w:rPr>
           <w:rFonts w:ascii="Times New Roman" w:hAnsi="Times New Roman" w:cs="Times New Roman"/>
           <w:color w:val="000000"/>
           <w:sz w:val="24"/>
           <w:szCs w:val="24"/>
         </w:rPr>
-      </w:pPr>
+        <w:t>%}{</w:t>
+      </w:r>
+      <w:proofErr w:type="gramEnd"/>
       <w:r>
         <w:rPr>
           <w:rFonts w:ascii="Times New Roman" w:hAnsi="Times New Roman" w:cs="Times New Roman"/>
@@ -2532,7 +2613,7 @@
           <w:sz w:val="24"/>
           <w:szCs w:val="24"/>
         </w:rPr>
-        <w:t>{{users[0</w:t>
+        <w:t>{users[0</w:t>
       </w:r>
       <w:proofErr w:type="gramStart"/>
       <w:r>
@@ -2561,29 +2642,13 @@
           <w:sz w:val="24"/>
           <w:szCs w:val="24"/>
         </w:rPr>
-        <w:t xml:space="preserve">% </w:t>
-      </w:r>
-      <w:proofErr w:type="gramStart"/>
-      <w:r>
-        <w:rPr>
-          <w:rFonts w:ascii="Times New Roman" w:hAnsi="Times New Roman" w:cs="Times New Roman"/>
-          <w:color w:val="000000"/>
-          <w:sz w:val="24"/>
-          <w:szCs w:val="24"/>
-        </w:rPr>
-        <w:t>endif %}</w:t>
-      </w:r>
-      <w:proofErr w:type="gramEnd"/>
+        <w:t>% endif %}</w:t>
+      </w:r>
     </w:p>
     <w:sectPr>
-      <w:headerReference w:type="even" r:id="rId6"/>
-      <w:headerReference w:type="default" r:id="rId7"/>
-      <w:footerReference w:type="even" r:id="rId8"/>
-      <w:footerReference w:type="default" r:id="rId9"/>
-      <w:headerReference w:type="first" r:id="rId10"/>
-      <w:footerReference w:type="first" r:id="rId11"/>
+      <w:footerReference w:type="default" r:id="rId6"/>
       <w:pgSz w:w="12240" w:h="15840"/>
-      <w:pgMar w:top="1440" w:right="1440" w:bottom="1440" w:left="1440" w:header="720" w:footer="720" w:gutter="0"/>
+      <w:pgMar w:top="360" w:right="720" w:bottom="360" w:left="720" w:header="720" w:footer="360" w:gutter="0"/>
       <w:cols w:space="720"/>
       <w:docGrid w:linePitch="360"/>
     </w:sectPr>
@@ -2617,16 +2682,6 @@
 </file>
 
 <file path=word/footer1.xml><?xml version="1.0" encoding="utf-8"?>
-<w:ftr xmlns:wpc="http://schemas.microsoft.com/office/word/2010/wordprocessingCanvas" xmlns:cx="http://schemas.microsoft.com/office/drawing/2014/chartex" xmlns:cx1="http://schemas.microsoft.com/office/drawing/2015/9/8/chartex" xmlns:cx2="http://schemas.microsoft.com/office/drawing/2015/10/21/chartex" xmlns:cx3="http://schemas.microsoft.com/office/drawing/2016/5/9/chartex" xmlns:cx4="http://schemas.microsoft.com/office/drawing/2016/5/10/chartex" xmlns:cx5="http://schemas.microsoft.com/office/drawing/2016/5/11/chartex" xmlns:cx6="http://schemas.microsoft.com/office/drawing/2016/5/12/chartex" xmlns:cx7="http://schemas.microsoft.com/office/drawing/2016/5/13/chartex" xmlns:cx8="http://schemas.microsoft.com/office/drawing/2016/5/14/chartex" xmlns:mc="http://schemas.openxmlformats.org/markup-compatibility/2006" xmlns:aink="http://schemas.microsoft.com/office/drawing/2016/ink" xmlns:am3d="http://schemas.microsoft.com/office/drawing/2017/model3d" xmlns:o="urn:schemas-microsoft-com:office:office" xmlns:oel="http://schemas.microsoft.com/office/2019/extlst" xmlns:r="http://schemas.openxmlformats.org/officeDocument/2006/relationships" xmlns:m="http://schemas.openxmlformats.org/officeDocument/2006/math" xmlns:v="urn:schemas-microsoft-com:vml" xmlns:wp14="http://schemas.microsoft.com/office/word/2010/wordprocessingDrawing" xmlns:wp="http://schemas.openxmlformats.org/drawingml/2006/wordprocessingDrawing" xmlns:w10="urn:schemas-microsoft-com:office:word" xmlns:w="http://schemas.openxmlformats.org/wordprocessingml/2006/main" xmlns:w14="http://schemas.microsoft.com/office/word/2010/wordml" xmlns:w15="http://schemas.microsoft.com/office/word/2012/wordml" xmlns:w16cex="http://schemas.microsoft.com/office/word/2018/wordml/cex" xmlns:w16cid="http://schemas.microsoft.com/office/word/2016/wordml/cid" xmlns:w16="http://schemas.microsoft.com/office/word/2018/wordml" xmlns:w16du="http://schemas.microsoft.com/office/word/2023/wordml/word16du" xmlns:w16sdtdh="http://schemas.microsoft.com/office/word/2020/wordml/sdtdatahash" xmlns:w16sdtfl="http://schemas.microsoft.com/office/word/2024/wordml/sdtformatlock" xmlns:w16se="http://schemas.microsoft.com/office/word/2015/wordml/symex" xmlns:wpg="http://schemas.microsoft.com/office/word/2010/wordprocessingGroup" xmlns:wpi="http://schemas.microsoft.com/office/word/2010/wordprocessingInk" xmlns:wne="http://schemas.microsoft.com/office/word/2006/wordml" xmlns:wps="http://schemas.microsoft.com/office/word/2010/wordprocessingShape" mc:Ignorable="w14 w15 w16se w16cid w16 w16cex w16sdtdh w16sdtfl w16du wp14">
-  <w:p>
-    <w:pPr>
-      <w:pStyle w:val="Footer"/>
-    </w:pPr>
-  </w:p>
-</w:ftr>
-</file>
-
-<file path=word/footer2.xml><?xml version="1.0" encoding="utf-8"?>
 <w:ftr xmlns:wpc="http://schemas.microsoft.com/office/word/2010/wordprocessingCanvas" xmlns:cx="http://schemas.microsoft.com/office/drawing/2014/chartex" xmlns:cx1="http://schemas.microsoft.com/office/drawing/2015/9/8/chartex" xmlns:cx2="http://schemas.microsoft.com/office/drawing/2015/10/21/chartex" xmlns:cx3="http://schemas.microsoft.com/office/drawing/2016/5/9/chartex" xmlns:cx4="http://schemas.microsoft.com/office/drawing/2016/5/10/chartex" xmlns:cx5="http://schemas.microsoft.com/office/drawing/2016/5/11/chartex" xmlns:cx6="http://schemas.microsoft.com/office/drawing/2016/5/12/chartex" xmlns:cx7="http://schemas.microsoft.com/office/drawing/2016/5/13/chartex" xmlns:cx8="http://schemas.microsoft.com/office/drawing/2016/5/14/chartex" xmlns:mc="http://schemas.openxmlformats.org/markup-compatibility/2006" xmlns:aink="http://schemas.microsoft.com/office/drawing/2016/ink" xmlns:am3d="http://schemas.microsoft.com/office/drawing/2017/model3d" xmlns:o="urn:schemas-microsoft-com:office:office" xmlns:oel="http://schemas.microsoft.com/office/2019/extlst" xmlns:r="http://schemas.openxmlformats.org/officeDocument/2006/relationships" xmlns:m="http://schemas.openxmlformats.org/officeDocument/2006/math" xmlns:v="urn:schemas-microsoft-com:vml" xmlns:wp14="http://schemas.microsoft.com/office/word/2010/wordprocessingDrawing" xmlns:wp="http://schemas.openxmlformats.org/drawingml/2006/wordprocessingDrawing" xmlns:w10="urn:schemas-microsoft-com:office:word" xmlns:w="http://schemas.openxmlformats.org/wordprocessingml/2006/main" xmlns:w14="http://schemas.microsoft.com/office/word/2010/wordml" xmlns:w15="http://schemas.microsoft.com/office/word/2012/wordml" xmlns:w16cex="http://schemas.microsoft.com/office/word/2018/wordml/cex" xmlns:w16cid="http://schemas.microsoft.com/office/word/2016/wordml/cid" xmlns:w16="http://schemas.microsoft.com/office/word/2018/wordml" xmlns:w16du="http://schemas.microsoft.com/office/word/2023/wordml/word16du" xmlns:w16sdtdh="http://schemas.microsoft.com/office/word/2020/wordml/sdtdatahash" xmlns:w16sdtfl="http://schemas.microsoft.com/office/word/2024/wordml/sdtformatlock" xmlns:w16se="http://schemas.microsoft.com/office/word/2015/wordml/symex" xmlns:wpg="http://schemas.microsoft.com/office/word/2010/wordprocessingGroup" xmlns:wpi="http://schemas.microsoft.com/office/word/2010/wordprocessingInk" xmlns:wne="http://schemas.microsoft.com/office/word/2006/wordml" xmlns:wps="http://schemas.microsoft.com/office/word/2010/wordprocessingShape" mc:Ignorable="w14 w15 w16se w16cid w16 w16cex w16sdtdh w16sdtfl w16du wp14">
   <w:sdt>
     <w:sdtPr>
@@ -2777,16 +2832,6 @@
 </w:ftr>
 </file>
 
-<file path=word/footer3.xml><?xml version="1.0" encoding="utf-8"?>
-<w:ftr xmlns:wpc="http://schemas.microsoft.com/office/word/2010/wordprocessingCanvas" xmlns:cx="http://schemas.microsoft.com/office/drawing/2014/chartex" xmlns:cx1="http://schemas.microsoft.com/office/drawing/2015/9/8/chartex" xmlns:cx2="http://schemas.microsoft.com/office/drawing/2015/10/21/chartex" xmlns:cx3="http://schemas.microsoft.com/office/drawing/2016/5/9/chartex" xmlns:cx4="http://schemas.microsoft.com/office/drawing/2016/5/10/chartex" xmlns:cx5="http://schemas.microsoft.com/office/drawing/2016/5/11/chartex" xmlns:cx6="http://schemas.microsoft.com/office/drawing/2016/5/12/chartex" xmlns:cx7="http://schemas.microsoft.com/office/drawing/2016/5/13/chartex" xmlns:cx8="http://schemas.microsoft.com/office/drawing/2016/5/14/chartex" xmlns:mc="http://schemas.openxmlformats.org/markup-compatibility/2006" xmlns:aink="http://schemas.microsoft.com/office/drawing/2016/ink" xmlns:am3d="http://schemas.microsoft.com/office/drawing/2017/model3d" xmlns:o="urn:schemas-microsoft-com:office:office" xmlns:oel="http://schemas.microsoft.com/office/2019/extlst" xmlns:r="http://schemas.openxmlformats.org/officeDocument/2006/relationships" xmlns:m="http://schemas.openxmlformats.org/officeDocument/2006/math" xmlns:v="urn:schemas-microsoft-com:vml" xmlns:wp14="http://schemas.microsoft.com/office/word/2010/wordprocessingDrawing" xmlns:wp="http://schemas.openxmlformats.org/drawingml/2006/wordprocessingDrawing" xmlns:w10="urn:schemas-microsoft-com:office:word" xmlns:w="http://schemas.openxmlformats.org/wordprocessingml/2006/main" xmlns:w14="http://schemas.microsoft.com/office/word/2010/wordml" xmlns:w15="http://schemas.microsoft.com/office/word/2012/wordml" xmlns:w16cex="http://schemas.microsoft.com/office/word/2018/wordml/cex" xmlns:w16cid="http://schemas.microsoft.com/office/word/2016/wordml/cid" xmlns:w16="http://schemas.microsoft.com/office/word/2018/wordml" xmlns:w16du="http://schemas.microsoft.com/office/word/2023/wordml/word16du" xmlns:w16sdtdh="http://schemas.microsoft.com/office/word/2020/wordml/sdtdatahash" xmlns:w16sdtfl="http://schemas.microsoft.com/office/word/2024/wordml/sdtformatlock" xmlns:w16se="http://schemas.microsoft.com/office/word/2015/wordml/symex" xmlns:wpg="http://schemas.microsoft.com/office/word/2010/wordprocessingGroup" xmlns:wpi="http://schemas.microsoft.com/office/word/2010/wordprocessingInk" xmlns:wne="http://schemas.microsoft.com/office/word/2006/wordml" xmlns:wps="http://schemas.microsoft.com/office/word/2010/wordprocessingShape" mc:Ignorable="w14 w15 w16se w16cid w16 w16cex w16sdtdh w16sdtfl w16du wp14">
-  <w:p>
-    <w:pPr>
-      <w:pStyle w:val="Footer"/>
-    </w:pPr>
-  </w:p>
-</w:ftr>
-</file>
-
 <file path=word/footnotes.xml><?xml version="1.0" encoding="utf-8"?>
 <w:footnotes xmlns:wpc="http://schemas.microsoft.com/office/word/2010/wordprocessingCanvas" xmlns:cx="http://schemas.microsoft.com/office/drawing/2014/chartex" xmlns:cx1="http://schemas.microsoft.com/office/drawing/2015/9/8/chartex" xmlns:cx2="http://schemas.microsoft.com/office/drawing/2015/10/21/chartex" xmlns:cx3="http://schemas.microsoft.com/office/drawing/2016/5/9/chartex" xmlns:cx4="http://schemas.microsoft.com/office/drawing/2016/5/10/chartex" xmlns:cx5="http://schemas.microsoft.com/office/drawing/2016/5/11/chartex" xmlns:cx6="http://schemas.microsoft.com/office/drawing/2016/5/12/chartex" xmlns:cx7="http://schemas.microsoft.com/office/drawing/2016/5/13/chartex" xmlns:cx8="http://schemas.microsoft.com/office/drawing/2016/5/14/chartex" xmlns:mc="http://schemas.openxmlformats.org/markup-compatibility/2006" xmlns:aink="http://schemas.microsoft.com/office/drawing/2016/ink" xmlns:am3d="http://schemas.microsoft.com/office/drawing/2017/model3d" xmlns:o="urn:schemas-microsoft-com:office:office" xmlns:oel="http://schemas.microsoft.com/office/2019/extlst" xmlns:r="http://schemas.openxmlformats.org/officeDocument/2006/relationships" xmlns:m="http://schemas.openxmlformats.org/officeDocument/2006/math" xmlns:v="urn:schemas-microsoft-com:vml" xmlns:wp14="http://schemas.microsoft.com/office/word/2010/wordprocessingDrawing" xmlns:wp="http://schemas.openxmlformats.org/drawingml/2006/wordprocessingDrawing" xmlns:w10="urn:schemas-microsoft-com:office:word" xmlns:w="http://schemas.openxmlformats.org/wordprocessingml/2006/main" xmlns:w14="http://schemas.microsoft.com/office/word/2010/wordml" xmlns:w15="http://schemas.microsoft.com/office/word/2012/wordml" xmlns:w16cex="http://schemas.microsoft.com/office/word/2018/wordml/cex" xmlns:w16cid="http://schemas.microsoft.com/office/word/2016/wordml/cid" xmlns:w16="http://schemas.microsoft.com/office/word/2018/wordml" xmlns:w16du="http://schemas.microsoft.com/office/word/2023/wordml/word16du" xmlns:w16sdtdh="http://schemas.microsoft.com/office/word/2020/wordml/sdtdatahash" xmlns:w16sdtfl="http://schemas.microsoft.com/office/word/2024/wordml/sdtformatlock" xmlns:w16se="http://schemas.microsoft.com/office/word/2015/wordml/symex" xmlns:wpg="http://schemas.microsoft.com/office/word/2010/wordprocessingGroup" xmlns:wpi="http://schemas.microsoft.com/office/word/2010/wordprocessingInk" xmlns:wne="http://schemas.microsoft.com/office/word/2006/wordml" xmlns:wps="http://schemas.microsoft.com/office/word/2010/wordprocessingShape" mc:Ignorable="w14 w15 w16se w16cid w16 w16cex w16sdtdh w16sdtfl w16du wp14">
   <w:footnote w:type="separator" w:id="-1">
@@ -2810,36 +2855,6 @@
     </w:p>
   </w:footnote>
 </w:footnotes>
-</file>
-
-<file path=word/header1.xml><?xml version="1.0" encoding="utf-8"?>
-<w:hdr xmlns:wpc="http://schemas.microsoft.com/office/word/2010/wordprocessingCanvas" xmlns:cx="http://schemas.microsoft.com/office/drawing/2014/chartex" xmlns:cx1="http://schemas.microsoft.com/office/drawing/2015/9/8/chartex" xmlns:cx2="http://schemas.microsoft.com/office/drawing/2015/10/21/chartex" xmlns:cx3="http://schemas.microsoft.com/office/drawing/2016/5/9/chartex" xmlns:cx4="http://schemas.microsoft.com/office/drawing/2016/5/10/chartex" xmlns:cx5="http://schemas.microsoft.com/office/drawing/2016/5/11/chartex" xmlns:cx6="http://schemas.microsoft.com/office/drawing/2016/5/12/chartex" xmlns:cx7="http://schemas.microsoft.com/office/drawing/2016/5/13/chartex" xmlns:cx8="http://schemas.microsoft.com/office/drawing/2016/5/14/chartex" xmlns:mc="http://schemas.openxmlformats.org/markup-compatibility/2006" xmlns:aink="http://schemas.microsoft.com/office/drawing/2016/ink" xmlns:am3d="http://schemas.microsoft.com/office/drawing/2017/model3d" xmlns:o="urn:schemas-microsoft-com:office:office" xmlns:oel="http://schemas.microsoft.com/office/2019/extlst" xmlns:r="http://schemas.openxmlformats.org/officeDocument/2006/relationships" xmlns:m="http://schemas.openxmlformats.org/officeDocument/2006/math" xmlns:v="urn:schemas-microsoft-com:vml" xmlns:wp14="http://schemas.microsoft.com/office/word/2010/wordprocessingDrawing" xmlns:wp="http://schemas.openxmlformats.org/drawingml/2006/wordprocessingDrawing" xmlns:w10="urn:schemas-microsoft-com:office:word" xmlns:w="http://schemas.openxmlformats.org/wordprocessingml/2006/main" xmlns:w14="http://schemas.microsoft.com/office/word/2010/wordml" xmlns:w15="http://schemas.microsoft.com/office/word/2012/wordml" xmlns:w16cex="http://schemas.microsoft.com/office/word/2018/wordml/cex" xmlns:w16cid="http://schemas.microsoft.com/office/word/2016/wordml/cid" xmlns:w16="http://schemas.microsoft.com/office/word/2018/wordml" xmlns:w16du="http://schemas.microsoft.com/office/word/2023/wordml/word16du" xmlns:w16sdtdh="http://schemas.microsoft.com/office/word/2020/wordml/sdtdatahash" xmlns:w16sdtfl="http://schemas.microsoft.com/office/word/2024/wordml/sdtformatlock" xmlns:w16se="http://schemas.microsoft.com/office/word/2015/wordml/symex" xmlns:wpg="http://schemas.microsoft.com/office/word/2010/wordprocessingGroup" xmlns:wpi="http://schemas.microsoft.com/office/word/2010/wordprocessingInk" xmlns:wne="http://schemas.microsoft.com/office/word/2006/wordml" xmlns:wps="http://schemas.microsoft.com/office/word/2010/wordprocessingShape" mc:Ignorable="w14 w15 w16se w16cid w16 w16cex w16sdtdh w16sdtfl w16du wp14">
-  <w:p>
-    <w:pPr>
-      <w:pStyle w:val="Header"/>
-    </w:pPr>
-  </w:p>
-</w:hdr>
-</file>
-
-<file path=word/header2.xml><?xml version="1.0" encoding="utf-8"?>
-<w:hdr xmlns:wpc="http://schemas.microsoft.com/office/word/2010/wordprocessingCanvas" xmlns:cx="http://schemas.microsoft.com/office/drawing/2014/chartex" xmlns:cx1="http://schemas.microsoft.com/office/drawing/2015/9/8/chartex" xmlns:cx2="http://schemas.microsoft.com/office/drawing/2015/10/21/chartex" xmlns:cx3="http://schemas.microsoft.com/office/drawing/2016/5/9/chartex" xmlns:cx4="http://schemas.microsoft.com/office/drawing/2016/5/10/chartex" xmlns:cx5="http://schemas.microsoft.com/office/drawing/2016/5/11/chartex" xmlns:cx6="http://schemas.microsoft.com/office/drawing/2016/5/12/chartex" xmlns:cx7="http://schemas.microsoft.com/office/drawing/2016/5/13/chartex" xmlns:cx8="http://schemas.microsoft.com/office/drawing/2016/5/14/chartex" xmlns:mc="http://schemas.openxmlformats.org/markup-compatibility/2006" xmlns:aink="http://schemas.microsoft.com/office/drawing/2016/ink" xmlns:am3d="http://schemas.microsoft.com/office/drawing/2017/model3d" xmlns:o="urn:schemas-microsoft-com:office:office" xmlns:oel="http://schemas.microsoft.com/office/2019/extlst" xmlns:r="http://schemas.openxmlformats.org/officeDocument/2006/relationships" xmlns:m="http://schemas.openxmlformats.org/officeDocument/2006/math" xmlns:v="urn:schemas-microsoft-com:vml" xmlns:wp14="http://schemas.microsoft.com/office/word/2010/wordprocessingDrawing" xmlns:wp="http://schemas.openxmlformats.org/drawingml/2006/wordprocessingDrawing" xmlns:w10="urn:schemas-microsoft-com:office:word" xmlns:w="http://schemas.openxmlformats.org/wordprocessingml/2006/main" xmlns:w14="http://schemas.microsoft.com/office/word/2010/wordml" xmlns:w15="http://schemas.microsoft.com/office/word/2012/wordml" xmlns:w16cex="http://schemas.microsoft.com/office/word/2018/wordml/cex" xmlns:w16cid="http://schemas.microsoft.com/office/word/2016/wordml/cid" xmlns:w16="http://schemas.microsoft.com/office/word/2018/wordml" xmlns:w16du="http://schemas.microsoft.com/office/word/2023/wordml/word16du" xmlns:w16sdtdh="http://schemas.microsoft.com/office/word/2020/wordml/sdtdatahash" xmlns:w16sdtfl="http://schemas.microsoft.com/office/word/2024/wordml/sdtformatlock" xmlns:w16se="http://schemas.microsoft.com/office/word/2015/wordml/symex" xmlns:wpg="http://schemas.microsoft.com/office/word/2010/wordprocessingGroup" xmlns:wpi="http://schemas.microsoft.com/office/word/2010/wordprocessingInk" xmlns:wne="http://schemas.microsoft.com/office/word/2006/wordml" xmlns:wps="http://schemas.microsoft.com/office/word/2010/wordprocessingShape" mc:Ignorable="w14 w15 w16se w16cid w16 w16cex w16sdtdh w16sdtfl w16du wp14">
-  <w:p>
-    <w:pPr>
-      <w:pStyle w:val="Header"/>
-    </w:pPr>
-  </w:p>
-</w:hdr>
-</file>
-
-<file path=word/header3.xml><?xml version="1.0" encoding="utf-8"?>
-<w:hdr xmlns:wpc="http://schemas.microsoft.com/office/word/2010/wordprocessingCanvas" xmlns:cx="http://schemas.microsoft.com/office/drawing/2014/chartex" xmlns:cx1="http://schemas.microsoft.com/office/drawing/2015/9/8/chartex" xmlns:cx2="http://schemas.microsoft.com/office/drawing/2015/10/21/chartex" xmlns:cx3="http://schemas.microsoft.com/office/drawing/2016/5/9/chartex" xmlns:cx4="http://schemas.microsoft.com/office/drawing/2016/5/10/chartex" xmlns:cx5="http://schemas.microsoft.com/office/drawing/2016/5/11/chartex" xmlns:cx6="http://schemas.microsoft.com/office/drawing/2016/5/12/chartex" xmlns:cx7="http://schemas.microsoft.com/office/drawing/2016/5/13/chartex" xmlns:cx8="http://schemas.microsoft.com/office/drawing/2016/5/14/chartex" xmlns:mc="http://schemas.openxmlformats.org/markup-compatibility/2006" xmlns:aink="http://schemas.microsoft.com/office/drawing/2016/ink" xmlns:am3d="http://schemas.microsoft.com/office/drawing/2017/model3d" xmlns:o="urn:schemas-microsoft-com:office:office" xmlns:oel="http://schemas.microsoft.com/office/2019/extlst" xmlns:r="http://schemas.openxmlformats.org/officeDocument/2006/relationships" xmlns:m="http://schemas.openxmlformats.org/officeDocument/2006/math" xmlns:v="urn:schemas-microsoft-com:vml" xmlns:wp14="http://schemas.microsoft.com/office/word/2010/wordprocessingDrawing" xmlns:wp="http://schemas.openxmlformats.org/drawingml/2006/wordprocessingDrawing" xmlns:w10="urn:schemas-microsoft-com:office:word" xmlns:w="http://schemas.openxmlformats.org/wordprocessingml/2006/main" xmlns:w14="http://schemas.microsoft.com/office/word/2010/wordml" xmlns:w15="http://schemas.microsoft.com/office/word/2012/wordml" xmlns:w16cex="http://schemas.microsoft.com/office/word/2018/wordml/cex" xmlns:w16cid="http://schemas.microsoft.com/office/word/2016/wordml/cid" xmlns:w16="http://schemas.microsoft.com/office/word/2018/wordml" xmlns:w16du="http://schemas.microsoft.com/office/word/2023/wordml/word16du" xmlns:w16sdtdh="http://schemas.microsoft.com/office/word/2020/wordml/sdtdatahash" xmlns:w16sdtfl="http://schemas.microsoft.com/office/word/2024/wordml/sdtformatlock" xmlns:w16se="http://schemas.microsoft.com/office/word/2015/wordml/symex" xmlns:wpg="http://schemas.microsoft.com/office/word/2010/wordprocessingGroup" xmlns:wpi="http://schemas.microsoft.com/office/word/2010/wordprocessingInk" xmlns:wne="http://schemas.microsoft.com/office/word/2006/wordml" xmlns:wps="http://schemas.microsoft.com/office/word/2010/wordprocessingShape" mc:Ignorable="w14 w15 w16se w16cid w16 w16cex w16sdtdh w16sdtfl w16du wp14">
-  <w:p>
-    <w:pPr>
-      <w:pStyle w:val="Header"/>
-    </w:pPr>
-  </w:p>
-</w:hdr>
 </file>
 
 <file path=word/styles.xml><?xml version="1.0" encoding="utf-8"?>

</xml_diff>

<commit_message>
Implemented Dec 18 2025 feedback
</commit_message>
<xml_diff>
--- a/docassemble/RentalRepairLetter/data/templates/rental_repair_letter.docx
+++ b/docassemble/RentalRepairLetter/data/templates/rental_repair_letter.docx
@@ -14,28 +14,14 @@
         <w:rPr>
           <w:color w:val="000000"/>
         </w:rPr>
-        <w:t xml:space="preserve">{% if </w:t>
-      </w:r>
-      <w:proofErr w:type="spellStart"/>
-      <w:r>
-        <w:rPr>
-          <w:color w:val="000000"/>
-        </w:rPr>
-        <w:t>delivery_</w:t>
-      </w:r>
-      <w:proofErr w:type="gramStart"/>
-      <w:r>
-        <w:rPr>
-          <w:color w:val="000000"/>
-        </w:rPr>
-        <w:t>date</w:t>
-      </w:r>
-      <w:proofErr w:type="spellEnd"/>
-      <w:r>
-        <w:rPr>
-          <w:color w:val="000000"/>
-        </w:rPr>
-        <w:t xml:space="preserve"> !</w:t>
+        <w:t>{% if delivery_</w:t>
+      </w:r>
+      <w:proofErr w:type="gramStart"/>
+      <w:r>
+        <w:rPr>
+          <w:color w:val="000000"/>
+        </w:rPr>
+        <w:t>date !</w:t>
       </w:r>
       <w:proofErr w:type="gramEnd"/>
       <w:r>
@@ -56,16 +42,8 @@
         <w:rPr>
           <w:color w:val="000000"/>
         </w:rPr>
-        <w:t>{</w:t>
-      </w:r>
-      <w:proofErr w:type="spellStart"/>
-      <w:r>
-        <w:rPr>
-          <w:color w:val="000000"/>
-        </w:rPr>
-        <w:t>delivery_date</w:t>
-      </w:r>
-      <w:proofErr w:type="spellEnd"/>
+        <w:t>{delivery_date</w:t>
+      </w:r>
       <w:proofErr w:type="gramStart"/>
       <w:r>
         <w:rPr>
@@ -189,21 +167,7 @@
         <w:rPr>
           <w:color w:val="000000"/>
         </w:rPr>
-        <w:t xml:space="preserve">{% if not </w:t>
-      </w:r>
-      <w:proofErr w:type="spellStart"/>
-      <w:r>
-        <w:rPr>
-          <w:color w:val="000000"/>
-        </w:rPr>
-        <w:t>unknown_landlord</w:t>
-      </w:r>
-      <w:proofErr w:type="spellEnd"/>
-      <w:r>
-        <w:rPr>
-          <w:color w:val="000000"/>
-        </w:rPr>
-        <w:t xml:space="preserve"> </w:t>
+        <w:t xml:space="preserve">{% if not unknown_landlord </w:t>
       </w:r>
       <w:proofErr w:type="gramStart"/>
       <w:r>
@@ -223,14 +187,7 @@
         <w:rPr>
           <w:color w:val="000000"/>
         </w:rPr>
-        <w:t>{</w:t>
-      </w:r>
-      <w:proofErr w:type="spellStart"/>
-      <w:r>
-        <w:rPr>
-          <w:color w:val="000000"/>
-        </w:rPr>
-        <w:t>landlord.</w:t>
+        <w:t>{landlord.</w:t>
       </w:r>
       <w:r>
         <w:rPr>
@@ -243,14 +200,7 @@
         <w:rPr>
           <w:color w:val="000000"/>
         </w:rPr>
-        <w:t>full</w:t>
-      </w:r>
-      <w:proofErr w:type="spellEnd"/>
-      <w:r>
-        <w:rPr>
-          <w:color w:val="000000"/>
-        </w:rPr>
-        <w:t>(</w:t>
+        <w:t>full(</w:t>
       </w:r>
       <w:proofErr w:type="gramEnd"/>
       <w:r>
@@ -293,21 +243,7 @@
         <w:rPr>
           <w:color w:val="000000"/>
         </w:rPr>
-        <w:t xml:space="preserve">{% if not </w:t>
-      </w:r>
-      <w:proofErr w:type="spellStart"/>
-      <w:r>
-        <w:rPr>
-          <w:color w:val="000000"/>
-        </w:rPr>
-        <w:t>unknown_address</w:t>
-      </w:r>
-      <w:proofErr w:type="spellEnd"/>
-      <w:r>
-        <w:rPr>
-          <w:color w:val="000000"/>
-        </w:rPr>
-        <w:t xml:space="preserve"> </w:t>
+        <w:t xml:space="preserve">{% if not unknown_address </w:t>
       </w:r>
       <w:proofErr w:type="gramStart"/>
       <w:r>
@@ -329,7 +265,6 @@
         </w:rPr>
         <w:t>{</w:t>
       </w:r>
-      <w:proofErr w:type="spellStart"/>
       <w:proofErr w:type="gramStart"/>
       <w:r>
         <w:rPr>
@@ -342,14 +277,7 @@
         <w:rPr>
           <w:color w:val="000000"/>
         </w:rPr>
-        <w:t>.line_one</w:t>
-      </w:r>
-      <w:proofErr w:type="spellEnd"/>
-      <w:r>
-        <w:rPr>
-          <w:color w:val="000000"/>
-        </w:rPr>
-        <w:t>(bare=True)</w:t>
+        <w:t>.line_one(bare=True)</w:t>
       </w:r>
       <w:proofErr w:type="gramStart"/>
       <w:r>
@@ -385,21 +313,7 @@
         <w:rPr>
           <w:color w:val="000000"/>
         </w:rPr>
-        <w:t xml:space="preserve">{% if not </w:t>
-      </w:r>
-      <w:proofErr w:type="spellStart"/>
-      <w:r>
-        <w:rPr>
-          <w:color w:val="000000"/>
-        </w:rPr>
-        <w:t>unknown_address</w:t>
-      </w:r>
-      <w:proofErr w:type="spellEnd"/>
-      <w:r>
-        <w:rPr>
-          <w:color w:val="000000"/>
-        </w:rPr>
-        <w:t xml:space="preserve"> </w:t>
+        <w:t xml:space="preserve">{% if not unknown_address </w:t>
       </w:r>
       <w:proofErr w:type="gramStart"/>
       <w:r>
@@ -421,7 +335,6 @@
         </w:rPr>
         <w:t>{</w:t>
       </w:r>
-      <w:proofErr w:type="spellStart"/>
       <w:proofErr w:type="gramStart"/>
       <w:r>
         <w:rPr>
@@ -441,14 +354,7 @@
         <w:rPr>
           <w:color w:val="000000"/>
         </w:rPr>
-        <w:t>two</w:t>
-      </w:r>
-      <w:proofErr w:type="spellEnd"/>
-      <w:r>
-        <w:rPr>
-          <w:color w:val="000000"/>
-        </w:rPr>
-        <w:t>(</w:t>
+        <w:t>two(</w:t>
       </w:r>
       <w:proofErr w:type="gramEnd"/>
       <w:r>
@@ -533,21 +439,7 @@
         <w:rPr>
           <w:color w:val="000000"/>
         </w:rPr>
-        <w:t xml:space="preserve">{% if </w:t>
-      </w:r>
-      <w:proofErr w:type="spellStart"/>
-      <w:r>
-        <w:rPr>
-          <w:color w:val="000000"/>
-        </w:rPr>
-        <w:t>unknown_landlord</w:t>
-      </w:r>
-      <w:proofErr w:type="spellEnd"/>
-      <w:r>
-        <w:rPr>
-          <w:color w:val="000000"/>
-        </w:rPr>
-        <w:t xml:space="preserve"> </w:t>
+        <w:t xml:space="preserve">{% if unknown_landlord </w:t>
       </w:r>
       <w:proofErr w:type="gramStart"/>
       <w:r>
@@ -561,14 +453,7 @@
         <w:rPr>
           <w:color w:val="000000"/>
         </w:rPr>
-        <w:t xml:space="preserve"> of {{</w:t>
-      </w:r>
-      <w:proofErr w:type="spellStart"/>
-      <w:r>
-        <w:rPr>
-          <w:color w:val="000000"/>
-        </w:rPr>
-        <w:t>rental_</w:t>
+        <w:t xml:space="preserve"> of {{rental_</w:t>
       </w:r>
       <w:proofErr w:type="gramStart"/>
       <w:r>
@@ -582,14 +467,7 @@
         <w:rPr>
           <w:color w:val="000000"/>
         </w:rPr>
-        <w:t>_one</w:t>
-      </w:r>
-      <w:proofErr w:type="spellEnd"/>
-      <w:r>
-        <w:rPr>
-          <w:color w:val="000000"/>
-        </w:rPr>
-        <w:t>(bare=True)</w:t>
+        <w:t>_one(bare=True)</w:t>
       </w:r>
       <w:proofErr w:type="gramStart"/>
       <w:r>
@@ -623,14 +501,7 @@
         <w:rPr>
           <w:color w:val="000000"/>
         </w:rPr>
-        <w:t>{</w:t>
-      </w:r>
-      <w:proofErr w:type="spellStart"/>
-      <w:r>
-        <w:rPr>
-          <w:color w:val="000000"/>
-        </w:rPr>
-        <w:t>landlord.</w:t>
+        <w:t>{landlord.</w:t>
       </w:r>
       <w:r>
         <w:rPr>
@@ -643,14 +514,7 @@
         <w:rPr>
           <w:color w:val="000000"/>
         </w:rPr>
-        <w:t>full</w:t>
-      </w:r>
-      <w:proofErr w:type="spellEnd"/>
-      <w:r>
-        <w:rPr>
-          <w:color w:val="000000"/>
-        </w:rPr>
-        <w:t>(</w:t>
+        <w:t>full(</w:t>
       </w:r>
       <w:proofErr w:type="gramEnd"/>
       <w:r>
@@ -712,7 +576,6 @@
         </w:rPr>
         <w:t>{{users[0].</w:t>
       </w:r>
-      <w:proofErr w:type="spellStart"/>
       <w:r>
         <w:rPr>
           <w:color w:val="000000"/>
@@ -724,14 +587,7 @@
         <w:rPr>
           <w:color w:val="000000"/>
         </w:rPr>
-        <w:t>full</w:t>
-      </w:r>
-      <w:proofErr w:type="spellEnd"/>
-      <w:r>
-        <w:rPr>
-          <w:color w:val="000000"/>
-        </w:rPr>
-        <w:t>(</w:t>
+        <w:t>full(</w:t>
       </w:r>
       <w:proofErr w:type="gramEnd"/>
       <w:r>
@@ -756,14 +612,7 @@
         <w:rPr>
           <w:color w:val="000000"/>
         </w:rPr>
-        <w:t>{{</w:t>
-      </w:r>
-      <w:proofErr w:type="spellStart"/>
-      <w:r>
-        <w:rPr>
-          <w:color w:val="000000"/>
-        </w:rPr>
-        <w:t>rental_</w:t>
+        <w:t>{{rental_</w:t>
       </w:r>
       <w:proofErr w:type="gramStart"/>
       <w:r>
@@ -777,14 +626,7 @@
         <w:rPr>
           <w:color w:val="000000"/>
         </w:rPr>
-        <w:t>_one_line</w:t>
-      </w:r>
-      <w:proofErr w:type="spellEnd"/>
-      <w:r>
-        <w:rPr>
-          <w:color w:val="000000"/>
-        </w:rPr>
-        <w:t>(bare=</w:t>
+        <w:t>_one_line(bare=</w:t>
       </w:r>
       <w:proofErr w:type="gramStart"/>
       <w:r>
@@ -806,14 +648,12 @@
         </w:rPr>
         <w:t xml:space="preserve">{% if </w:t>
       </w:r>
-      <w:proofErr w:type="spellStart"/>
       <w:r>
         <w:rPr>
           <w:color w:val="000000"/>
         </w:rPr>
         <w:t>utility_issue</w:t>
       </w:r>
-      <w:proofErr w:type="spellEnd"/>
       <w:r>
         <w:rPr>
           <w:color w:val="000000"/>
@@ -844,14 +684,12 @@
         </w:rPr>
         <w:t xml:space="preserve">{% if </w:t>
       </w:r>
-      <w:proofErr w:type="spellStart"/>
       <w:r>
         <w:rPr>
           <w:color w:val="000000"/>
         </w:rPr>
         <w:t>has_an_ordinance</w:t>
       </w:r>
-      <w:proofErr w:type="spellEnd"/>
       <w:r>
         <w:rPr>
           <w:color w:val="000000"/>
@@ -880,21 +718,7 @@
         <w:rPr>
           <w:color w:val="000000"/>
         </w:rPr>
-        <w:t xml:space="preserve"> {{</w:t>
-      </w:r>
-      <w:proofErr w:type="spellStart"/>
-      <w:r>
-        <w:rPr>
-          <w:color w:val="000000"/>
-        </w:rPr>
-        <w:t>which_ordinance</w:t>
-      </w:r>
-      <w:proofErr w:type="spellEnd"/>
-      <w:r>
-        <w:rPr>
-          <w:color w:val="000000"/>
-        </w:rPr>
-        <w:t>}}.{% endif %}{% endif %}</w:t>
+        <w:t xml:space="preserve"> {{which_ordinance}}.{% endif %}{% endif %}</w:t>
       </w:r>
     </w:p>
     <w:p>
@@ -964,14 +788,12 @@
         </w:rPr>
         <w:t>{{</w:t>
       </w:r>
-      <w:proofErr w:type="spellStart"/>
       <w:r>
         <w:rPr>
           <w:color w:val="000000"/>
         </w:rPr>
         <w:t>repairs_needed</w:t>
       </w:r>
-      <w:proofErr w:type="spellEnd"/>
       <w:r>
         <w:rPr>
           <w:color w:val="000000"/>
@@ -992,28 +814,14 @@
         <w:rPr>
           <w:color w:val="000000"/>
         </w:rPr>
-        <w:t xml:space="preserve">{% if </w:t>
-      </w:r>
-      <w:proofErr w:type="spellStart"/>
-      <w:r>
-        <w:rPr>
-          <w:color w:val="000000"/>
-        </w:rPr>
-        <w:t>has_an_</w:t>
-      </w:r>
-      <w:proofErr w:type="gramStart"/>
-      <w:r>
-        <w:rPr>
-          <w:color w:val="000000"/>
-        </w:rPr>
-        <w:t>ordinance</w:t>
-      </w:r>
-      <w:proofErr w:type="spellEnd"/>
-      <w:r>
-        <w:rPr>
-          <w:color w:val="000000"/>
-        </w:rPr>
-        <w:t xml:space="preserve"> %}</w:t>
+        <w:t>{% if has_an_</w:t>
+      </w:r>
+      <w:proofErr w:type="gramStart"/>
+      <w:r>
+        <w:rPr>
+          <w:color w:val="000000"/>
+        </w:rPr>
+        <w:t>ordinance %}</w:t>
       </w:r>
       <w:proofErr w:type="gramEnd"/>
     </w:p>
@@ -1030,197 +838,97 @@
         <w:rPr>
           <w:color w:val="000000"/>
         </w:rPr>
-        <w:t xml:space="preserve">{% if </w:t>
-      </w:r>
-      <w:proofErr w:type="spellStart"/>
-      <w:r>
-        <w:rPr>
-          <w:color w:val="000000"/>
-        </w:rPr>
-        <w:t>emergency_check</w:t>
-      </w:r>
-      <w:proofErr w:type="spellEnd"/>
+        <w:t>{% if emergency_check and essential_services %}</w:t>
+      </w:r>
       <w:r>
         <w:rPr>
           <w:color w:val="000000"/>
         </w:rPr>
         <w:t xml:space="preserve"> </w:t>
       </w:r>
-      <w:proofErr w:type="gramStart"/>
-      <w:r>
-        <w:rPr>
-          <w:color w:val="000000"/>
-        </w:rPr>
-        <w:t>%}</w:t>
-      </w:r>
-      <w:r>
-        <w:rPr>
-          <w:color w:val="000000"/>
-        </w:rPr>
-        <w:t>As</w:t>
-      </w:r>
-      <w:proofErr w:type="gramEnd"/>
-      <w:r>
-        <w:rPr>
-          <w:color w:val="000000"/>
-        </w:rPr>
-        <w:t xml:space="preserve"> the issue is a threat to life and </w:t>
-      </w:r>
-      <w:proofErr w:type="gramStart"/>
-      <w:r>
-        <w:rPr>
-          <w:color w:val="000000"/>
-        </w:rPr>
-        <w:t>safety,</w:t>
-      </w:r>
-      <w:r>
-        <w:rPr>
-          <w:color w:val="000000"/>
-        </w:rPr>
-        <w:t xml:space="preserve"> {</w:t>
-      </w:r>
-      <w:proofErr w:type="gramEnd"/>
-      <w:r>
-        <w:rPr>
-          <w:color w:val="000000"/>
-        </w:rPr>
-        <w:t xml:space="preserve">% </w:t>
-      </w:r>
-      <w:proofErr w:type="spellStart"/>
-      <w:r>
-        <w:rPr>
-          <w:color w:val="000000"/>
-        </w:rPr>
-        <w:t>elif</w:t>
-      </w:r>
-      <w:proofErr w:type="spellEnd"/>
-      <w:r>
-        <w:rPr>
-          <w:color w:val="000000"/>
-        </w:rPr>
-        <w:t xml:space="preserve"> </w:t>
-      </w:r>
-      <w:proofErr w:type="spellStart"/>
-      <w:r>
-        <w:rPr>
-          <w:color w:val="000000"/>
-        </w:rPr>
-        <w:t>essential_services</w:t>
-      </w:r>
-      <w:proofErr w:type="spellEnd"/>
-      <w:r>
-        <w:rPr>
-          <w:color w:val="000000"/>
-        </w:rPr>
-        <w:t xml:space="preserve"> </w:t>
-      </w:r>
-      <w:proofErr w:type="gramStart"/>
-      <w:r>
-        <w:rPr>
-          <w:color w:val="000000"/>
-        </w:rPr>
-        <w:t>%}</w:t>
-      </w:r>
-      <w:r>
-        <w:rPr>
-          <w:color w:val="000000"/>
-        </w:rPr>
-        <w:t>As</w:t>
-      </w:r>
-      <w:proofErr w:type="gramEnd"/>
-      <w:r>
-        <w:rPr>
-          <w:color w:val="000000"/>
-        </w:rPr>
-        <w:t xml:space="preserve"> the issue is a failure to provide essential </w:t>
-      </w:r>
-      <w:proofErr w:type="gramStart"/>
-      <w:r>
-        <w:rPr>
-          <w:color w:val="000000"/>
-        </w:rPr>
-        <w:t>services,</w:t>
-      </w:r>
-      <w:r>
-        <w:rPr>
-          <w:color w:val="000000"/>
-        </w:rPr>
-        <w:t xml:space="preserve"> {</w:t>
-      </w:r>
-      <w:proofErr w:type="gramEnd"/>
-      <w:r>
-        <w:rPr>
-          <w:color w:val="000000"/>
-        </w:rPr>
-        <w:t xml:space="preserve">% endif </w:t>
-      </w:r>
-      <w:proofErr w:type="gramStart"/>
-      <w:r>
-        <w:rPr>
-          <w:color w:val="000000"/>
-        </w:rPr>
-        <w:t>%}</w:t>
-      </w:r>
-      <w:r>
-        <w:rPr>
-          <w:color w:val="000000"/>
-        </w:rPr>
-        <w:t>I</w:t>
-      </w:r>
-      <w:proofErr w:type="gramEnd"/>
-      <w:r>
-        <w:rPr>
-          <w:color w:val="000000"/>
-        </w:rPr>
-        <w:t xml:space="preserve"> am requesting that you fix the problem(</w:t>
-      </w:r>
-      <w:proofErr w:type="gramStart"/>
-      <w:r>
-        <w:rPr>
-          <w:color w:val="000000"/>
-        </w:rPr>
-        <w:t xml:space="preserve">s) </w:t>
-      </w:r>
-      <w:r>
-        <w:rPr>
-          <w:color w:val="000000"/>
-        </w:rPr>
-        <w:t>{{</w:t>
-      </w:r>
-      <w:proofErr w:type="spellStart"/>
-      <w:proofErr w:type="gramEnd"/>
-      <w:r>
-        <w:rPr>
-          <w:color w:val="000000"/>
-        </w:rPr>
-        <w:t>time_</w:t>
-      </w:r>
-      <w:proofErr w:type="gramStart"/>
-      <w:r>
-        <w:rPr>
-          <w:color w:val="000000"/>
-        </w:rPr>
-        <w:t>limit</w:t>
-      </w:r>
-      <w:proofErr w:type="spellEnd"/>
-      <w:r>
-        <w:rPr>
-          <w:color w:val="000000"/>
-        </w:rPr>
-        <w:t>}}</w:t>
-      </w:r>
-      <w:r>
-        <w:rPr>
-          <w:color w:val="000000"/>
-        </w:rPr>
-        <w:t>.</w:t>
-      </w:r>
-      <w:proofErr w:type="gramEnd"/>
-      <w:r>
-        <w:rPr>
-          <w:color w:val="000000"/>
-        </w:rPr>
-        <w:t xml:space="preserve"> </w:t>
+      <w:r>
+        <w:rPr>
+          <w:color w:val="000000"/>
+        </w:rPr>
+        <w:t>As the issue is a threat to life and safety</w:t>
+      </w:r>
+      <w:r>
+        <w:rPr>
+          <w:color w:val="000000"/>
+        </w:rPr>
+        <w:t xml:space="preserve"> and </w:t>
+      </w:r>
+      <w:r>
+        <w:rPr>
+          <w:color w:val="000000"/>
+        </w:rPr>
+        <w:t>a failure to provide essential services</w:t>
+      </w:r>
+      <w:r>
+        <w:rPr>
+          <w:color w:val="000000"/>
+        </w:rPr>
+        <w:t xml:space="preserve">, </w:t>
+      </w:r>
+      <w:r>
+        <w:rPr>
+          <w:color w:val="000000"/>
+        </w:rPr>
+        <w:t xml:space="preserve">{% </w:t>
+      </w:r>
+      <w:r>
+        <w:rPr>
+          <w:color w:val="000000"/>
+        </w:rPr>
+        <w:t>el</w:t>
+      </w:r>
+      <w:r>
+        <w:rPr>
+          <w:color w:val="000000"/>
+        </w:rPr>
+        <w:t>if emergency_check %}</w:t>
+      </w:r>
+      <w:r>
+        <w:rPr>
+          <w:color w:val="000000"/>
+        </w:rPr>
+        <w:t>As the issue is a threat to life and safety,</w:t>
+      </w:r>
+      <w:r>
+        <w:rPr>
+          <w:color w:val="000000"/>
+        </w:rPr>
+        <w:t xml:space="preserve"> {% elif essential_services %}</w:t>
+      </w:r>
+      <w:r>
+        <w:rPr>
+          <w:color w:val="000000"/>
+        </w:rPr>
+        <w:t>As the issue is a failure to provide essential services,</w:t>
+      </w:r>
+      <w:r>
+        <w:rPr>
+          <w:color w:val="000000"/>
+        </w:rPr>
+        <w:t xml:space="preserve"> {% endif %}</w:t>
+      </w:r>
+      <w:r>
+        <w:rPr>
+          <w:color w:val="000000"/>
+        </w:rPr>
+        <w:t xml:space="preserve">I am requesting that you fix the problem(s) </w:t>
+      </w:r>
+      <w:r>
+        <w:rPr>
+          <w:color w:val="000000"/>
+        </w:rPr>
+        <w:t>{{time_limit}}</w:t>
+      </w:r>
+      <w:r>
+        <w:rPr>
+          <w:color w:val="000000"/>
+        </w:rPr>
+        <w:t xml:space="preserve">. </w:t>
       </w:r>
       <w:r>
         <w:rPr>
@@ -1232,21 +940,7 @@
         <w:rPr>
           <w:color w:val="000000"/>
         </w:rPr>
-        <w:t>{{</w:t>
-      </w:r>
-      <w:proofErr w:type="spellStart"/>
-      <w:r>
-        <w:rPr>
-          <w:color w:val="000000"/>
-        </w:rPr>
-        <w:t>option_options</w:t>
-      </w:r>
-      <w:proofErr w:type="spellEnd"/>
-      <w:r>
-        <w:rPr>
-          <w:color w:val="000000"/>
-        </w:rPr>
-        <w:t>}}</w:t>
+        <w:t>{{option_options}}</w:t>
       </w:r>
       <w:r>
         <w:rPr>
@@ -1270,48 +964,26 @@
         </w:rPr>
         <w:t xml:space="preserve">{% </w:t>
       </w:r>
-      <w:proofErr w:type="spellStart"/>
-      <w:proofErr w:type="gramStart"/>
-      <w:r>
-        <w:rPr>
-          <w:color w:val="000000"/>
-        </w:rPr>
-        <w:t>elif</w:t>
-      </w:r>
-      <w:proofErr w:type="spellEnd"/>
-      <w:r>
-        <w:rPr>
-          <w:color w:val="000000"/>
-        </w:rPr>
-        <w:t xml:space="preserve">  not</w:t>
-      </w:r>
-      <w:proofErr w:type="gramEnd"/>
-      <w:r>
-        <w:rPr>
-          <w:color w:val="000000"/>
-        </w:rPr>
-        <w:t xml:space="preserve"> </w:t>
-      </w:r>
-      <w:proofErr w:type="spellStart"/>
-      <w:r>
-        <w:rPr>
-          <w:color w:val="000000"/>
-        </w:rPr>
-        <w:t>utility_</w:t>
-      </w:r>
-      <w:proofErr w:type="gramStart"/>
-      <w:r>
-        <w:rPr>
-          <w:color w:val="000000"/>
-        </w:rPr>
-        <w:t>issue</w:t>
-      </w:r>
-      <w:proofErr w:type="spellEnd"/>
-      <w:r>
-        <w:rPr>
-          <w:color w:val="000000"/>
-        </w:rPr>
-        <w:t xml:space="preserve"> %}</w:t>
+      <w:proofErr w:type="gramStart"/>
+      <w:r>
+        <w:rPr>
+          <w:color w:val="000000"/>
+        </w:rPr>
+        <w:t>elif  not</w:t>
+      </w:r>
+      <w:proofErr w:type="gramEnd"/>
+      <w:r>
+        <w:rPr>
+          <w:color w:val="000000"/>
+        </w:rPr>
+        <w:t xml:space="preserve"> utility_</w:t>
+      </w:r>
+      <w:proofErr w:type="gramStart"/>
+      <w:r>
+        <w:rPr>
+          <w:color w:val="000000"/>
+        </w:rPr>
+        <w:t>issue %}</w:t>
       </w:r>
       <w:proofErr w:type="gramEnd"/>
     </w:p>
@@ -1328,21 +1000,7 @@
         <w:rPr>
           <w:color w:val="000000"/>
         </w:rPr>
-        <w:t xml:space="preserve">{% if </w:t>
-      </w:r>
-      <w:proofErr w:type="spellStart"/>
-      <w:r>
-        <w:rPr>
-          <w:color w:val="000000"/>
-        </w:rPr>
-        <w:t>emergency_check</w:t>
-      </w:r>
-      <w:proofErr w:type="spellEnd"/>
-      <w:r>
-        <w:rPr>
-          <w:color w:val="000000"/>
-        </w:rPr>
-        <w:t xml:space="preserve"> %}</w:t>
+        <w:t>{% if emergency_check %}</w:t>
       </w:r>
       <w:r>
         <w:rPr>
@@ -1354,35 +1012,7 @@
         <w:rPr>
           <w:color w:val="000000"/>
         </w:rPr>
-        <w:t xml:space="preserve"> {% </w:t>
-      </w:r>
-      <w:proofErr w:type="spellStart"/>
-      <w:r>
-        <w:rPr>
-          <w:color w:val="000000"/>
-        </w:rPr>
-        <w:t>elif</w:t>
-      </w:r>
-      <w:proofErr w:type="spellEnd"/>
-      <w:r>
-        <w:rPr>
-          <w:color w:val="000000"/>
-        </w:rPr>
-        <w:t xml:space="preserve"> </w:t>
-      </w:r>
-      <w:proofErr w:type="spellStart"/>
-      <w:r>
-        <w:rPr>
-          <w:color w:val="000000"/>
-        </w:rPr>
-        <w:t>essential_services</w:t>
-      </w:r>
-      <w:proofErr w:type="spellEnd"/>
-      <w:r>
-        <w:rPr>
-          <w:color w:val="000000"/>
-        </w:rPr>
-        <w:t xml:space="preserve"> %}</w:t>
+        <w:t xml:space="preserve"> {% elif essential_services %}</w:t>
       </w:r>
       <w:r>
         <w:rPr>
@@ -1406,35 +1036,7 @@
         <w:rPr>
           <w:color w:val="000000"/>
         </w:rPr>
-        <w:t xml:space="preserve">{% if </w:t>
-      </w:r>
-      <w:proofErr w:type="spellStart"/>
-      <w:r>
-        <w:rPr>
-          <w:color w:val="000000"/>
-        </w:rPr>
-        <w:t>emergency_check</w:t>
-      </w:r>
-      <w:proofErr w:type="spellEnd"/>
-      <w:r>
-        <w:rPr>
-          <w:color w:val="000000"/>
-        </w:rPr>
-        <w:t xml:space="preserve"> or </w:t>
-      </w:r>
-      <w:proofErr w:type="spellStart"/>
-      <w:r>
-        <w:rPr>
-          <w:color w:val="000000"/>
-        </w:rPr>
-        <w:t>essential_services</w:t>
-      </w:r>
-      <w:proofErr w:type="spellEnd"/>
-      <w:r>
-        <w:rPr>
-          <w:color w:val="000000"/>
-        </w:rPr>
-        <w:t xml:space="preserve"> %}as soon as possible{% else %}promptly{% endif %}</w:t>
+        <w:t>{% if emergency_check or essential_services %}as soon as possible{% else %}promptly{% endif %}</w:t>
       </w:r>
       <w:r>
         <w:rPr>
@@ -1460,21 +1062,7 @@
         <w:rPr>
           <w:color w:val="000000"/>
         </w:rPr>
-        <w:t xml:space="preserve">% if </w:t>
-      </w:r>
-      <w:proofErr w:type="spellStart"/>
-      <w:r>
-        <w:rPr>
-          <w:color w:val="000000"/>
-        </w:rPr>
-        <w:t>essential_services</w:t>
-      </w:r>
-      <w:proofErr w:type="spellEnd"/>
-      <w:r>
-        <w:rPr>
-          <w:color w:val="000000"/>
-        </w:rPr>
-        <w:t xml:space="preserve"> %} </w:t>
+        <w:t xml:space="preserve">% if essential_services %} </w:t>
       </w:r>
       <w:r>
         <w:rPr>
@@ -1524,42 +1112,14 @@
         <w:rPr>
           <w:color w:val="000000"/>
         </w:rPr>
-        <w:t xml:space="preserve">{% </w:t>
-      </w:r>
-      <w:proofErr w:type="spellStart"/>
-      <w:r>
-        <w:rPr>
-          <w:color w:val="000000"/>
-        </w:rPr>
-        <w:t>elif</w:t>
-      </w:r>
-      <w:proofErr w:type="spellEnd"/>
-      <w:r>
-        <w:rPr>
-          <w:color w:val="000000"/>
-        </w:rPr>
-        <w:t xml:space="preserve"> </w:t>
-      </w:r>
-      <w:proofErr w:type="spellStart"/>
-      <w:r>
-        <w:rPr>
-          <w:color w:val="000000"/>
-        </w:rPr>
-        <w:t>utility_</w:t>
-      </w:r>
-      <w:proofErr w:type="gramStart"/>
-      <w:r>
-        <w:rPr>
-          <w:color w:val="000000"/>
-        </w:rPr>
-        <w:t>issue</w:t>
-      </w:r>
-      <w:proofErr w:type="spellEnd"/>
-      <w:r>
-        <w:rPr>
-          <w:color w:val="000000"/>
-        </w:rPr>
-        <w:t xml:space="preserve"> %}</w:t>
+        <w:t>{% elif utility_</w:t>
+      </w:r>
+      <w:proofErr w:type="gramStart"/>
+      <w:r>
+        <w:rPr>
+          <w:color w:val="000000"/>
+        </w:rPr>
+        <w:t>issue %}</w:t>
       </w:r>
       <w:proofErr w:type="gramEnd"/>
     </w:p>
@@ -1622,21 +1182,7 @@
         <w:rPr>
           <w:color w:val="000000"/>
         </w:rPr>
-        <w:t xml:space="preserve">% if </w:t>
-      </w:r>
-      <w:proofErr w:type="spellStart"/>
-      <w:r>
-        <w:rPr>
-          <w:color w:val="000000"/>
-        </w:rPr>
-        <w:t>has_an_ordinance</w:t>
-      </w:r>
-      <w:proofErr w:type="spellEnd"/>
-      <w:r>
-        <w:rPr>
-          <w:color w:val="000000"/>
-        </w:rPr>
-        <w:t xml:space="preserve"> </w:t>
+        <w:t xml:space="preserve">% if has_an_ordinance </w:t>
       </w:r>
       <w:proofErr w:type="gramStart"/>
       <w:r>
@@ -1656,28 +1202,14 @@
         <w:rPr>
           <w:color w:val="000000"/>
         </w:rPr>
-        <w:t xml:space="preserve">% if </w:t>
-      </w:r>
-      <w:proofErr w:type="spellStart"/>
-      <w:r>
-        <w:rPr>
-          <w:color w:val="000000"/>
-        </w:rPr>
-        <w:t>repair_or_inspect_</w:t>
-      </w:r>
-      <w:proofErr w:type="gramStart"/>
-      <w:r>
-        <w:rPr>
-          <w:color w:val="000000"/>
-        </w:rPr>
-        <w:t>text</w:t>
-      </w:r>
-      <w:proofErr w:type="spellEnd"/>
-      <w:r>
-        <w:rPr>
-          <w:color w:val="000000"/>
-        </w:rPr>
-        <w:t xml:space="preserve"> !</w:t>
+        <w:t>% if repair_or_inspect_</w:t>
+      </w:r>
+      <w:proofErr w:type="gramStart"/>
+      <w:r>
+        <w:rPr>
+          <w:color w:val="000000"/>
+        </w:rPr>
+        <w:t>text !</w:t>
       </w:r>
       <w:proofErr w:type="gramEnd"/>
       <w:r>
@@ -1712,16 +1244,8 @@
         <w:rPr>
           <w:color w:val="000000"/>
         </w:rPr>
-        <w:t>{{</w:t>
-      </w:r>
-      <w:proofErr w:type="spellStart"/>
-      <w:r>
-        <w:rPr>
-          <w:color w:val="000000"/>
-        </w:rPr>
-        <w:t>repair_or_inspect_text</w:t>
-      </w:r>
-      <w:proofErr w:type="spellEnd"/>
+        <w:t>{{repair_or_inspect_text</w:t>
+      </w:r>
       <w:proofErr w:type="gramStart"/>
       <w:r>
         <w:rPr>
@@ -1754,28 +1278,14 @@
         <w:rPr>
           <w:color w:val="000000"/>
         </w:rPr>
-        <w:t xml:space="preserve">% if </w:t>
-      </w:r>
-      <w:proofErr w:type="spellStart"/>
-      <w:r>
-        <w:rPr>
-          <w:color w:val="000000"/>
-        </w:rPr>
-        <w:t>reduced_value_</w:t>
-      </w:r>
-      <w:proofErr w:type="gramStart"/>
-      <w:r>
-        <w:rPr>
-          <w:color w:val="000000"/>
-        </w:rPr>
-        <w:t>text</w:t>
-      </w:r>
-      <w:proofErr w:type="spellEnd"/>
-      <w:r>
-        <w:rPr>
-          <w:color w:val="000000"/>
-        </w:rPr>
-        <w:t xml:space="preserve">  !</w:t>
+        <w:t>% if reduced_value_</w:t>
+      </w:r>
+      <w:proofErr w:type="gramStart"/>
+      <w:r>
+        <w:rPr>
+          <w:color w:val="000000"/>
+        </w:rPr>
+        <w:t>text  !</w:t>
       </w:r>
       <w:proofErr w:type="gramEnd"/>
       <w:r>
@@ -1835,14 +1345,7 @@
         <w:rPr>
           <w:color w:val="000000"/>
         </w:rPr>
-        <w:t xml:space="preserve">{{ </w:t>
-      </w:r>
-      <w:proofErr w:type="spellStart"/>
-      <w:r>
-        <w:rPr>
-          <w:color w:val="000000"/>
-        </w:rPr>
-        <w:t>reduced</w:t>
+        <w:t>{{ reduced</w:t>
       </w:r>
       <w:proofErr w:type="gramEnd"/>
       <w:r>
@@ -1851,7 +1354,6 @@
         </w:rPr>
         <w:t>_value_text</w:t>
       </w:r>
-      <w:proofErr w:type="spellEnd"/>
       <w:proofErr w:type="gramStart"/>
       <w:r>
         <w:rPr>
@@ -1884,28 +1386,14 @@
         <w:rPr>
           <w:color w:val="000000"/>
         </w:rPr>
-        <w:t xml:space="preserve">% if </w:t>
-      </w:r>
-      <w:proofErr w:type="spellStart"/>
-      <w:r>
-        <w:rPr>
-          <w:color w:val="000000"/>
-        </w:rPr>
-        <w:t>sub_housing_</w:t>
-      </w:r>
-      <w:proofErr w:type="gramStart"/>
-      <w:r>
-        <w:rPr>
-          <w:color w:val="000000"/>
-        </w:rPr>
-        <w:t>text</w:t>
-      </w:r>
-      <w:proofErr w:type="spellEnd"/>
-      <w:r>
-        <w:rPr>
-          <w:color w:val="000000"/>
-        </w:rPr>
-        <w:t xml:space="preserve"> !</w:t>
+        <w:t>% if sub_housing_</w:t>
+      </w:r>
+      <w:proofErr w:type="gramStart"/>
+      <w:r>
+        <w:rPr>
+          <w:color w:val="000000"/>
+        </w:rPr>
+        <w:t>text !</w:t>
       </w:r>
       <w:proofErr w:type="gramEnd"/>
       <w:r>
@@ -1950,16 +1438,8 @@
         <w:rPr>
           <w:color w:val="000000"/>
         </w:rPr>
-        <w:t>{{</w:t>
-      </w:r>
-      <w:proofErr w:type="spellStart"/>
-      <w:r>
-        <w:rPr>
-          <w:color w:val="000000"/>
-        </w:rPr>
-        <w:t>sub_housing_text</w:t>
-      </w:r>
-      <w:proofErr w:type="spellEnd"/>
+        <w:t>{{sub_housing_text</w:t>
+      </w:r>
       <w:proofErr w:type="gramStart"/>
       <w:r>
         <w:rPr>
@@ -1992,28 +1472,14 @@
         <w:rPr>
           <w:color w:val="000000"/>
         </w:rPr>
-        <w:t xml:space="preserve">% if </w:t>
-      </w:r>
-      <w:proofErr w:type="spellStart"/>
-      <w:r>
-        <w:rPr>
-          <w:color w:val="000000"/>
-        </w:rPr>
-        <w:t>termination_</w:t>
-      </w:r>
-      <w:proofErr w:type="gramStart"/>
-      <w:r>
-        <w:rPr>
-          <w:color w:val="000000"/>
-        </w:rPr>
-        <w:t>text</w:t>
-      </w:r>
-      <w:proofErr w:type="spellEnd"/>
-      <w:r>
-        <w:rPr>
-          <w:color w:val="000000"/>
-        </w:rPr>
-        <w:t xml:space="preserve"> !</w:t>
+        <w:t>% if termination_</w:t>
+      </w:r>
+      <w:proofErr w:type="gramStart"/>
+      <w:r>
+        <w:rPr>
+          <w:color w:val="000000"/>
+        </w:rPr>
+        <w:t>text !</w:t>
       </w:r>
       <w:proofErr w:type="gramEnd"/>
       <w:r>
@@ -2055,16 +1521,8 @@
         <w:rPr>
           <w:color w:val="000000"/>
         </w:rPr>
-        <w:t>{{</w:t>
-      </w:r>
-      <w:proofErr w:type="spellStart"/>
-      <w:r>
-        <w:rPr>
-          <w:color w:val="000000"/>
-        </w:rPr>
-        <w:t>termination_text</w:t>
-      </w:r>
-      <w:proofErr w:type="spellEnd"/>
+        <w:t>{{termination_text</w:t>
+      </w:r>
       <w:proofErr w:type="gramStart"/>
       <w:r>
         <w:rPr>
@@ -2121,28 +1579,14 @@
           <w:color w:val="000000"/>
         </w:rPr>
         <w:lastRenderedPageBreak/>
-        <w:t xml:space="preserve">{% if </w:t>
-      </w:r>
-      <w:proofErr w:type="spellStart"/>
-      <w:r>
-        <w:rPr>
-          <w:color w:val="000000"/>
-        </w:rPr>
-        <w:t>specific_</w:t>
-      </w:r>
-      <w:proofErr w:type="gramStart"/>
-      <w:r>
-        <w:rPr>
-          <w:color w:val="000000"/>
-        </w:rPr>
-        <w:t>citation</w:t>
-      </w:r>
-      <w:proofErr w:type="spellEnd"/>
-      <w:r>
-        <w:rPr>
-          <w:color w:val="000000"/>
-        </w:rPr>
-        <w:t xml:space="preserve"> !</w:t>
+        <w:t>{% if specific_</w:t>
+      </w:r>
+      <w:proofErr w:type="gramStart"/>
+      <w:r>
+        <w:rPr>
+          <w:color w:val="000000"/>
+        </w:rPr>
+        <w:t>citation !</w:t>
       </w:r>
       <w:proofErr w:type="gramEnd"/>
       <w:r>
@@ -2165,14 +1609,12 @@
         </w:rPr>
         <w:t xml:space="preserve"> can learn more about remedies available to me as a tenant in {{</w:t>
       </w:r>
-      <w:proofErr w:type="spellStart"/>
-      <w:r>
-        <w:rPr>
-          <w:color w:val="000000"/>
-        </w:rPr>
-        <w:t>specific_citation</w:t>
-      </w:r>
-      <w:proofErr w:type="spellEnd"/>
+      <w:r>
+        <w:rPr>
+          <w:color w:val="000000"/>
+        </w:rPr>
+        <w:t>which_ordinance</w:t>
+      </w:r>
       <w:r>
         <w:rPr>
           <w:color w:val="000000"/>
@@ -2284,7 +1726,6 @@
         </w:rPr>
         <w:t>{{users[0].</w:t>
       </w:r>
-      <w:proofErr w:type="spellStart"/>
       <w:r>
         <w:rPr>
           <w:rFonts w:ascii="Times New Roman" w:hAnsi="Times New Roman" w:cs="Times New Roman"/>
@@ -2302,9 +1743,9 @@
           <w:sz w:val="24"/>
           <w:szCs w:val="24"/>
         </w:rPr>
-        <w:t>full</w:t>
-      </w:r>
-      <w:proofErr w:type="spellEnd"/>
+        <w:t>full(</w:t>
+      </w:r>
+      <w:proofErr w:type="gramEnd"/>
       <w:r>
         <w:rPr>
           <w:rFonts w:ascii="Times New Roman" w:hAnsi="Times New Roman" w:cs="Times New Roman"/>
@@ -2312,9 +1753,8 @@
           <w:sz w:val="24"/>
           <w:szCs w:val="24"/>
         </w:rPr>
-        <w:t>(</w:t>
-      </w:r>
-      <w:proofErr w:type="gramEnd"/>
+        <w:t>)</w:t>
+      </w:r>
       <w:r>
         <w:rPr>
           <w:rFonts w:ascii="Times New Roman" w:hAnsi="Times New Roman" w:cs="Times New Roman"/>
@@ -2322,29 +1762,30 @@
           <w:sz w:val="24"/>
           <w:szCs w:val="24"/>
         </w:rPr>
-        <w:t>)</w:t>
-      </w:r>
-      <w:r>
+        <w:t>}}</w:t>
+      </w:r>
+    </w:p>
+    <w:p>
+      <w:pPr>
+        <w:keepNext/>
+        <w:spacing w:after="0" w:line="240" w:lineRule="auto"/>
         <w:rPr>
           <w:rFonts w:ascii="Times New Roman" w:hAnsi="Times New Roman" w:cs="Times New Roman"/>
           <w:color w:val="000000"/>
           <w:sz w:val="24"/>
           <w:szCs w:val="24"/>
         </w:rPr>
-        <w:t>}}</w:t>
-      </w:r>
-    </w:p>
-    <w:p>
-      <w:pPr>
-        <w:keepNext/>
-        <w:spacing w:after="0" w:line="240" w:lineRule="auto"/>
+      </w:pPr>
+      <w:r>
         <w:rPr>
           <w:rFonts w:ascii="Times New Roman" w:hAnsi="Times New Roman" w:cs="Times New Roman"/>
           <w:color w:val="000000"/>
           <w:sz w:val="24"/>
           <w:szCs w:val="24"/>
         </w:rPr>
-      </w:pPr>
+        <w:t xml:space="preserve">{% if </w:t>
+      </w:r>
+      <w:proofErr w:type="gramStart"/>
       <w:r>
         <w:rPr>
           <w:rFonts w:ascii="Times New Roman" w:hAnsi="Times New Roman" w:cs="Times New Roman"/>
@@ -2352,9 +1793,9 @@
           <w:sz w:val="24"/>
           <w:szCs w:val="24"/>
         </w:rPr>
-        <w:t xml:space="preserve">{% if </w:t>
-      </w:r>
-      <w:proofErr w:type="gramStart"/>
+        <w:t>users[</w:t>
+      </w:r>
+      <w:proofErr w:type="gramEnd"/>
       <w:r>
         <w:rPr>
           <w:rFonts w:ascii="Times New Roman" w:hAnsi="Times New Roman" w:cs="Times New Roman"/>
@@ -2362,9 +1803,9 @@
           <w:sz w:val="24"/>
           <w:szCs w:val="24"/>
         </w:rPr>
-        <w:t>users[</w:t>
-      </w:r>
-      <w:proofErr w:type="gramEnd"/>
+        <w:t>0</w:t>
+      </w:r>
+      <w:proofErr w:type="gramStart"/>
       <w:r>
         <w:rPr>
           <w:rFonts w:ascii="Times New Roman" w:hAnsi="Times New Roman" w:cs="Times New Roman"/>
@@ -2372,9 +1813,9 @@
           <w:sz w:val="24"/>
           <w:szCs w:val="24"/>
         </w:rPr>
-        <w:t>0</w:t>
-      </w:r>
-      <w:proofErr w:type="gramStart"/>
+        <w:t>].phone</w:t>
+      </w:r>
+      <w:proofErr w:type="gramEnd"/>
       <w:r>
         <w:rPr>
           <w:rFonts w:ascii="Times New Roman" w:hAnsi="Times New Roman" w:cs="Times New Roman"/>
@@ -2382,9 +1823,9 @@
           <w:sz w:val="24"/>
           <w:szCs w:val="24"/>
         </w:rPr>
-        <w:t>].</w:t>
-      </w:r>
-      <w:proofErr w:type="spellStart"/>
+        <w:t>_</w:t>
+      </w:r>
+      <w:proofErr w:type="gramStart"/>
       <w:r>
         <w:rPr>
           <w:rFonts w:ascii="Times New Roman" w:hAnsi="Times New Roman" w:cs="Times New Roman"/>
@@ -2392,7 +1833,7 @@
           <w:sz w:val="24"/>
           <w:szCs w:val="24"/>
         </w:rPr>
-        <w:t>phone</w:t>
+        <w:t>number !</w:t>
       </w:r>
       <w:proofErr w:type="gramEnd"/>
       <w:r>
@@ -2402,7 +1843,7 @@
           <w:sz w:val="24"/>
           <w:szCs w:val="24"/>
         </w:rPr>
-        <w:t>_</w:t>
+        <w:t xml:space="preserve">= “” </w:t>
       </w:r>
       <w:proofErr w:type="gramStart"/>
       <w:r>
@@ -2412,9 +1853,9 @@
           <w:sz w:val="24"/>
           <w:szCs w:val="24"/>
         </w:rPr>
-        <w:t>number</w:t>
-      </w:r>
-      <w:proofErr w:type="spellEnd"/>
+        <w:t>%}{</w:t>
+      </w:r>
+      <w:proofErr w:type="gramEnd"/>
       <w:r>
         <w:rPr>
           <w:rFonts w:ascii="Times New Roman" w:hAnsi="Times New Roman" w:cs="Times New Roman"/>
@@ -2422,9 +1863,9 @@
           <w:sz w:val="24"/>
           <w:szCs w:val="24"/>
         </w:rPr>
-        <w:t xml:space="preserve"> !</w:t>
-      </w:r>
-      <w:proofErr w:type="gramEnd"/>
+        <w:t>{phone_number_formatted(users[0</w:t>
+      </w:r>
+      <w:proofErr w:type="gramStart"/>
       <w:r>
         <w:rPr>
           <w:rFonts w:ascii="Times New Roman" w:hAnsi="Times New Roman" w:cs="Times New Roman"/>
@@ -2432,9 +1873,9 @@
           <w:sz w:val="24"/>
           <w:szCs w:val="24"/>
         </w:rPr>
-        <w:t xml:space="preserve">= “” </w:t>
-      </w:r>
-      <w:proofErr w:type="gramStart"/>
+        <w:t>].phone</w:t>
+      </w:r>
+      <w:proofErr w:type="gramEnd"/>
       <w:r>
         <w:rPr>
           <w:rFonts w:ascii="Times New Roman" w:hAnsi="Times New Roman" w:cs="Times New Roman"/>
@@ -2442,77 +1883,7 @@
           <w:sz w:val="24"/>
           <w:szCs w:val="24"/>
         </w:rPr>
-        <w:t>%}{</w:t>
-      </w:r>
-      <w:proofErr w:type="gramEnd"/>
-      <w:r>
-        <w:rPr>
-          <w:rFonts w:ascii="Times New Roman" w:hAnsi="Times New Roman" w:cs="Times New Roman"/>
-          <w:color w:val="000000"/>
-          <w:sz w:val="24"/>
-          <w:szCs w:val="24"/>
-        </w:rPr>
-        <w:t>{</w:t>
-      </w:r>
-      <w:proofErr w:type="spellStart"/>
-      <w:r>
-        <w:rPr>
-          <w:rFonts w:ascii="Times New Roman" w:hAnsi="Times New Roman" w:cs="Times New Roman"/>
-          <w:color w:val="000000"/>
-          <w:sz w:val="24"/>
-          <w:szCs w:val="24"/>
-        </w:rPr>
-        <w:t>phone_number_formatted</w:t>
-      </w:r>
-      <w:proofErr w:type="spellEnd"/>
-      <w:r>
-        <w:rPr>
-          <w:rFonts w:ascii="Times New Roman" w:hAnsi="Times New Roman" w:cs="Times New Roman"/>
-          <w:color w:val="000000"/>
-          <w:sz w:val="24"/>
-          <w:szCs w:val="24"/>
-        </w:rPr>
-        <w:t>(users[0</w:t>
-      </w:r>
-      <w:proofErr w:type="gramStart"/>
-      <w:r>
-        <w:rPr>
-          <w:rFonts w:ascii="Times New Roman" w:hAnsi="Times New Roman" w:cs="Times New Roman"/>
-          <w:color w:val="000000"/>
-          <w:sz w:val="24"/>
-          <w:szCs w:val="24"/>
-        </w:rPr>
-        <w:t>].</w:t>
-      </w:r>
-      <w:proofErr w:type="spellStart"/>
-      <w:r>
-        <w:rPr>
-          <w:rFonts w:ascii="Times New Roman" w:hAnsi="Times New Roman" w:cs="Times New Roman"/>
-          <w:color w:val="000000"/>
-          <w:sz w:val="24"/>
-          <w:szCs w:val="24"/>
-        </w:rPr>
-        <w:t>phone</w:t>
-      </w:r>
-      <w:proofErr w:type="gramEnd"/>
-      <w:r>
-        <w:rPr>
-          <w:rFonts w:ascii="Times New Roman" w:hAnsi="Times New Roman" w:cs="Times New Roman"/>
-          <w:color w:val="000000"/>
-          <w:sz w:val="24"/>
-          <w:szCs w:val="24"/>
-        </w:rPr>
-        <w:t>_number</w:t>
-      </w:r>
-      <w:proofErr w:type="spellEnd"/>
-      <w:r>
-        <w:rPr>
-          <w:rFonts w:ascii="Times New Roman" w:hAnsi="Times New Roman" w:cs="Times New Roman"/>
-          <w:color w:val="000000"/>
-          <w:sz w:val="24"/>
-          <w:szCs w:val="24"/>
-        </w:rPr>
-        <w:t>)}}</w:t>
+        <w:t>_number)}}</w:t>
       </w:r>
     </w:p>
     <w:p>

</xml_diff>

<commit_message>
Implemented Jan 6 2026 feedback
</commit_message>
<xml_diff>
--- a/docassemble/RentalRepairLetter/data/templates/rental_repair_letter.docx
+++ b/docassemble/RentalRepairLetter/data/templates/rental_repair_letter.docx
@@ -14,69 +14,13 @@
         <w:rPr>
           <w:color w:val="000000"/>
         </w:rPr>
-        <w:t>{% if delivery_</w:t>
-      </w:r>
-      <w:proofErr w:type="gramStart"/>
-      <w:r>
-        <w:rPr>
-          <w:color w:val="000000"/>
-        </w:rPr>
-        <w:t>date !</w:t>
-      </w:r>
-      <w:proofErr w:type="gramEnd"/>
-      <w:r>
-        <w:rPr>
-          <w:color w:val="000000"/>
-        </w:rPr>
-        <w:t xml:space="preserve">= “” </w:t>
-      </w:r>
-      <w:proofErr w:type="gramStart"/>
-      <w:r>
-        <w:rPr>
-          <w:color w:val="000000"/>
-        </w:rPr>
-        <w:t>%}{</w:t>
-      </w:r>
-      <w:proofErr w:type="gramEnd"/>
-      <w:r>
-        <w:rPr>
-          <w:color w:val="000000"/>
-        </w:rPr>
-        <w:t>{delivery_date</w:t>
-      </w:r>
-      <w:proofErr w:type="gramStart"/>
-      <w:r>
-        <w:rPr>
-          <w:color w:val="000000"/>
-        </w:rPr>
-        <w:t>}}</w:t>
-      </w:r>
-      <w:r>
-        <w:rPr>
-          <w:color w:val="000000"/>
-        </w:rPr>
-        <w:t>{</w:t>
-      </w:r>
-      <w:proofErr w:type="gramEnd"/>
-      <w:r>
-        <w:rPr>
-          <w:color w:val="000000"/>
-        </w:rPr>
-        <w:t xml:space="preserve">% else </w:t>
-      </w:r>
-      <w:proofErr w:type="gramStart"/>
-      <w:r>
-        <w:rPr>
-          <w:color w:val="000000"/>
-        </w:rPr>
-        <w:t>%}_</w:t>
-      </w:r>
-      <w:proofErr w:type="gramEnd"/>
-      <w:r>
-        <w:rPr>
-          <w:color w:val="000000"/>
-        </w:rPr>
-        <w:t>____________</w:t>
+        <w:t>{% if delivery_date != “” %}{{delivery_date}}</w:t>
+      </w:r>
+      <w:r>
+        <w:rPr>
+          <w:color w:val="000000"/>
+        </w:rPr>
+        <w:t>{% else %}_____________</w:t>
       </w:r>
     </w:p>
     <w:p>
@@ -111,38 +55,14 @@
           <w:sz w:val="20"/>
           <w:szCs w:val="20"/>
         </w:rPr>
-        <w:t>(Date</w:t>
-      </w:r>
-      <w:proofErr w:type="gramStart"/>
-      <w:r>
-        <w:rPr>
-          <w:color w:val="000000"/>
-          <w:sz w:val="20"/>
-          <w:szCs w:val="20"/>
-        </w:rPr>
-        <w:t>)</w:t>
-      </w:r>
-      <w:r>
-        <w:rPr>
-          <w:color w:val="000000"/>
-        </w:rPr>
-        <w:t>{</w:t>
-      </w:r>
-      <w:proofErr w:type="gramEnd"/>
-      <w:r>
-        <w:rPr>
-          <w:color w:val="000000"/>
-        </w:rPr>
-        <w:t xml:space="preserve">% </w:t>
-      </w:r>
-      <w:proofErr w:type="gramStart"/>
-      <w:r>
-        <w:rPr>
-          <w:color w:val="000000"/>
-        </w:rPr>
-        <w:t>endif %}</w:t>
-      </w:r>
-      <w:proofErr w:type="gramEnd"/>
+        <w:t>(Date)</w:t>
+      </w:r>
+      <w:r>
+        <w:rPr>
+          <w:color w:val="000000"/>
+        </w:rPr>
+        <w:t>{% endif %}</w:t>
+      </w:r>
     </w:p>
     <w:p>
       <w:pPr>
@@ -167,49 +87,20 @@
         <w:rPr>
           <w:color w:val="000000"/>
         </w:rPr>
-        <w:t xml:space="preserve">{% if not unknown_landlord </w:t>
-      </w:r>
-      <w:proofErr w:type="gramStart"/>
-      <w:r>
-        <w:rPr>
-          <w:color w:val="000000"/>
-        </w:rPr>
-        <w:t>%}</w:t>
-      </w:r>
-      <w:r>
-        <w:rPr>
-          <w:color w:val="000000"/>
-        </w:rPr>
-        <w:t>{</w:t>
-      </w:r>
-      <w:proofErr w:type="gramEnd"/>
-      <w:r>
-        <w:rPr>
-          <w:color w:val="000000"/>
-        </w:rPr>
-        <w:t>{landlord.</w:t>
-      </w:r>
-      <w:r>
-        <w:rPr>
-          <w:color w:val="000000"/>
-        </w:rPr>
-        <w:t>name_</w:t>
-      </w:r>
-      <w:proofErr w:type="gramStart"/>
-      <w:r>
-        <w:rPr>
-          <w:color w:val="000000"/>
-        </w:rPr>
-        <w:t>full(</w:t>
-      </w:r>
-      <w:proofErr w:type="gramEnd"/>
-      <w:r>
-        <w:rPr>
-          <w:color w:val="000000"/>
-        </w:rPr>
-        <w:t>)</w:t>
-      </w:r>
-      <w:proofErr w:type="gramStart"/>
+        <w:t>{% if not unknown_landlord %}</w:t>
+      </w:r>
+      <w:r>
+        <w:rPr>
+          <w:color w:val="000000"/>
+        </w:rPr>
+        <w:t>{{landlord.</w:t>
+      </w:r>
+      <w:r>
+        <w:rPr>
+          <w:color w:val="000000"/>
+        </w:rPr>
+        <w:t>name_full()</w:t>
+      </w:r>
       <w:r>
         <w:rPr>
           <w:color w:val="000000"/>
@@ -220,14 +111,7 @@
         <w:rPr>
           <w:color w:val="000000"/>
         </w:rPr>
-        <w:t>{</w:t>
-      </w:r>
-      <w:proofErr w:type="gramEnd"/>
-      <w:r>
-        <w:rPr>
-          <w:color w:val="000000"/>
-        </w:rPr>
-        <w:t>% endif %}</w:t>
+        <w:t>{% endif %}</w:t>
       </w:r>
     </w:p>
     <w:p>
@@ -243,61 +127,19 @@
         <w:rPr>
           <w:color w:val="000000"/>
         </w:rPr>
-        <w:t xml:space="preserve">{% if not unknown_address </w:t>
-      </w:r>
-      <w:proofErr w:type="gramStart"/>
-      <w:r>
-        <w:rPr>
-          <w:color w:val="000000"/>
-        </w:rPr>
-        <w:t>%}</w:t>
-      </w:r>
-      <w:r>
-        <w:rPr>
-          <w:color w:val="000000"/>
-        </w:rPr>
-        <w:t>{</w:t>
-      </w:r>
-      <w:proofErr w:type="gramEnd"/>
-      <w:r>
-        <w:rPr>
-          <w:color w:val="000000"/>
-        </w:rPr>
-        <w:t>{</w:t>
-      </w:r>
-      <w:proofErr w:type="gramStart"/>
-      <w:r>
-        <w:rPr>
-          <w:color w:val="000000"/>
-        </w:rPr>
-        <w:t>landlord.address</w:t>
-      </w:r>
-      <w:proofErr w:type="gramEnd"/>
-      <w:r>
-        <w:rPr>
-          <w:color w:val="000000"/>
-        </w:rPr>
-        <w:t>.line_one(bare=True)</w:t>
-      </w:r>
-      <w:proofErr w:type="gramStart"/>
-      <w:r>
-        <w:rPr>
-          <w:color w:val="000000"/>
-        </w:rPr>
-        <w:t>}}</w:t>
-      </w:r>
-      <w:r>
-        <w:rPr>
-          <w:color w:val="000000"/>
-        </w:rPr>
-        <w:t>{</w:t>
-      </w:r>
-      <w:proofErr w:type="gramEnd"/>
-      <w:r>
-        <w:rPr>
-          <w:color w:val="000000"/>
-        </w:rPr>
-        <w:t>% endif %}</w:t>
+        <w:t>{% if not unknown_address %}</w:t>
+      </w:r>
+      <w:r>
+        <w:rPr>
+          <w:color w:val="000000"/>
+        </w:rPr>
+        <w:t>{{landlord.address.line_one(bare=True)}}</w:t>
+      </w:r>
+      <w:r>
+        <w:rPr>
+          <w:color w:val="000000"/>
+        </w:rPr>
+        <w:t>{% endif %}</w:t>
       </w:r>
     </w:p>
     <w:p>
@@ -313,75 +155,19 @@
         <w:rPr>
           <w:color w:val="000000"/>
         </w:rPr>
-        <w:t xml:space="preserve">{% if not unknown_address </w:t>
-      </w:r>
-      <w:proofErr w:type="gramStart"/>
-      <w:r>
-        <w:rPr>
-          <w:color w:val="000000"/>
-        </w:rPr>
-        <w:t>%}</w:t>
-      </w:r>
-      <w:r>
-        <w:rPr>
-          <w:color w:val="000000"/>
-        </w:rPr>
-        <w:t>{</w:t>
-      </w:r>
-      <w:proofErr w:type="gramEnd"/>
-      <w:r>
-        <w:rPr>
-          <w:color w:val="000000"/>
-        </w:rPr>
-        <w:t>{</w:t>
-      </w:r>
-      <w:proofErr w:type="gramStart"/>
-      <w:r>
-        <w:rPr>
-          <w:color w:val="000000"/>
-        </w:rPr>
-        <w:t>landlord.address</w:t>
-      </w:r>
-      <w:proofErr w:type="gramEnd"/>
-      <w:r>
-        <w:rPr>
-          <w:color w:val="000000"/>
-        </w:rPr>
-        <w:t>.line_</w:t>
-      </w:r>
-      <w:proofErr w:type="gramStart"/>
-      <w:r>
-        <w:rPr>
-          <w:color w:val="000000"/>
-        </w:rPr>
-        <w:t>two(</w:t>
-      </w:r>
-      <w:proofErr w:type="gramEnd"/>
-      <w:r>
-        <w:rPr>
-          <w:color w:val="000000"/>
-        </w:rPr>
-        <w:t>)</w:t>
-      </w:r>
-      <w:proofErr w:type="gramStart"/>
-      <w:r>
-        <w:rPr>
-          <w:color w:val="000000"/>
-        </w:rPr>
-        <w:t>}}</w:t>
-      </w:r>
-      <w:r>
-        <w:rPr>
-          <w:color w:val="000000"/>
-        </w:rPr>
-        <w:t>{</w:t>
-      </w:r>
-      <w:proofErr w:type="gramEnd"/>
-      <w:r>
-        <w:rPr>
-          <w:color w:val="000000"/>
-        </w:rPr>
-        <w:t>% endif %}</w:t>
+        <w:t>{% if not unknown_address %}</w:t>
+      </w:r>
+      <w:r>
+        <w:rPr>
+          <w:color w:val="000000"/>
+        </w:rPr>
+        <w:t>{{landlord.address.line_two()}}</w:t>
+      </w:r>
+      <w:r>
+        <w:rPr>
+          <w:color w:val="000000"/>
+        </w:rPr>
+        <w:t>{% endif %}</w:t>
       </w:r>
     </w:p>
     <w:p>
@@ -439,91 +225,20 @@
         <w:rPr>
           <w:color w:val="000000"/>
         </w:rPr>
-        <w:t xml:space="preserve">{% if unknown_landlord </w:t>
-      </w:r>
-      <w:proofErr w:type="gramStart"/>
-      <w:r>
-        <w:rPr>
-          <w:color w:val="000000"/>
-        </w:rPr>
-        <w:t>%}Landlord</w:t>
-      </w:r>
-      <w:proofErr w:type="gramEnd"/>
-      <w:r>
-        <w:rPr>
-          <w:color w:val="000000"/>
-        </w:rPr>
-        <w:t xml:space="preserve"> of {{rental_</w:t>
-      </w:r>
-      <w:proofErr w:type="gramStart"/>
-      <w:r>
-        <w:rPr>
-          <w:color w:val="000000"/>
-        </w:rPr>
-        <w:t>property.line</w:t>
-      </w:r>
-      <w:proofErr w:type="gramEnd"/>
-      <w:r>
-        <w:rPr>
-          <w:color w:val="000000"/>
-        </w:rPr>
-        <w:t>_one(bare=True)</w:t>
-      </w:r>
-      <w:proofErr w:type="gramStart"/>
-      <w:r>
-        <w:rPr>
-          <w:color w:val="000000"/>
-        </w:rPr>
-        <w:t>}}{</w:t>
-      </w:r>
-      <w:proofErr w:type="gramEnd"/>
-      <w:r>
-        <w:rPr>
-          <w:color w:val="000000"/>
-        </w:rPr>
-        <w:t xml:space="preserve">% else </w:t>
-      </w:r>
-      <w:proofErr w:type="gramStart"/>
-      <w:r>
-        <w:rPr>
-          <w:color w:val="000000"/>
-        </w:rPr>
-        <w:t>%}</w:t>
-      </w:r>
-      <w:r>
-        <w:rPr>
-          <w:color w:val="000000"/>
-        </w:rPr>
-        <w:t>{</w:t>
-      </w:r>
-      <w:proofErr w:type="gramEnd"/>
-      <w:r>
-        <w:rPr>
-          <w:color w:val="000000"/>
-        </w:rPr>
-        <w:t>{landlord.</w:t>
-      </w:r>
-      <w:r>
-        <w:rPr>
-          <w:color w:val="000000"/>
-        </w:rPr>
-        <w:t>name_</w:t>
-      </w:r>
-      <w:proofErr w:type="gramStart"/>
-      <w:r>
-        <w:rPr>
-          <w:color w:val="000000"/>
-        </w:rPr>
-        <w:t>full(</w:t>
-      </w:r>
-      <w:proofErr w:type="gramEnd"/>
-      <w:r>
-        <w:rPr>
-          <w:color w:val="000000"/>
-        </w:rPr>
-        <w:t>)</w:t>
-      </w:r>
-      <w:proofErr w:type="gramStart"/>
+        <w:t>{% if unknown_landlord %}Landlord of {{rental_property.line_one(bare=True)}}{% else %}</w:t>
+      </w:r>
+      <w:r>
+        <w:rPr>
+          <w:color w:val="000000"/>
+        </w:rPr>
+        <w:t>{{landlord.</w:t>
+      </w:r>
+      <w:r>
+        <w:rPr>
+          <w:color w:val="000000"/>
+        </w:rPr>
+        <w:t>name_full()</w:t>
+      </w:r>
       <w:r>
         <w:rPr>
           <w:color w:val="000000"/>
@@ -534,14 +249,7 @@
         <w:rPr>
           <w:color w:val="000000"/>
         </w:rPr>
-        <w:t>{</w:t>
-      </w:r>
-      <w:proofErr w:type="gramEnd"/>
-      <w:r>
-        <w:rPr>
-          <w:color w:val="000000"/>
-        </w:rPr>
-        <w:t>% endif %}</w:t>
+        <w:t>{% endif %}</w:t>
       </w:r>
       <w:r>
         <w:rPr>
@@ -580,21 +288,7 @@
         <w:rPr>
           <w:color w:val="000000"/>
         </w:rPr>
-        <w:t>name_</w:t>
-      </w:r>
-      <w:proofErr w:type="gramStart"/>
-      <w:r>
-        <w:rPr>
-          <w:color w:val="000000"/>
-        </w:rPr>
-        <w:t>full(</w:t>
-      </w:r>
-      <w:proofErr w:type="gramEnd"/>
-      <w:r>
-        <w:rPr>
-          <w:color w:val="000000"/>
-        </w:rPr>
-        <w:t>)</w:t>
+        <w:t>name_full()</w:t>
       </w:r>
       <w:r>
         <w:rPr>
@@ -612,30 +306,8 @@
         <w:rPr>
           <w:color w:val="000000"/>
         </w:rPr>
-        <w:t>{{rental_</w:t>
-      </w:r>
-      <w:proofErr w:type="gramStart"/>
-      <w:r>
-        <w:rPr>
-          <w:color w:val="000000"/>
-        </w:rPr>
-        <w:t>property.on</w:t>
-      </w:r>
-      <w:proofErr w:type="gramEnd"/>
-      <w:r>
-        <w:rPr>
-          <w:color w:val="000000"/>
-        </w:rPr>
-        <w:t>_one_line(bare=</w:t>
-      </w:r>
-      <w:proofErr w:type="gramStart"/>
-      <w:r>
-        <w:rPr>
-          <w:color w:val="000000"/>
-        </w:rPr>
-        <w:t>True)}}</w:t>
-      </w:r>
-      <w:proofErr w:type="gramEnd"/>
+        <w:t>{{rental_property.on_one_line(bare=True)}}</w:t>
+      </w:r>
       <w:r>
         <w:rPr>
           <w:color w:val="000000"/>
@@ -740,14 +412,7 @@
         <w:rPr>
           <w:color w:val="000000"/>
         </w:rPr>
-        <w:t xml:space="preserve">The </w:t>
-      </w:r>
-      <w:proofErr w:type="gramStart"/>
-      <w:r>
-        <w:rPr>
-          <w:color w:val="000000"/>
-        </w:rPr>
-        <w:t>issue</w:t>
+        <w:t>The issue</w:t>
       </w:r>
       <w:r>
         <w:rPr>
@@ -755,7 +420,6 @@
         </w:rPr>
         <w:t>(s)</w:t>
       </w:r>
-      <w:proofErr w:type="gramEnd"/>
       <w:r>
         <w:rPr>
           <w:color w:val="000000"/>
@@ -814,16 +478,8 @@
         <w:rPr>
           <w:color w:val="000000"/>
         </w:rPr>
-        <w:t>{% if has_an_</w:t>
-      </w:r>
-      <w:proofErr w:type="gramStart"/>
-      <w:r>
-        <w:rPr>
-          <w:color w:val="000000"/>
-        </w:rPr>
-        <w:t>ordinance %}</w:t>
-      </w:r>
-      <w:proofErr w:type="gramEnd"/>
+        <w:t>{% if has_an_ordinance %}</w:t>
+      </w:r>
     </w:p>
     <w:p>
       <w:pPr>
@@ -844,109 +500,414 @@
         <w:rPr>
           <w:color w:val="000000"/>
         </w:rPr>
+        <w:t>As the issue is a threat to life and safety</w:t>
+      </w:r>
+      <w:r>
+        <w:rPr>
+          <w:color w:val="000000"/>
+        </w:rPr>
+        <w:t xml:space="preserve"> and </w:t>
+      </w:r>
+      <w:r>
+        <w:rPr>
+          <w:color w:val="000000"/>
+        </w:rPr>
+        <w:t>a failure to provide essential services</w:t>
+      </w:r>
+      <w:r>
+        <w:rPr>
+          <w:color w:val="000000"/>
+        </w:rPr>
+        <w:t xml:space="preserve">, </w:t>
+      </w:r>
+      <w:r>
+        <w:rPr>
+          <w:color w:val="000000"/>
+        </w:rPr>
+        <w:t xml:space="preserve">{% </w:t>
+      </w:r>
+      <w:r>
+        <w:rPr>
+          <w:color w:val="000000"/>
+        </w:rPr>
+        <w:t>el</w:t>
+      </w:r>
+      <w:r>
+        <w:rPr>
+          <w:color w:val="000000"/>
+        </w:rPr>
+        <w:t>if emergency_check %}</w:t>
+      </w:r>
+      <w:r>
+        <w:rPr>
+          <w:color w:val="000000"/>
+        </w:rPr>
+        <w:t>As the issue is a threat to life and safety,</w:t>
+      </w:r>
+      <w:r>
+        <w:rPr>
+          <w:color w:val="000000"/>
+        </w:rPr>
+        <w:t xml:space="preserve"> {% elif essential_services %}</w:t>
+      </w:r>
+      <w:r>
+        <w:rPr>
+          <w:color w:val="000000"/>
+        </w:rPr>
+        <w:t>As the issue is a failure to provide essential services,</w:t>
+      </w:r>
+      <w:r>
+        <w:rPr>
+          <w:color w:val="000000"/>
+        </w:rPr>
+        <w:t xml:space="preserve"> {% endif %}</w:t>
+      </w:r>
+      <w:r>
+        <w:rPr>
+          <w:color w:val="000000"/>
+        </w:rPr>
+        <w:t xml:space="preserve">I am requesting that you fix the problem(s) </w:t>
+      </w:r>
+      <w:r>
+        <w:rPr>
+          <w:color w:val="000000"/>
+        </w:rPr>
+        <w:t>{{time_limit}}</w:t>
+      </w:r>
+      <w:r>
+        <w:rPr>
+          <w:color w:val="000000"/>
+        </w:rPr>
+        <w:t xml:space="preserve">. </w:t>
+      </w:r>
+      <w:r>
+        <w:rPr>
+          <w:color w:val="000000"/>
+        </w:rPr>
+        <w:t xml:space="preserve">If you do not make the repairs, I will have the following </w:t>
+      </w:r>
+      <w:r>
+        <w:rPr>
+          <w:color w:val="000000"/>
+        </w:rPr>
+        <w:t>{{option_options}}</w:t>
+      </w:r>
+      <w:r>
+        <w:rPr>
+          <w:color w:val="000000"/>
+        </w:rPr>
+        <w:t>:</w:t>
+      </w:r>
+    </w:p>
+    <w:p>
+      <w:pPr>
+        <w:pStyle w:val="NormalWeb"/>
+        <w:spacing w:before="0" w:beforeAutospacing="0" w:after="0" w:afterAutospacing="0"/>
+        <w:ind w:right="515"/>
+        <w:rPr>
+          <w:color w:val="000000"/>
+        </w:rPr>
+      </w:pPr>
+      <w:r>
+        <w:rPr>
+          <w:color w:val="000000"/>
+        </w:rPr>
+        <w:t>{% elif  not utility_issue %}</w:t>
+      </w:r>
+    </w:p>
+    <w:p>
+      <w:pPr>
+        <w:pStyle w:val="NormalWeb"/>
+        <w:spacing w:before="0" w:beforeAutospacing="0" w:after="0" w:afterAutospacing="0"/>
+        <w:ind w:right="515"/>
+        <w:rPr>
+          <w:color w:val="000000"/>
+        </w:rPr>
+      </w:pPr>
+      <w:r>
+        <w:rPr>
+          <w:color w:val="000000"/>
+        </w:rPr>
+        <w:t>{% if emergency_check %}</w:t>
+      </w:r>
+      <w:r>
+        <w:rPr>
+          <w:color w:val="000000"/>
+        </w:rPr>
+        <w:t>As the issue is a threat to life and safety,</w:t>
+      </w:r>
+      <w:r>
+        <w:rPr>
+          <w:color w:val="000000"/>
+        </w:rPr>
+        <w:t xml:space="preserve"> {% elif essential_services %}</w:t>
+      </w:r>
+      <w:r>
+        <w:rPr>
+          <w:color w:val="000000"/>
+        </w:rPr>
+        <w:t>As the issue is a failure to provide essential services,</w:t>
+      </w:r>
+      <w:r>
+        <w:rPr>
+          <w:color w:val="000000"/>
+        </w:rPr>
+        <w:t xml:space="preserve"> {% endif %}</w:t>
+      </w:r>
+      <w:r>
+        <w:rPr>
+          <w:color w:val="000000"/>
+        </w:rPr>
+        <w:t xml:space="preserve">I request that you address these issues </w:t>
+      </w:r>
+      <w:r>
+        <w:rPr>
+          <w:color w:val="000000"/>
+        </w:rPr>
+        <w:t>{% if emergency_check or essential_services %}as soon as possible{% else %}promptly{% endif %}</w:t>
+      </w:r>
+      <w:r>
+        <w:rPr>
+          <w:color w:val="000000"/>
+        </w:rPr>
+        <w:t>. Under the law, Illinois tenants have a right to habitable housing. Additionally, if you do not make necessary repairs, you may be in violation of our lease agreement.</w:t>
+      </w:r>
+      <w:r>
+        <w:rPr>
+          <w:color w:val="000000"/>
+        </w:rPr>
+        <w:t xml:space="preserve">{% if essential_services %} </w:t>
+      </w:r>
+      <w:r>
+        <w:rPr>
+          <w:color w:val="000000"/>
+        </w:rPr>
+        <w:t>As this issue is a disruption of essential services, I may contact the local building department.</w:t>
+      </w:r>
+      <w:r>
+        <w:rPr>
+          <w:color w:val="000000"/>
+        </w:rPr>
+        <w:t>{% endif %}</w:t>
+      </w:r>
+    </w:p>
+    <w:p>
+      <w:pPr>
+        <w:pStyle w:val="NormalWeb"/>
+        <w:spacing w:before="0" w:beforeAutospacing="0" w:after="0" w:afterAutospacing="0"/>
+        <w:ind w:right="515"/>
+        <w:rPr>
+          <w:color w:val="000000"/>
+        </w:rPr>
+      </w:pPr>
+      <w:r>
+        <w:rPr>
+          <w:color w:val="000000"/>
+        </w:rPr>
+        <w:t>{% elif utility_issue %}</w:t>
+      </w:r>
+    </w:p>
+    <w:p>
+      <w:pPr>
+        <w:pStyle w:val="NormalWeb"/>
+        <w:spacing w:before="0" w:beforeAutospacing="0" w:after="0" w:afterAutospacing="0"/>
+        <w:ind w:right="515"/>
+        <w:rPr>
+          <w:color w:val="000000"/>
+        </w:rPr>
+      </w:pPr>
+      <w:r>
+        <w:rPr>
+          <w:color w:val="000000"/>
+        </w:rPr>
+        <w:t xml:space="preserve">I request that you contact the utility supplier as soon as possible to resolve this issue. Under the law, Illinois tenants have a right to habitable housing. </w:t>
+      </w:r>
+      <w:r>
+        <w:rPr>
+          <w:color w:val="000000"/>
+        </w:rPr>
+        <w:t>As this issue is a disruption of essential services, I may contact the local building department.</w:t>
+      </w:r>
+      <w:r>
+        <w:rPr>
+          <w:color w:val="000000"/>
+        </w:rPr>
+        <w:t>{% endif %}</w:t>
+      </w:r>
+      <w:r>
+        <w:rPr>
+          <w:color w:val="000000"/>
+        </w:rPr>
+        <w:t>{% if has_an_ordinance %}</w:t>
+      </w:r>
+      <w:r>
+        <w:rPr>
+          <w:color w:val="000000"/>
+        </w:rPr>
+        <w:t>{% if repair_or_inspect_text != “” %}</w:t>
+      </w:r>
+    </w:p>
+    <w:p>
+      <w:pPr>
+        <w:pStyle w:val="NormalWeb"/>
+        <w:spacing w:before="0" w:beforeAutospacing="0" w:after="0" w:afterAutospacing="0"/>
+        <w:ind w:left="720" w:right="515"/>
+        <w:rPr>
+          <w:color w:val="000000"/>
+        </w:rPr>
+      </w:pPr>
+      <w:r>
+        <w:rPr>
+          <w:color w:val="000000"/>
+        </w:rPr>
+        <w:t>•</w:t>
+      </w:r>
+      <w:r>
+        <w:rPr>
+          <w:color w:val="000000"/>
+        </w:rPr>
         <w:t xml:space="preserve"> </w:t>
       </w:r>
       <w:r>
         <w:rPr>
           <w:color w:val="000000"/>
         </w:rPr>
-        <w:t>As the issue is a threat to life and safety</w:t>
-      </w:r>
-      <w:r>
-        <w:rPr>
-          <w:color w:val="000000"/>
-        </w:rPr>
-        <w:t xml:space="preserve"> and </w:t>
-      </w:r>
-      <w:r>
-        <w:rPr>
-          <w:color w:val="000000"/>
-        </w:rPr>
-        <w:t>a failure to provide essential services</w:t>
-      </w:r>
-      <w:r>
-        <w:rPr>
-          <w:color w:val="000000"/>
-        </w:rPr>
-        <w:t xml:space="preserve">, </w:t>
-      </w:r>
-      <w:r>
-        <w:rPr>
-          <w:color w:val="000000"/>
-        </w:rPr>
-        <w:t xml:space="preserve">{% </w:t>
-      </w:r>
-      <w:r>
-        <w:rPr>
-          <w:color w:val="000000"/>
-        </w:rPr>
-        <w:t>el</w:t>
-      </w:r>
-      <w:r>
-        <w:rPr>
-          <w:color w:val="000000"/>
-        </w:rPr>
-        <w:t>if emergency_check %}</w:t>
-      </w:r>
-      <w:r>
-        <w:rPr>
-          <w:color w:val="000000"/>
-        </w:rPr>
-        <w:t>As the issue is a threat to life and safety,</w:t>
-      </w:r>
-      <w:r>
-        <w:rPr>
-          <w:color w:val="000000"/>
-        </w:rPr>
-        <w:t xml:space="preserve"> {% elif essential_services %}</w:t>
-      </w:r>
-      <w:r>
-        <w:rPr>
-          <w:color w:val="000000"/>
-        </w:rPr>
-        <w:t>As the issue is a failure to provide essential services,</w:t>
-      </w:r>
-      <w:r>
-        <w:rPr>
-          <w:color w:val="000000"/>
-        </w:rPr>
-        <w:t xml:space="preserve"> {% endif %}</w:t>
-      </w:r>
-      <w:r>
-        <w:rPr>
-          <w:color w:val="000000"/>
-        </w:rPr>
-        <w:t xml:space="preserve">I am requesting that you fix the problem(s) </w:t>
-      </w:r>
-      <w:r>
-        <w:rPr>
-          <w:color w:val="000000"/>
-        </w:rPr>
-        <w:t>{{time_limit}}</w:t>
-      </w:r>
-      <w:r>
-        <w:rPr>
-          <w:color w:val="000000"/>
-        </w:rPr>
-        <w:t xml:space="preserve">. </w:t>
-      </w:r>
-      <w:r>
-        <w:rPr>
-          <w:color w:val="000000"/>
-        </w:rPr>
-        <w:t xml:space="preserve">If you do not make the repairs, I will have the following </w:t>
-      </w:r>
-      <w:r>
-        <w:rPr>
-          <w:color w:val="000000"/>
-        </w:rPr>
-        <w:t>{{option_options}}</w:t>
-      </w:r>
-      <w:r>
-        <w:rPr>
-          <w:color w:val="000000"/>
-        </w:rPr>
-        <w:t>:</w:t>
+        <w:t>{{repair_or_inspect_text}}{% endif %}</w:t>
+      </w:r>
+      <w:r>
+        <w:rPr>
+          <w:color w:val="000000"/>
+        </w:rPr>
+        <w:t>{% if reduced_value_text  != “”%}</w:t>
+      </w:r>
+    </w:p>
+    <w:p>
+      <w:pPr>
+        <w:pStyle w:val="NormalWeb"/>
+        <w:spacing w:before="0" w:beforeAutospacing="0" w:after="0" w:afterAutospacing="0"/>
+        <w:ind w:left="720" w:right="515"/>
+        <w:rPr>
+          <w:color w:val="000000"/>
+        </w:rPr>
+      </w:pPr>
+    </w:p>
+    <w:p>
+      <w:pPr>
+        <w:pStyle w:val="NormalWeb"/>
+        <w:spacing w:before="0" w:beforeAutospacing="0" w:after="0" w:afterAutospacing="0"/>
+        <w:ind w:left="720" w:right="515"/>
+        <w:rPr>
+          <w:color w:val="000000"/>
+        </w:rPr>
+      </w:pPr>
+      <w:r>
+        <w:rPr>
+          <w:color w:val="000000"/>
+        </w:rPr>
+        <w:t>•</w:t>
+      </w:r>
+      <w:r>
+        <w:rPr>
+          <w:color w:val="000000"/>
+        </w:rPr>
+        <w:t xml:space="preserve"> </w:t>
+      </w:r>
+      <w:r>
+        <w:rPr>
+          <w:color w:val="000000"/>
+        </w:rPr>
+        <w:t>{{ reduced_value_text}}{% endif %}</w:t>
+      </w:r>
+      <w:r>
+        <w:rPr>
+          <w:color w:val="000000"/>
+        </w:rPr>
+        <w:t>{% if sub_housing_text != “” %}</w:t>
+      </w:r>
+    </w:p>
+    <w:p>
+      <w:pPr>
+        <w:pStyle w:val="NormalWeb"/>
+        <w:spacing w:before="0" w:beforeAutospacing="0" w:after="0" w:afterAutospacing="0"/>
+        <w:ind w:left="720" w:right="515"/>
+        <w:rPr>
+          <w:color w:val="000000"/>
+        </w:rPr>
+      </w:pPr>
+    </w:p>
+    <w:p>
+      <w:pPr>
+        <w:pStyle w:val="NormalWeb"/>
+        <w:spacing w:before="0" w:beforeAutospacing="0" w:after="0" w:afterAutospacing="0"/>
+        <w:ind w:left="720" w:right="515"/>
+        <w:rPr>
+          <w:color w:val="000000"/>
+        </w:rPr>
+      </w:pPr>
+      <w:r>
+        <w:rPr>
+          <w:color w:val="000000"/>
+        </w:rPr>
+        <w:t>•</w:t>
+      </w:r>
+      <w:r>
+        <w:rPr>
+          <w:color w:val="000000"/>
+        </w:rPr>
+        <w:t xml:space="preserve"> </w:t>
+      </w:r>
+      <w:r>
+        <w:rPr>
+          <w:color w:val="000000"/>
+        </w:rPr>
+        <w:t>{{sub_housing_text}}{% endif %}</w:t>
+      </w:r>
+      <w:r>
+        <w:rPr>
+          <w:color w:val="000000"/>
+        </w:rPr>
+        <w:t>{% if termination_text != “” %}</w:t>
+      </w:r>
+    </w:p>
+    <w:p>
+      <w:pPr>
+        <w:pStyle w:val="NormalWeb"/>
+        <w:spacing w:before="0" w:beforeAutospacing="0" w:after="0" w:afterAutospacing="0"/>
+        <w:ind w:left="720" w:right="515"/>
+        <w:rPr>
+          <w:color w:val="000000"/>
+        </w:rPr>
+      </w:pPr>
+    </w:p>
+    <w:p>
+      <w:pPr>
+        <w:pStyle w:val="NormalWeb"/>
+        <w:spacing w:before="0" w:beforeAutospacing="0" w:after="0" w:afterAutospacing="0"/>
+        <w:ind w:left="720" w:right="515"/>
+      </w:pPr>
+      <w:r>
+        <w:rPr>
+          <w:color w:val="000000"/>
+        </w:rPr>
+        <w:t>•</w:t>
+      </w:r>
+      <w:r>
+        <w:rPr>
+          <w:color w:val="000000"/>
+        </w:rPr>
+        <w:t xml:space="preserve"> </w:t>
+      </w:r>
+      <w:r>
+        <w:rPr>
+          <w:color w:val="000000"/>
+        </w:rPr>
+        <w:t>{{termination_text}}</w:t>
+      </w:r>
+      <w:r>
+        <w:t>{% endif %}</w:t>
+      </w:r>
+      <w:r>
+        <w:t>{% endif %}</w:t>
       </w:r>
     </w:p>
     <w:p>
@@ -958,611 +919,6 @@
           <w:color w:val="000000"/>
         </w:rPr>
       </w:pPr>
-      <w:r>
-        <w:rPr>
-          <w:color w:val="000000"/>
-        </w:rPr>
-        <w:t xml:space="preserve">{% </w:t>
-      </w:r>
-      <w:proofErr w:type="gramStart"/>
-      <w:r>
-        <w:rPr>
-          <w:color w:val="000000"/>
-        </w:rPr>
-        <w:t>elif  not</w:t>
-      </w:r>
-      <w:proofErr w:type="gramEnd"/>
-      <w:r>
-        <w:rPr>
-          <w:color w:val="000000"/>
-        </w:rPr>
-        <w:t xml:space="preserve"> utility_</w:t>
-      </w:r>
-      <w:proofErr w:type="gramStart"/>
-      <w:r>
-        <w:rPr>
-          <w:color w:val="000000"/>
-        </w:rPr>
-        <w:t>issue %}</w:t>
-      </w:r>
-      <w:proofErr w:type="gramEnd"/>
-    </w:p>
-    <w:p>
-      <w:pPr>
-        <w:pStyle w:val="NormalWeb"/>
-        <w:spacing w:before="0" w:beforeAutospacing="0" w:after="0" w:afterAutospacing="0"/>
-        <w:ind w:right="515"/>
-        <w:rPr>
-          <w:color w:val="000000"/>
-        </w:rPr>
-      </w:pPr>
-      <w:r>
-        <w:rPr>
-          <w:color w:val="000000"/>
-        </w:rPr>
-        <w:t>{% if emergency_check %}</w:t>
-      </w:r>
-      <w:r>
-        <w:rPr>
-          <w:color w:val="000000"/>
-        </w:rPr>
-        <w:t>As the issue is a threat to life and safety,</w:t>
-      </w:r>
-      <w:r>
-        <w:rPr>
-          <w:color w:val="000000"/>
-        </w:rPr>
-        <w:t xml:space="preserve"> {% elif essential_services %}</w:t>
-      </w:r>
-      <w:r>
-        <w:rPr>
-          <w:color w:val="000000"/>
-        </w:rPr>
-        <w:t>As the issue is a failure to provide essential services,</w:t>
-      </w:r>
-      <w:r>
-        <w:rPr>
-          <w:color w:val="000000"/>
-        </w:rPr>
-        <w:t xml:space="preserve"> {% endif %}</w:t>
-      </w:r>
-      <w:r>
-        <w:rPr>
-          <w:color w:val="000000"/>
-        </w:rPr>
-        <w:t xml:space="preserve">I request that you address these issues </w:t>
-      </w:r>
-      <w:r>
-        <w:rPr>
-          <w:color w:val="000000"/>
-        </w:rPr>
-        <w:t>{% if emergency_check or essential_services %}as soon as possible{% else %}promptly{% endif %}</w:t>
-      </w:r>
-      <w:r>
-        <w:rPr>
-          <w:color w:val="000000"/>
-        </w:rPr>
-        <w:t xml:space="preserve">. Under the law, Illinois tenants have a right to habitable housing. Additionally, if you do not make necessary repairs, you may be in violation of our lease </w:t>
-      </w:r>
-      <w:proofErr w:type="gramStart"/>
-      <w:r>
-        <w:rPr>
-          <w:color w:val="000000"/>
-        </w:rPr>
-        <w:t>agreement.</w:t>
-      </w:r>
-      <w:r>
-        <w:rPr>
-          <w:color w:val="000000"/>
-        </w:rPr>
-        <w:t>{</w:t>
-      </w:r>
-      <w:proofErr w:type="gramEnd"/>
-      <w:r>
-        <w:rPr>
-          <w:color w:val="000000"/>
-        </w:rPr>
-        <w:t xml:space="preserve">% if essential_services %} </w:t>
-      </w:r>
-      <w:r>
-        <w:rPr>
-          <w:color w:val="000000"/>
-        </w:rPr>
-        <w:t xml:space="preserve">As this issue is a disruption of essential services, I may contact the local building </w:t>
-      </w:r>
-      <w:proofErr w:type="gramStart"/>
-      <w:r>
-        <w:rPr>
-          <w:color w:val="000000"/>
-        </w:rPr>
-        <w:t>department.</w:t>
-      </w:r>
-      <w:r>
-        <w:rPr>
-          <w:color w:val="000000"/>
-        </w:rPr>
-        <w:t>{</w:t>
-      </w:r>
-      <w:proofErr w:type="gramEnd"/>
-      <w:r>
-        <w:rPr>
-          <w:color w:val="000000"/>
-        </w:rPr>
-        <w:t xml:space="preserve">% </w:t>
-      </w:r>
-      <w:proofErr w:type="gramStart"/>
-      <w:r>
-        <w:rPr>
-          <w:color w:val="000000"/>
-        </w:rPr>
-        <w:t>endif %}</w:t>
-      </w:r>
-      <w:proofErr w:type="gramEnd"/>
-    </w:p>
-    <w:p>
-      <w:pPr>
-        <w:pStyle w:val="NormalWeb"/>
-        <w:spacing w:before="0" w:beforeAutospacing="0" w:after="0" w:afterAutospacing="0"/>
-        <w:ind w:right="515"/>
-        <w:rPr>
-          <w:color w:val="000000"/>
-        </w:rPr>
-      </w:pPr>
-      <w:r>
-        <w:rPr>
-          <w:color w:val="000000"/>
-        </w:rPr>
-        <w:t>{% elif utility_</w:t>
-      </w:r>
-      <w:proofErr w:type="gramStart"/>
-      <w:r>
-        <w:rPr>
-          <w:color w:val="000000"/>
-        </w:rPr>
-        <w:t>issue %}</w:t>
-      </w:r>
-      <w:proofErr w:type="gramEnd"/>
-    </w:p>
-    <w:p>
-      <w:pPr>
-        <w:pStyle w:val="NormalWeb"/>
-        <w:spacing w:before="0" w:beforeAutospacing="0" w:after="0" w:afterAutospacing="0"/>
-        <w:ind w:right="515"/>
-        <w:rPr>
-          <w:color w:val="000000"/>
-        </w:rPr>
-      </w:pPr>
-      <w:r>
-        <w:rPr>
-          <w:color w:val="000000"/>
-        </w:rPr>
-        <w:t xml:space="preserve">I request that you contact the utility supplier as soon as possible to resolve this issue. Under the law, Illinois tenants have a right to habitable housing. </w:t>
-      </w:r>
-      <w:r>
-        <w:rPr>
-          <w:color w:val="000000"/>
-        </w:rPr>
-        <w:t xml:space="preserve">As this issue is a disruption of essential services, I may contact the local building </w:t>
-      </w:r>
-      <w:proofErr w:type="gramStart"/>
-      <w:r>
-        <w:rPr>
-          <w:color w:val="000000"/>
-        </w:rPr>
-        <w:t>department.</w:t>
-      </w:r>
-      <w:r>
-        <w:rPr>
-          <w:color w:val="000000"/>
-        </w:rPr>
-        <w:t>{</w:t>
-      </w:r>
-      <w:proofErr w:type="gramEnd"/>
-      <w:r>
-        <w:rPr>
-          <w:color w:val="000000"/>
-        </w:rPr>
-        <w:t xml:space="preserve">% endif </w:t>
-      </w:r>
-      <w:proofErr w:type="gramStart"/>
-      <w:r>
-        <w:rPr>
-          <w:color w:val="000000"/>
-        </w:rPr>
-        <w:t>%}</w:t>
-      </w:r>
-      <w:r>
-        <w:rPr>
-          <w:color w:val="000000"/>
-        </w:rPr>
-        <w:t>{</w:t>
-      </w:r>
-      <w:proofErr w:type="gramEnd"/>
-      <w:r>
-        <w:rPr>
-          <w:color w:val="000000"/>
-        </w:rPr>
-        <w:t xml:space="preserve">% if has_an_ordinance </w:t>
-      </w:r>
-      <w:proofErr w:type="gramStart"/>
-      <w:r>
-        <w:rPr>
-          <w:color w:val="000000"/>
-        </w:rPr>
-        <w:t>%}</w:t>
-      </w:r>
-      <w:r>
-        <w:rPr>
-          <w:color w:val="000000"/>
-        </w:rPr>
-        <w:t>{</w:t>
-      </w:r>
-      <w:proofErr w:type="gramEnd"/>
-      <w:r>
-        <w:rPr>
-          <w:color w:val="000000"/>
-        </w:rPr>
-        <w:t>% if repair_or_inspect_</w:t>
-      </w:r>
-      <w:proofErr w:type="gramStart"/>
-      <w:r>
-        <w:rPr>
-          <w:color w:val="000000"/>
-        </w:rPr>
-        <w:t>text !</w:t>
-      </w:r>
-      <w:proofErr w:type="gramEnd"/>
-      <w:r>
-        <w:rPr>
-          <w:color w:val="000000"/>
-        </w:rPr>
-        <w:t>= “” %}</w:t>
-      </w:r>
-    </w:p>
-    <w:p>
-      <w:pPr>
-        <w:pStyle w:val="NormalWeb"/>
-        <w:spacing w:before="0" w:beforeAutospacing="0" w:after="0" w:afterAutospacing="0"/>
-        <w:ind w:left="720" w:right="515"/>
-        <w:rPr>
-          <w:color w:val="000000"/>
-        </w:rPr>
-      </w:pPr>
-      <w:r>
-        <w:rPr>
-          <w:color w:val="000000"/>
-        </w:rPr>
-        <w:t>•</w:t>
-      </w:r>
-      <w:r>
-        <w:rPr>
-          <w:color w:val="000000"/>
-        </w:rPr>
-        <w:t xml:space="preserve"> </w:t>
-      </w:r>
-      <w:r>
-        <w:rPr>
-          <w:color w:val="000000"/>
-        </w:rPr>
-        <w:t>{{repair_or_inspect_text</w:t>
-      </w:r>
-      <w:proofErr w:type="gramStart"/>
-      <w:r>
-        <w:rPr>
-          <w:color w:val="000000"/>
-        </w:rPr>
-        <w:t>}}{</w:t>
-      </w:r>
-      <w:proofErr w:type="gramEnd"/>
-      <w:r>
-        <w:rPr>
-          <w:color w:val="000000"/>
-        </w:rPr>
-        <w:t xml:space="preserve">% endif </w:t>
-      </w:r>
-      <w:proofErr w:type="gramStart"/>
-      <w:r>
-        <w:rPr>
-          <w:color w:val="000000"/>
-        </w:rPr>
-        <w:t>%}</w:t>
-      </w:r>
-      <w:r>
-        <w:rPr>
-          <w:color w:val="000000"/>
-        </w:rPr>
-        <w:t>{</w:t>
-      </w:r>
-      <w:proofErr w:type="gramEnd"/>
-      <w:r>
-        <w:rPr>
-          <w:color w:val="000000"/>
-        </w:rPr>
-        <w:t>% if reduced_value_</w:t>
-      </w:r>
-      <w:proofErr w:type="gramStart"/>
-      <w:r>
-        <w:rPr>
-          <w:color w:val="000000"/>
-        </w:rPr>
-        <w:t>text  !</w:t>
-      </w:r>
-      <w:proofErr w:type="gramEnd"/>
-      <w:r>
-        <w:rPr>
-          <w:color w:val="000000"/>
-        </w:rPr>
-        <w:t xml:space="preserve">= </w:t>
-      </w:r>
-      <w:proofErr w:type="gramStart"/>
-      <w:r>
-        <w:rPr>
-          <w:color w:val="000000"/>
-        </w:rPr>
-        <w:t>“”%</w:t>
-      </w:r>
-      <w:proofErr w:type="gramEnd"/>
-      <w:r>
-        <w:rPr>
-          <w:color w:val="000000"/>
-        </w:rPr>
-        <w:t>}</w:t>
-      </w:r>
-    </w:p>
-    <w:p>
-      <w:pPr>
-        <w:pStyle w:val="NormalWeb"/>
-        <w:spacing w:before="0" w:beforeAutospacing="0" w:after="0" w:afterAutospacing="0"/>
-        <w:ind w:left="720" w:right="515"/>
-        <w:rPr>
-          <w:color w:val="000000"/>
-        </w:rPr>
-      </w:pPr>
-    </w:p>
-    <w:p>
-      <w:pPr>
-        <w:pStyle w:val="NormalWeb"/>
-        <w:spacing w:before="0" w:beforeAutospacing="0" w:after="0" w:afterAutospacing="0"/>
-        <w:ind w:left="720" w:right="515"/>
-        <w:rPr>
-          <w:color w:val="000000"/>
-        </w:rPr>
-      </w:pPr>
-      <w:r>
-        <w:rPr>
-          <w:color w:val="000000"/>
-        </w:rPr>
-        <w:t>•</w:t>
-      </w:r>
-      <w:r>
-        <w:rPr>
-          <w:color w:val="000000"/>
-        </w:rPr>
-        <w:t xml:space="preserve"> </w:t>
-      </w:r>
-      <w:proofErr w:type="gramStart"/>
-      <w:r>
-        <w:rPr>
-          <w:color w:val="000000"/>
-        </w:rPr>
-        <w:t>{{ reduced</w:t>
-      </w:r>
-      <w:proofErr w:type="gramEnd"/>
-      <w:r>
-        <w:rPr>
-          <w:color w:val="000000"/>
-        </w:rPr>
-        <w:t>_value_text</w:t>
-      </w:r>
-      <w:proofErr w:type="gramStart"/>
-      <w:r>
-        <w:rPr>
-          <w:color w:val="000000"/>
-        </w:rPr>
-        <w:t>}}{</w:t>
-      </w:r>
-      <w:proofErr w:type="gramEnd"/>
-      <w:r>
-        <w:rPr>
-          <w:color w:val="000000"/>
-        </w:rPr>
-        <w:t xml:space="preserve">% endif </w:t>
-      </w:r>
-      <w:proofErr w:type="gramStart"/>
-      <w:r>
-        <w:rPr>
-          <w:color w:val="000000"/>
-        </w:rPr>
-        <w:t>%}</w:t>
-      </w:r>
-      <w:r>
-        <w:rPr>
-          <w:color w:val="000000"/>
-        </w:rPr>
-        <w:t>{</w:t>
-      </w:r>
-      <w:proofErr w:type="gramEnd"/>
-      <w:r>
-        <w:rPr>
-          <w:color w:val="000000"/>
-        </w:rPr>
-        <w:t>% if sub_housing_</w:t>
-      </w:r>
-      <w:proofErr w:type="gramStart"/>
-      <w:r>
-        <w:rPr>
-          <w:color w:val="000000"/>
-        </w:rPr>
-        <w:t>text !</w:t>
-      </w:r>
-      <w:proofErr w:type="gramEnd"/>
-      <w:r>
-        <w:rPr>
-          <w:color w:val="000000"/>
-        </w:rPr>
-        <w:t>= “” %}</w:t>
-      </w:r>
-    </w:p>
-    <w:p>
-      <w:pPr>
-        <w:pStyle w:val="NormalWeb"/>
-        <w:spacing w:before="0" w:beforeAutospacing="0" w:after="0" w:afterAutospacing="0"/>
-        <w:ind w:left="720" w:right="515"/>
-        <w:rPr>
-          <w:color w:val="000000"/>
-        </w:rPr>
-      </w:pPr>
-    </w:p>
-    <w:p>
-      <w:pPr>
-        <w:pStyle w:val="NormalWeb"/>
-        <w:spacing w:before="0" w:beforeAutospacing="0" w:after="0" w:afterAutospacing="0"/>
-        <w:ind w:left="720" w:right="515"/>
-        <w:rPr>
-          <w:color w:val="000000"/>
-        </w:rPr>
-      </w:pPr>
-      <w:r>
-        <w:rPr>
-          <w:color w:val="000000"/>
-        </w:rPr>
-        <w:t>•</w:t>
-      </w:r>
-      <w:r>
-        <w:rPr>
-          <w:color w:val="000000"/>
-        </w:rPr>
-        <w:t xml:space="preserve"> </w:t>
-      </w:r>
-      <w:r>
-        <w:rPr>
-          <w:color w:val="000000"/>
-        </w:rPr>
-        <w:t>{{sub_housing_text</w:t>
-      </w:r>
-      <w:proofErr w:type="gramStart"/>
-      <w:r>
-        <w:rPr>
-          <w:color w:val="000000"/>
-        </w:rPr>
-        <w:t>}}{</w:t>
-      </w:r>
-      <w:proofErr w:type="gramEnd"/>
-      <w:r>
-        <w:rPr>
-          <w:color w:val="000000"/>
-        </w:rPr>
-        <w:t xml:space="preserve">% endif </w:t>
-      </w:r>
-      <w:proofErr w:type="gramStart"/>
-      <w:r>
-        <w:rPr>
-          <w:color w:val="000000"/>
-        </w:rPr>
-        <w:t>%}</w:t>
-      </w:r>
-      <w:r>
-        <w:rPr>
-          <w:color w:val="000000"/>
-        </w:rPr>
-        <w:t>{</w:t>
-      </w:r>
-      <w:proofErr w:type="gramEnd"/>
-      <w:r>
-        <w:rPr>
-          <w:color w:val="000000"/>
-        </w:rPr>
-        <w:t>% if termination_</w:t>
-      </w:r>
-      <w:proofErr w:type="gramStart"/>
-      <w:r>
-        <w:rPr>
-          <w:color w:val="000000"/>
-        </w:rPr>
-        <w:t>text !</w:t>
-      </w:r>
-      <w:proofErr w:type="gramEnd"/>
-      <w:r>
-        <w:rPr>
-          <w:color w:val="000000"/>
-        </w:rPr>
-        <w:t>= “” %}</w:t>
-      </w:r>
-    </w:p>
-    <w:p>
-      <w:pPr>
-        <w:pStyle w:val="NormalWeb"/>
-        <w:spacing w:before="0" w:beforeAutospacing="0" w:after="0" w:afterAutospacing="0"/>
-        <w:ind w:left="720" w:right="515"/>
-        <w:rPr>
-          <w:color w:val="000000"/>
-        </w:rPr>
-      </w:pPr>
-    </w:p>
-    <w:p>
-      <w:pPr>
-        <w:pStyle w:val="NormalWeb"/>
-        <w:spacing w:before="0" w:beforeAutospacing="0" w:after="0" w:afterAutospacing="0"/>
-        <w:ind w:left="720" w:right="515"/>
-      </w:pPr>
-      <w:r>
-        <w:rPr>
-          <w:color w:val="000000"/>
-        </w:rPr>
-        <w:t>•</w:t>
-      </w:r>
-      <w:r>
-        <w:rPr>
-          <w:color w:val="000000"/>
-        </w:rPr>
-        <w:t xml:space="preserve"> </w:t>
-      </w:r>
-      <w:r>
-        <w:rPr>
-          <w:color w:val="000000"/>
-        </w:rPr>
-        <w:t>{{termination_text</w:t>
-      </w:r>
-      <w:proofErr w:type="gramStart"/>
-      <w:r>
-        <w:rPr>
-          <w:color w:val="000000"/>
-        </w:rPr>
-        <w:t>}}</w:t>
-      </w:r>
-      <w:r>
-        <w:t>{</w:t>
-      </w:r>
-      <w:proofErr w:type="gramEnd"/>
-      <w:r>
-        <w:t xml:space="preserve">% endif </w:t>
-      </w:r>
-      <w:proofErr w:type="gramStart"/>
-      <w:r>
-        <w:t>%}</w:t>
-      </w:r>
-      <w:r>
-        <w:t>{</w:t>
-      </w:r>
-      <w:proofErr w:type="gramEnd"/>
-      <w:r>
-        <w:t xml:space="preserve">% </w:t>
-      </w:r>
-      <w:proofErr w:type="gramStart"/>
-      <w:r>
-        <w:t>endif %}</w:t>
-      </w:r>
-      <w:proofErr w:type="gramEnd"/>
-    </w:p>
-    <w:p>
-      <w:pPr>
-        <w:pStyle w:val="NormalWeb"/>
-        <w:spacing w:before="0" w:beforeAutospacing="0" w:after="0" w:afterAutospacing="0"/>
-        <w:ind w:right="515"/>
-        <w:rPr>
-          <w:color w:val="000000"/>
-        </w:rPr>
-      </w:pPr>
     </w:p>
     <w:p>
       <w:pPr>
@@ -1579,35 +935,7 @@
           <w:color w:val="000000"/>
         </w:rPr>
         <w:lastRenderedPageBreak/>
-        <w:t>{% if specific_</w:t>
-      </w:r>
-      <w:proofErr w:type="gramStart"/>
-      <w:r>
-        <w:rPr>
-          <w:color w:val="000000"/>
-        </w:rPr>
-        <w:t>citation !</w:t>
-      </w:r>
-      <w:proofErr w:type="gramEnd"/>
-      <w:r>
-        <w:rPr>
-          <w:color w:val="000000"/>
-        </w:rPr>
-        <w:t xml:space="preserve">= “not applicable” </w:t>
-      </w:r>
-      <w:proofErr w:type="gramStart"/>
-      <w:r>
-        <w:rPr>
-          <w:color w:val="000000"/>
-        </w:rPr>
-        <w:t>%}You</w:t>
-      </w:r>
-      <w:proofErr w:type="gramEnd"/>
-      <w:r>
-        <w:rPr>
-          <w:color w:val="000000"/>
-        </w:rPr>
-        <w:t xml:space="preserve"> can learn more about remedies available to me as a tenant in {{</w:t>
+        <w:t>{% if specific_citation != “not applicable” %}You can learn more about remedies available to me as a tenant in {{</w:t>
       </w:r>
       <w:r>
         <w:rPr>
@@ -1619,27 +947,13 @@
         <w:rPr>
           <w:color w:val="000000"/>
         </w:rPr>
-        <w:t xml:space="preserve">}}. {% endif </w:t>
-      </w:r>
-      <w:proofErr w:type="gramStart"/>
-      <w:r>
-        <w:rPr>
-          <w:color w:val="000000"/>
-        </w:rPr>
-        <w:t>%}</w:t>
-      </w:r>
-      <w:r>
-        <w:rPr>
-          <w:color w:val="000000"/>
-        </w:rPr>
-        <w:t>Please</w:t>
-      </w:r>
-      <w:proofErr w:type="gramEnd"/>
-      <w:r>
-        <w:rPr>
-          <w:color w:val="000000"/>
-        </w:rPr>
-        <w:t xml:space="preserve"> let me know if you need more information. Thank you for your assistance with this issue.</w:t>
+        <w:t>}}. {% endif %}</w:t>
+      </w:r>
+      <w:r>
+        <w:rPr>
+          <w:color w:val="000000"/>
+        </w:rPr>
+        <w:t>Please let me know if you need more information. Thank you for your assistance with this issue.</w:t>
       </w:r>
     </w:p>
     <w:p>
@@ -1733,9 +1047,8 @@
           <w:sz w:val="24"/>
           <w:szCs w:val="24"/>
         </w:rPr>
-        <w:t>name_</w:t>
-      </w:r>
-      <w:proofErr w:type="gramStart"/>
+        <w:t>name_full()</w:t>
+      </w:r>
       <w:r>
         <w:rPr>
           <w:rFonts w:ascii="Times New Roman" w:hAnsi="Times New Roman" w:cs="Times New Roman"/>
@@ -1743,18 +1056,20 @@
           <w:sz w:val="24"/>
           <w:szCs w:val="24"/>
         </w:rPr>
-        <w:t>full(</w:t>
-      </w:r>
-      <w:proofErr w:type="gramEnd"/>
-      <w:r>
+        <w:t>}}</w:t>
+      </w:r>
+    </w:p>
+    <w:p>
+      <w:pPr>
+        <w:keepNext/>
+        <w:spacing w:after="0" w:line="240" w:lineRule="auto"/>
         <w:rPr>
           <w:rFonts w:ascii="Times New Roman" w:hAnsi="Times New Roman" w:cs="Times New Roman"/>
           <w:color w:val="000000"/>
           <w:sz w:val="24"/>
           <w:szCs w:val="24"/>
         </w:rPr>
-        <w:t>)</w:t>
-      </w:r>
+      </w:pPr>
       <w:r>
         <w:rPr>
           <w:rFonts w:ascii="Times New Roman" w:hAnsi="Times New Roman" w:cs="Times New Roman"/>
@@ -1762,7 +1077,7 @@
           <w:sz w:val="24"/>
           <w:szCs w:val="24"/>
         </w:rPr>
-        <w:t>}}</w:t>
+        <w:t>{% if users[0].phone_number != “” %}{{phone_number_formatted(users[0].phone_number)}}</w:t>
       </w:r>
     </w:p>
     <w:p>
@@ -1783,9 +1098,8 @@
           <w:sz w:val="24"/>
           <w:szCs w:val="24"/>
         </w:rPr>
-        <w:t xml:space="preserve">{% if </w:t>
-      </w:r>
-      <w:proofErr w:type="gramStart"/>
+        <w:t>{% endif %}{% if users[0].email != “” %}{{users[0].email}}</w:t>
+      </w:r>
       <w:r>
         <w:rPr>
           <w:rFonts w:ascii="Times New Roman" w:hAnsi="Times New Roman" w:cs="Times New Roman"/>
@@ -1793,227 +1107,7 @@
           <w:sz w:val="24"/>
           <w:szCs w:val="24"/>
         </w:rPr>
-        <w:t>users[</w:t>
-      </w:r>
-      <w:proofErr w:type="gramEnd"/>
-      <w:r>
-        <w:rPr>
-          <w:rFonts w:ascii="Times New Roman" w:hAnsi="Times New Roman" w:cs="Times New Roman"/>
-          <w:color w:val="000000"/>
-          <w:sz w:val="24"/>
-          <w:szCs w:val="24"/>
-        </w:rPr>
-        <w:t>0</w:t>
-      </w:r>
-      <w:proofErr w:type="gramStart"/>
-      <w:r>
-        <w:rPr>
-          <w:rFonts w:ascii="Times New Roman" w:hAnsi="Times New Roman" w:cs="Times New Roman"/>
-          <w:color w:val="000000"/>
-          <w:sz w:val="24"/>
-          <w:szCs w:val="24"/>
-        </w:rPr>
-        <w:t>].phone</w:t>
-      </w:r>
-      <w:proofErr w:type="gramEnd"/>
-      <w:r>
-        <w:rPr>
-          <w:rFonts w:ascii="Times New Roman" w:hAnsi="Times New Roman" w:cs="Times New Roman"/>
-          <w:color w:val="000000"/>
-          <w:sz w:val="24"/>
-          <w:szCs w:val="24"/>
-        </w:rPr>
-        <w:t>_</w:t>
-      </w:r>
-      <w:proofErr w:type="gramStart"/>
-      <w:r>
-        <w:rPr>
-          <w:rFonts w:ascii="Times New Roman" w:hAnsi="Times New Roman" w:cs="Times New Roman"/>
-          <w:color w:val="000000"/>
-          <w:sz w:val="24"/>
-          <w:szCs w:val="24"/>
-        </w:rPr>
-        <w:t>number !</w:t>
-      </w:r>
-      <w:proofErr w:type="gramEnd"/>
-      <w:r>
-        <w:rPr>
-          <w:rFonts w:ascii="Times New Roman" w:hAnsi="Times New Roman" w:cs="Times New Roman"/>
-          <w:color w:val="000000"/>
-          <w:sz w:val="24"/>
-          <w:szCs w:val="24"/>
-        </w:rPr>
-        <w:t xml:space="preserve">= “” </w:t>
-      </w:r>
-      <w:proofErr w:type="gramStart"/>
-      <w:r>
-        <w:rPr>
-          <w:rFonts w:ascii="Times New Roman" w:hAnsi="Times New Roman" w:cs="Times New Roman"/>
-          <w:color w:val="000000"/>
-          <w:sz w:val="24"/>
-          <w:szCs w:val="24"/>
-        </w:rPr>
-        <w:t>%}{</w:t>
-      </w:r>
-      <w:proofErr w:type="gramEnd"/>
-      <w:r>
-        <w:rPr>
-          <w:rFonts w:ascii="Times New Roman" w:hAnsi="Times New Roman" w:cs="Times New Roman"/>
-          <w:color w:val="000000"/>
-          <w:sz w:val="24"/>
-          <w:szCs w:val="24"/>
-        </w:rPr>
-        <w:t>{phone_number_formatted(users[0</w:t>
-      </w:r>
-      <w:proofErr w:type="gramStart"/>
-      <w:r>
-        <w:rPr>
-          <w:rFonts w:ascii="Times New Roman" w:hAnsi="Times New Roman" w:cs="Times New Roman"/>
-          <w:color w:val="000000"/>
-          <w:sz w:val="24"/>
-          <w:szCs w:val="24"/>
-        </w:rPr>
-        <w:t>].phone</w:t>
-      </w:r>
-      <w:proofErr w:type="gramEnd"/>
-      <w:r>
-        <w:rPr>
-          <w:rFonts w:ascii="Times New Roman" w:hAnsi="Times New Roman" w:cs="Times New Roman"/>
-          <w:color w:val="000000"/>
-          <w:sz w:val="24"/>
-          <w:szCs w:val="24"/>
-        </w:rPr>
-        <w:t>_number)}}</w:t>
-      </w:r>
-    </w:p>
-    <w:p>
-      <w:pPr>
-        <w:keepNext/>
-        <w:spacing w:after="0" w:line="240" w:lineRule="auto"/>
-        <w:rPr>
-          <w:rFonts w:ascii="Times New Roman" w:hAnsi="Times New Roman" w:cs="Times New Roman"/>
-          <w:color w:val="000000"/>
-          <w:sz w:val="24"/>
-          <w:szCs w:val="24"/>
-        </w:rPr>
-      </w:pPr>
-      <w:r>
-        <w:rPr>
-          <w:rFonts w:ascii="Times New Roman" w:hAnsi="Times New Roman" w:cs="Times New Roman"/>
-          <w:color w:val="000000"/>
-          <w:sz w:val="24"/>
-          <w:szCs w:val="24"/>
-        </w:rPr>
-        <w:t xml:space="preserve">{% endif </w:t>
-      </w:r>
-      <w:proofErr w:type="gramStart"/>
-      <w:r>
-        <w:rPr>
-          <w:rFonts w:ascii="Times New Roman" w:hAnsi="Times New Roman" w:cs="Times New Roman"/>
-          <w:color w:val="000000"/>
-          <w:sz w:val="24"/>
-          <w:szCs w:val="24"/>
-        </w:rPr>
-        <w:t>%}{</w:t>
-      </w:r>
-      <w:proofErr w:type="gramEnd"/>
-      <w:r>
-        <w:rPr>
-          <w:rFonts w:ascii="Times New Roman" w:hAnsi="Times New Roman" w:cs="Times New Roman"/>
-          <w:color w:val="000000"/>
-          <w:sz w:val="24"/>
-          <w:szCs w:val="24"/>
-        </w:rPr>
-        <w:t xml:space="preserve">% if </w:t>
-      </w:r>
-      <w:proofErr w:type="gramStart"/>
-      <w:r>
-        <w:rPr>
-          <w:rFonts w:ascii="Times New Roman" w:hAnsi="Times New Roman" w:cs="Times New Roman"/>
-          <w:color w:val="000000"/>
-          <w:sz w:val="24"/>
-          <w:szCs w:val="24"/>
-        </w:rPr>
-        <w:t>users[</w:t>
-      </w:r>
-      <w:proofErr w:type="gramEnd"/>
-      <w:r>
-        <w:rPr>
-          <w:rFonts w:ascii="Times New Roman" w:hAnsi="Times New Roman" w:cs="Times New Roman"/>
-          <w:color w:val="000000"/>
-          <w:sz w:val="24"/>
-          <w:szCs w:val="24"/>
-        </w:rPr>
-        <w:t>0</w:t>
-      </w:r>
-      <w:proofErr w:type="gramStart"/>
-      <w:r>
-        <w:rPr>
-          <w:rFonts w:ascii="Times New Roman" w:hAnsi="Times New Roman" w:cs="Times New Roman"/>
-          <w:color w:val="000000"/>
-          <w:sz w:val="24"/>
-          <w:szCs w:val="24"/>
-        </w:rPr>
-        <w:t>].email !=</w:t>
-      </w:r>
-      <w:proofErr w:type="gramEnd"/>
-      <w:r>
-        <w:rPr>
-          <w:rFonts w:ascii="Times New Roman" w:hAnsi="Times New Roman" w:cs="Times New Roman"/>
-          <w:color w:val="000000"/>
-          <w:sz w:val="24"/>
-          <w:szCs w:val="24"/>
-        </w:rPr>
-        <w:t xml:space="preserve"> “” </w:t>
-      </w:r>
-      <w:proofErr w:type="gramStart"/>
-      <w:r>
-        <w:rPr>
-          <w:rFonts w:ascii="Times New Roman" w:hAnsi="Times New Roman" w:cs="Times New Roman"/>
-          <w:color w:val="000000"/>
-          <w:sz w:val="24"/>
-          <w:szCs w:val="24"/>
-        </w:rPr>
-        <w:t>%}{</w:t>
-      </w:r>
-      <w:proofErr w:type="gramEnd"/>
-      <w:r>
-        <w:rPr>
-          <w:rFonts w:ascii="Times New Roman" w:hAnsi="Times New Roman" w:cs="Times New Roman"/>
-          <w:color w:val="000000"/>
-          <w:sz w:val="24"/>
-          <w:szCs w:val="24"/>
-        </w:rPr>
-        <w:t>{users[0</w:t>
-      </w:r>
-      <w:proofErr w:type="gramStart"/>
-      <w:r>
-        <w:rPr>
-          <w:rFonts w:ascii="Times New Roman" w:hAnsi="Times New Roman" w:cs="Times New Roman"/>
-          <w:color w:val="000000"/>
-          <w:sz w:val="24"/>
-          <w:szCs w:val="24"/>
-        </w:rPr>
-        <w:t>].email}}</w:t>
-      </w:r>
-      <w:r>
-        <w:rPr>
-          <w:rFonts w:ascii="Times New Roman" w:hAnsi="Times New Roman" w:cs="Times New Roman"/>
-          <w:color w:val="000000"/>
-          <w:sz w:val="24"/>
-          <w:szCs w:val="24"/>
-        </w:rPr>
-        <w:t>{</w:t>
-      </w:r>
-      <w:proofErr w:type="gramEnd"/>
-      <w:r>
-        <w:rPr>
-          <w:rFonts w:ascii="Times New Roman" w:hAnsi="Times New Roman" w:cs="Times New Roman"/>
-          <w:color w:val="000000"/>
-          <w:sz w:val="24"/>
-          <w:szCs w:val="24"/>
-        </w:rPr>
-        <w:t>% endif %}</w:t>
+        <w:t>{% endif %}</w:t>
       </w:r>
     </w:p>
     <w:sectPr>

</xml_diff>